<commit_message>
Technical document change + minor code fix
Technical document change + minor code fix
</commit_message>
<xml_diff>
--- a/Technical Documentation Template CS1050.docx
+++ b/Technical Documentation Template CS1050.docx
@@ -412,10 +412,55 @@
     <w:p/>
     <w:p>
       <w:pPr>
+        <w:spacing w:line="240" w:lineRule="auto"/>
+      </w:pPr>
+    </w:p>
+    <w:p>
+      <w:pPr>
+        <w:pStyle w:val="Heading1"/>
+      </w:pPr>
+      <w:bookmarkStart w:id="1" w:name="_e7hnk3gmh67o" w:colFirst="0" w:colLast="0"/>
+      <w:bookmarkEnd w:id="1"/>
+      <w:r>
+        <w:t xml:space="preserve">Overview of </w:t>
+      </w:r>
+      <w:r>
+        <w:t>Technical Developmental</w:t>
+      </w:r>
+      <w:r>
+        <w:t xml:space="preserve"> Documentation</w:t>
+      </w:r>
+    </w:p>
+    <w:p>
+      <w:pPr>
+        <w:rPr>
+          <w:rFonts w:ascii="Droid Sans" w:eastAsia="Droid Sans" w:hAnsi="Droid Sans" w:cs="Droid Sans"/>
+        </w:rPr>
+      </w:pPr>
+      <w:r>
+        <w:t xml:space="preserve">I use headings to help organize and easily access information. I like to include snippets of code that </w:t>
+      </w:r>
+      <w:r>
+        <w:t>contain</w:t>
+      </w:r>
+      <w:r>
+        <w:t xml:space="preserve"> comments as an easier way to have documentation. You can put in the document what is helpful for you.</w:t>
+      </w:r>
+    </w:p>
+    <w:p>
+      <w:pPr>
         <w:widowControl w:val="0"/>
         <w:spacing w:line="240" w:lineRule="auto"/>
         <w:rPr>
-          <w:shd w:val="clear" w:color="auto" w:fill="FFF2CC"/>
+          <w:rFonts w:ascii="Droid Sans" w:eastAsia="Droid Sans" w:hAnsi="Droid Sans" w:cs="Droid Sans"/>
+        </w:rPr>
+      </w:pPr>
+    </w:p>
+    <w:p>
+      <w:pPr>
+        <w:spacing w:line="240" w:lineRule="auto"/>
+        <w:rPr>
+          <w:rFonts w:ascii="Droid Sans" w:eastAsia="Droid Sans" w:hAnsi="Droid Sans" w:cs="Droid Sans"/>
         </w:rPr>
       </w:pPr>
       <w:r>
@@ -423,755 +468,2460 @@
           <w:rFonts w:ascii="Droid Sans" w:eastAsia="Droid Sans" w:hAnsi="Droid Sans" w:cs="Droid Sans"/>
           <w:shd w:val="clear" w:color="auto" w:fill="FFF2CC"/>
         </w:rPr>
-        <w:t xml:space="preserve">Follow the 4 tips from </w:t>
-      </w:r>
-      <w:hyperlink r:id="rId7" w:anchor="heading=h.4lr6hykc4ng6">
+        <w:t>Use information from class lectures, guided exploration, code examples from class and book to be able to use later to help you and approach it as if you could help someone else.</w:t>
+      </w:r>
+    </w:p>
+    <w:p>
+      <w:pPr>
+        <w:widowControl w:val="0"/>
+        <w:spacing w:line="240" w:lineRule="auto"/>
+        <w:rPr>
+          <w:rFonts w:ascii="Droid Sans" w:eastAsia="Droid Sans" w:hAnsi="Droid Sans" w:cs="Droid Sans"/>
+        </w:rPr>
+      </w:pPr>
+    </w:p>
+    <w:p>
+      <w:pPr>
+        <w:spacing w:line="240" w:lineRule="auto"/>
+      </w:pPr>
+    </w:p>
+    <w:p>
+      <w:pPr>
+        <w:rPr>
+          <w:shd w:val="clear" w:color="auto" w:fill="FFF2CC"/>
+        </w:rPr>
+      </w:pPr>
+      <w:r>
+        <w:rPr>
+          <w:shd w:val="clear" w:color="auto" w:fill="FFF2CC"/>
+        </w:rPr>
+        <w:t>GE 01 Put technical documentation below to demonstrate your understanding of Module 1:</w:t>
+      </w:r>
+    </w:p>
+    <w:p>
+      <w:pPr>
+        <w:numPr>
+          <w:ilvl w:val="0"/>
+          <w:numId w:val="4"/>
+        </w:numPr>
+        <w:spacing w:before="240"/>
+        <w:rPr>
+          <w:shd w:val="clear" w:color="auto" w:fill="FFF2CC"/>
+        </w:rPr>
+      </w:pPr>
+      <w:r>
+        <w:rPr>
+          <w:shd w:val="clear" w:color="auto" w:fill="FFF2CC"/>
+        </w:rPr>
+        <w:t>Understand and set up the programming environment (Eclipse, Git, and GitHub).</w:t>
+      </w:r>
+    </w:p>
+    <w:p>
+      <w:pPr>
+        <w:numPr>
+          <w:ilvl w:val="0"/>
+          <w:numId w:val="4"/>
+        </w:numPr>
+        <w:rPr>
+          <w:shd w:val="clear" w:color="auto" w:fill="FFF2CC"/>
+        </w:rPr>
+      </w:pPr>
+      <w:r>
+        <w:rPr>
+          <w:shd w:val="clear" w:color="auto" w:fill="FFF2CC"/>
+        </w:rPr>
+        <w:lastRenderedPageBreak/>
+        <w:t>Apply version control using Git and document changes effectively.</w:t>
+      </w:r>
+    </w:p>
+    <w:p>
+      <w:pPr>
+        <w:numPr>
+          <w:ilvl w:val="0"/>
+          <w:numId w:val="4"/>
+        </w:numPr>
+        <w:rPr>
+          <w:shd w:val="clear" w:color="auto" w:fill="FFF2CC"/>
+        </w:rPr>
+      </w:pPr>
+      <w:r>
+        <w:rPr>
+          <w:shd w:val="clear" w:color="auto" w:fill="FFF2CC"/>
+        </w:rPr>
+        <w:t>Write basic Java programs using variables, constants, and logical structures.</w:t>
+      </w:r>
+    </w:p>
+    <w:p>
+      <w:pPr>
+        <w:numPr>
+          <w:ilvl w:val="0"/>
+          <w:numId w:val="4"/>
+        </w:numPr>
+        <w:rPr>
+          <w:shd w:val="clear" w:color="auto" w:fill="FFF2CC"/>
+        </w:rPr>
+      </w:pPr>
+      <w:r>
+        <w:rPr>
+          <w:shd w:val="clear" w:color="auto" w:fill="FFF2CC"/>
+        </w:rPr>
+        <w:t>Debug code using Eclipse IDE and reflect on common syntax and logical errors.</w:t>
+      </w:r>
+    </w:p>
+    <w:p>
+      <w:pPr>
+        <w:numPr>
+          <w:ilvl w:val="0"/>
+          <w:numId w:val="4"/>
+        </w:numPr>
+        <w:spacing w:after="240"/>
+        <w:rPr>
+          <w:shd w:val="clear" w:color="auto" w:fill="FFF2CC"/>
+        </w:rPr>
+      </w:pPr>
+      <w:r>
+        <w:rPr>
+          <w:shd w:val="clear" w:color="auto" w:fill="FFF2CC"/>
+        </w:rPr>
+        <w:t>Develop concise and structured technical documentation.</w:t>
+      </w:r>
+    </w:p>
+    <w:p>
+      <w:pPr>
+        <w:pStyle w:val="Heading1"/>
+        <w:rPr>
+          <w:shd w:val="clear" w:color="auto" w:fill="FFF2CC"/>
+        </w:rPr>
+      </w:pPr>
+      <w:bookmarkStart w:id="2" w:name="_efvt7vjb7dhk" w:colFirst="0" w:colLast="0"/>
+      <w:bookmarkEnd w:id="2"/>
+      <w:r>
+        <w:t>Set Up Development Environment</w:t>
+      </w:r>
+    </w:p>
+    <w:p>
+      <w:pPr>
+        <w:rPr>
+          <w:shd w:val="clear" w:color="auto" w:fill="FFF2CC"/>
+        </w:rPr>
+      </w:pPr>
+      <w:r>
+        <w:rPr>
+          <w:shd w:val="clear" w:color="auto" w:fill="FFF2CC"/>
+        </w:rPr>
+        <w:t xml:space="preserve">Provide the following but you can copy and paste my steps and add any additional or update my information for you. Make your documentation your own but follow best practices. Create headings that make sense to you. </w:t>
+      </w:r>
+    </w:p>
+    <w:p>
+      <w:pPr>
+        <w:numPr>
+          <w:ilvl w:val="0"/>
+          <w:numId w:val="3"/>
+        </w:numPr>
+        <w:spacing w:before="240"/>
+        <w:rPr>
+          <w:shd w:val="clear" w:color="auto" w:fill="FFF2CC"/>
+        </w:rPr>
+      </w:pPr>
+      <w:r>
+        <w:rPr>
+          <w:b/>
+          <w:shd w:val="clear" w:color="auto" w:fill="FFF2CC"/>
+        </w:rPr>
+        <w:t xml:space="preserve">Overview of tools </w:t>
+      </w:r>
+    </w:p>
+    <w:p>
+      <w:pPr>
+        <w:numPr>
+          <w:ilvl w:val="1"/>
+          <w:numId w:val="3"/>
+        </w:numPr>
+        <w:rPr>
+          <w:shd w:val="clear" w:color="auto" w:fill="FFF2CC"/>
+        </w:rPr>
+      </w:pPr>
+      <w:r>
+        <w:rPr>
+          <w:shd w:val="clear" w:color="auto" w:fill="FFF2CC"/>
+        </w:rPr>
+        <w:t>Eclipse IDE for Java development</w:t>
+      </w:r>
+    </w:p>
+    <w:p>
+      <w:pPr>
+        <w:numPr>
+          <w:ilvl w:val="1"/>
+          <w:numId w:val="3"/>
+        </w:numPr>
+        <w:rPr>
+          <w:shd w:val="clear" w:color="auto" w:fill="FFF2CC"/>
+        </w:rPr>
+      </w:pPr>
+      <w:r>
+        <w:rPr>
+          <w:shd w:val="clear" w:color="auto" w:fill="FFF2CC"/>
+        </w:rPr>
+        <w:t>Git and GitHub for version control</w:t>
+      </w:r>
+    </w:p>
+    <w:p>
+      <w:pPr>
+        <w:numPr>
+          <w:ilvl w:val="0"/>
+          <w:numId w:val="3"/>
+        </w:numPr>
+        <w:rPr>
+          <w:shd w:val="clear" w:color="auto" w:fill="FFF2CC"/>
+        </w:rPr>
+      </w:pPr>
+      <w:r>
+        <w:rPr>
+          <w:b/>
+          <w:shd w:val="clear" w:color="auto" w:fill="FFF2CC"/>
+        </w:rPr>
+        <w:t xml:space="preserve">Git and </w:t>
+      </w:r>
+      <w:proofErr w:type="spellStart"/>
+      <w:r>
+        <w:rPr>
+          <w:b/>
+          <w:shd w:val="clear" w:color="auto" w:fill="FFF2CC"/>
+        </w:rPr>
+        <w:t>Github</w:t>
+      </w:r>
+      <w:proofErr w:type="spellEnd"/>
+    </w:p>
+    <w:p>
+      <w:pPr>
+        <w:numPr>
+          <w:ilvl w:val="1"/>
+          <w:numId w:val="3"/>
+        </w:numPr>
+        <w:rPr>
+          <w:shd w:val="clear" w:color="auto" w:fill="FFF2CC"/>
+        </w:rPr>
+      </w:pPr>
+      <w:r>
+        <w:rPr>
+          <w:shd w:val="clear" w:color="auto" w:fill="FFF2CC"/>
+        </w:rPr>
+        <w:t>Overview of tools</w:t>
+      </w:r>
+    </w:p>
+    <w:p>
+      <w:pPr>
+        <w:numPr>
+          <w:ilvl w:val="1"/>
+          <w:numId w:val="3"/>
+        </w:numPr>
+        <w:rPr>
+          <w:shd w:val="clear" w:color="auto" w:fill="FFF2CC"/>
+        </w:rPr>
+      </w:pPr>
+      <w:r>
+        <w:rPr>
+          <w:shd w:val="clear" w:color="auto" w:fill="FFF2CC"/>
+        </w:rPr>
+        <w:t>Steps to set up</w:t>
+      </w:r>
+    </w:p>
+    <w:p>
+      <w:pPr>
+        <w:numPr>
+          <w:ilvl w:val="1"/>
+          <w:numId w:val="3"/>
+        </w:numPr>
+        <w:rPr>
+          <w:shd w:val="clear" w:color="auto" w:fill="FFF2CC"/>
+        </w:rPr>
+      </w:pPr>
+      <w:r>
+        <w:rPr>
+          <w:shd w:val="clear" w:color="auto" w:fill="FFF2CC"/>
+        </w:rPr>
+        <w:t xml:space="preserve">Steps to use desktop </w:t>
+      </w:r>
+      <w:proofErr w:type="gramStart"/>
+      <w:r>
+        <w:rPr>
+          <w:shd w:val="clear" w:color="auto" w:fill="FFF2CC"/>
+        </w:rPr>
+        <w:t>( or</w:t>
+      </w:r>
+      <w:proofErr w:type="gramEnd"/>
+      <w:r>
+        <w:rPr>
+          <w:shd w:val="clear" w:color="auto" w:fill="FFF2CC"/>
+        </w:rPr>
+        <w:t xml:space="preserve"> command line if you know it) to version locally and back up on server</w:t>
+      </w:r>
+    </w:p>
+    <w:p>
+      <w:pPr>
+        <w:numPr>
+          <w:ilvl w:val="0"/>
+          <w:numId w:val="3"/>
+        </w:numPr>
+        <w:rPr>
+          <w:shd w:val="clear" w:color="auto" w:fill="FFF2CC"/>
+        </w:rPr>
+      </w:pPr>
+      <w:r>
+        <w:rPr>
+          <w:b/>
+          <w:shd w:val="clear" w:color="auto" w:fill="FFF2CC"/>
+        </w:rPr>
+        <w:t>Set Up IDE (Eclipse):</w:t>
+      </w:r>
+    </w:p>
+    <w:p>
+      <w:pPr>
+        <w:numPr>
+          <w:ilvl w:val="1"/>
+          <w:numId w:val="3"/>
+        </w:numPr>
+        <w:rPr>
+          <w:shd w:val="clear" w:color="auto" w:fill="FFF2CC"/>
+        </w:rPr>
+      </w:pPr>
+      <w:r>
+        <w:rPr>
+          <w:shd w:val="clear" w:color="auto" w:fill="FFF2CC"/>
+        </w:rPr>
+        <w:t xml:space="preserve">Overview of </w:t>
+      </w:r>
+      <w:proofErr w:type="gramStart"/>
+      <w:r>
+        <w:rPr>
+          <w:shd w:val="clear" w:color="auto" w:fill="FFF2CC"/>
+        </w:rPr>
+        <w:t>you</w:t>
+      </w:r>
+      <w:proofErr w:type="gramEnd"/>
+      <w:r>
+        <w:rPr>
+          <w:shd w:val="clear" w:color="auto" w:fill="FFF2CC"/>
+        </w:rPr>
+        <w:t xml:space="preserve"> IDE</w:t>
+      </w:r>
+    </w:p>
+    <w:p>
+      <w:pPr>
+        <w:numPr>
+          <w:ilvl w:val="1"/>
+          <w:numId w:val="3"/>
+        </w:numPr>
+        <w:rPr>
+          <w:shd w:val="clear" w:color="auto" w:fill="FFF2CC"/>
+        </w:rPr>
+      </w:pPr>
+      <w:r>
+        <w:rPr>
+          <w:shd w:val="clear" w:color="auto" w:fill="FFF2CC"/>
+        </w:rPr>
+        <w:t>Steps to install</w:t>
+      </w:r>
+    </w:p>
+    <w:p>
+      <w:pPr>
+        <w:numPr>
+          <w:ilvl w:val="1"/>
+          <w:numId w:val="3"/>
+        </w:numPr>
+        <w:rPr>
+          <w:shd w:val="clear" w:color="auto" w:fill="FFF2CC"/>
+        </w:rPr>
+      </w:pPr>
+      <w:r>
+        <w:rPr>
+          <w:shd w:val="clear" w:color="auto" w:fill="FFF2CC"/>
+        </w:rPr>
+        <w:t>Configure the workspace to store projects.</w:t>
+      </w:r>
+    </w:p>
+    <w:p>
+      <w:pPr>
+        <w:numPr>
+          <w:ilvl w:val="1"/>
+          <w:numId w:val="3"/>
+        </w:numPr>
+        <w:rPr>
+          <w:shd w:val="clear" w:color="auto" w:fill="FFF2CC"/>
+        </w:rPr>
+      </w:pPr>
+      <w:r>
+        <w:rPr>
+          <w:shd w:val="clear" w:color="auto" w:fill="FFF2CC"/>
+        </w:rPr>
+        <w:t>Verify JDK installation.</w:t>
+      </w:r>
+    </w:p>
+    <w:p>
+      <w:pPr>
+        <w:numPr>
+          <w:ilvl w:val="1"/>
+          <w:numId w:val="3"/>
+        </w:numPr>
+        <w:rPr>
+          <w:shd w:val="clear" w:color="auto" w:fill="FFF2CC"/>
+        </w:rPr>
+      </w:pPr>
+      <w:r>
+        <w:rPr>
+          <w:shd w:val="clear" w:color="auto" w:fill="FFF2CC"/>
+        </w:rPr>
+        <w:t>Creating future projects and class files</w:t>
+      </w:r>
+    </w:p>
+    <w:p>
+      <w:pPr>
+        <w:numPr>
+          <w:ilvl w:val="1"/>
+          <w:numId w:val="3"/>
+        </w:numPr>
+        <w:spacing w:after="240"/>
+        <w:rPr>
+          <w:shd w:val="clear" w:color="auto" w:fill="FFF2CC"/>
+        </w:rPr>
+      </w:pPr>
+      <w:r>
+        <w:rPr>
+          <w:shd w:val="clear" w:color="auto" w:fill="FFF2CC"/>
+        </w:rPr>
+        <w:t xml:space="preserve">Use IDE for debugging - </w:t>
+      </w:r>
+    </w:p>
+    <w:p>
+      <w:pPr>
+        <w:pStyle w:val="Heading1"/>
+        <w:rPr>
+          <w:b/>
+          <w:bCs/>
+        </w:rPr>
+      </w:pPr>
+      <w:bookmarkStart w:id="3" w:name="_j8bsu2nohj85" w:colFirst="0" w:colLast="0"/>
+      <w:bookmarkEnd w:id="3"/>
+      <w:r>
+        <w:rPr>
+          <w:b/>
+          <w:bCs/>
+        </w:rPr>
+        <w:t xml:space="preserve">Setting up </w:t>
+      </w:r>
+      <w:r>
+        <w:rPr>
+          <w:b/>
+          <w:bCs/>
+        </w:rPr>
+        <w:t>the Development Environment</w:t>
+      </w:r>
+    </w:p>
+    <w:p>
+      <w:pPr>
+        <w:rPr>
+          <w:b/>
+          <w:bCs/>
+          <w:i/>
+          <w:iCs/>
+          <w:sz w:val="28"/>
+          <w:szCs w:val="28"/>
+        </w:rPr>
+      </w:pPr>
+      <w:r>
+        <w:tab/>
+      </w:r>
+    </w:p>
+    <w:p>
+      <w:pPr>
+        <w:rPr>
+          <w:b/>
+          <w:bCs/>
+          <w:i/>
+          <w:iCs/>
+          <w:sz w:val="24"/>
+          <w:szCs w:val="24"/>
+        </w:rPr>
+      </w:pPr>
+      <w:r>
+        <w:rPr>
+          <w:b/>
+          <w:bCs/>
+          <w:i/>
+          <w:iCs/>
+          <w:sz w:val="24"/>
+          <w:szCs w:val="24"/>
+        </w:rPr>
+        <w:t>Eclipse:</w:t>
+      </w:r>
+    </w:p>
+    <w:p>
+      <w:pPr>
+        <w:pStyle w:val="ListParagraph"/>
+        <w:numPr>
+          <w:ilvl w:val="0"/>
+          <w:numId w:val="11"/>
+        </w:numPr>
+        <w:rPr>
+          <w:b/>
+          <w:bCs/>
+          <w:i/>
+          <w:iCs/>
+        </w:rPr>
+      </w:pPr>
+      <w:r>
+        <w:t>Eclipse is a widely used IDE and is especially exceptional in Java.</w:t>
+      </w:r>
+    </w:p>
+    <w:p>
+      <w:pPr>
+        <w:pStyle w:val="ListParagraph"/>
+        <w:numPr>
+          <w:ilvl w:val="0"/>
+          <w:numId w:val="11"/>
+        </w:numPr>
+        <w:rPr>
+          <w:b/>
+          <w:bCs/>
+          <w:i/>
+          <w:iCs/>
+        </w:rPr>
+      </w:pPr>
+      <w:r>
+        <w:t>An IDE allows the user to compile, debug, and save code all in one place.</w:t>
+      </w:r>
+    </w:p>
+    <w:p>
+      <w:pPr>
+        <w:pStyle w:val="ListParagraph"/>
+        <w:numPr>
+          <w:ilvl w:val="0"/>
+          <w:numId w:val="11"/>
+        </w:numPr>
+        <w:rPr>
+          <w:b/>
+          <w:bCs/>
+          <w:i/>
+          <w:iCs/>
+        </w:rPr>
+      </w:pPr>
+      <w:r>
+        <w:t>Eclipse is very easy to use and has features such as correction suggestions.</w:t>
+      </w:r>
+    </w:p>
+    <w:p>
+      <w:pPr>
+        <w:rPr>
+          <w:b/>
+          <w:bCs/>
+          <w:i/>
+          <w:iCs/>
+          <w:sz w:val="24"/>
+          <w:szCs w:val="24"/>
+        </w:rPr>
+      </w:pPr>
+      <w:r>
+        <w:rPr>
+          <w:b/>
+          <w:bCs/>
+          <w:i/>
+          <w:iCs/>
+          <w:sz w:val="24"/>
+          <w:szCs w:val="24"/>
+        </w:rPr>
+        <w:t>GitHub &amp; Git:</w:t>
+      </w:r>
+    </w:p>
+    <w:p>
+      <w:pPr>
+        <w:pStyle w:val="ListParagraph"/>
+        <w:numPr>
+          <w:ilvl w:val="0"/>
+          <w:numId w:val="11"/>
+        </w:numPr>
+      </w:pPr>
+      <w:r>
+        <w:t>Git: A cloud-based service that allows users to save, backup, compile and upload their code remotely, this is beneficial for version control (updates in code), comment explanation on code, and collaboration remotely with others on coding projects.</w:t>
+      </w:r>
+    </w:p>
+    <w:p>
+      <w:pPr>
+        <w:pStyle w:val="ListParagraph"/>
+        <w:numPr>
+          <w:ilvl w:val="0"/>
+          <w:numId w:val="11"/>
+        </w:numPr>
+      </w:pPr>
+      <w:r>
+        <w:t>GitHub: This works in unison with Git, it is exactly what it sounds like, it is the hub for all the data stored with Git, it is essentially the UI (user interface making data accessible) of Git, and is where you can upload your data to Git, visualize it, and pull data from Git remotely in order to work further on it.</w:t>
+      </w:r>
+    </w:p>
+    <w:p>
+      <w:pPr>
+        <w:pStyle w:val="ListParagraph"/>
+        <w:numPr>
+          <w:ilvl w:val="0"/>
+          <w:numId w:val="11"/>
+        </w:numPr>
+        <w:rPr>
+          <w:sz w:val="24"/>
+          <w:szCs w:val="24"/>
+        </w:rPr>
+      </w:pPr>
+      <w:r>
+        <w:t>Both services work in unison with the IDE.</w:t>
+      </w:r>
+    </w:p>
+    <w:p>
+      <w:pPr>
+        <w:rPr>
+          <w:sz w:val="24"/>
+          <w:szCs w:val="24"/>
+        </w:rPr>
+      </w:pPr>
+    </w:p>
+    <w:p>
+      <w:pPr>
+        <w:rPr>
+          <w:b/>
+          <w:bCs/>
+          <w:i/>
+          <w:iCs/>
+          <w:sz w:val="24"/>
+          <w:szCs w:val="24"/>
+        </w:rPr>
+      </w:pPr>
+      <w:r>
+        <w:rPr>
+          <w:b/>
+          <w:bCs/>
+          <w:i/>
+          <w:iCs/>
+          <w:sz w:val="24"/>
+          <w:szCs w:val="24"/>
+        </w:rPr>
+        <w:t>Git, GitHub, and IDE Eclipse Setup:</w:t>
+      </w:r>
+    </w:p>
+    <w:p>
+      <w:pPr>
+        <w:rPr>
+          <w:b/>
+          <w:bCs/>
+          <w:i/>
+          <w:iCs/>
+        </w:rPr>
+      </w:pPr>
+    </w:p>
+    <w:p>
+      <w:pPr>
+        <w:rPr>
+          <w:i/>
+          <w:iCs/>
+        </w:rPr>
+      </w:pPr>
+      <w:r>
+        <w:rPr>
+          <w:i/>
+          <w:iCs/>
+        </w:rPr>
+        <w:t xml:space="preserve">A free overview of the GitHub and Git - </w:t>
+      </w:r>
+      <w:hyperlink r:id="rId7" w:history="1">
         <w:r>
           <w:rPr>
-            <w:rFonts w:ascii="Droid Sans" w:eastAsia="Droid Sans" w:hAnsi="Droid Sans" w:cs="Droid Sans"/>
-            <w:color w:val="1155CC"/>
-            <w:u w:val="single"/>
-            <w:shd w:val="clear" w:color="auto" w:fill="FFF2CC"/>
+            <w:rStyle w:val="Hyperlink"/>
+            <w:i/>
+            <w:iCs/>
           </w:rPr>
-          <w:t>Part 2:  Developer Technical Documentation</w:t>
+          <w:t>Video</w:t>
         </w:r>
       </w:hyperlink>
-      <w:r>
-        <w:rPr>
-          <w:shd w:val="clear" w:color="auto" w:fill="FFF2CC"/>
-        </w:rPr>
-        <w:t>:</w:t>
-      </w:r>
-    </w:p>
-    <w:p>
-      <w:pPr>
-        <w:rPr>
-          <w:shd w:val="clear" w:color="auto" w:fill="FFF2CC"/>
-        </w:rPr>
-      </w:pPr>
-      <w:r>
-        <w:rPr>
-          <w:shd w:val="clear" w:color="auto" w:fill="FFF2CC"/>
-        </w:rPr>
-        <w:t>Importance of Being Concise:</w:t>
-      </w:r>
-    </w:p>
-    <w:p>
-      <w:pPr>
+    </w:p>
+    <w:p>
+      <w:pPr>
+        <w:pStyle w:val="ListParagraph"/>
         <w:numPr>
           <w:ilvl w:val="0"/>
-          <w:numId w:val="1"/>
-        </w:numPr>
-        <w:rPr>
-          <w:shd w:val="clear" w:color="auto" w:fill="FFF2CC"/>
-        </w:rPr>
-      </w:pPr>
-      <w:r>
-        <w:rPr>
-          <w:shd w:val="clear" w:color="auto" w:fill="FFF2CC"/>
-        </w:rPr>
-        <w:t>Developers need clear and precise answers.</w:t>
-      </w:r>
-    </w:p>
-    <w:p>
-      <w:pPr>
-        <w:numPr>
-          <w:ilvl w:val="0"/>
-          <w:numId w:val="1"/>
-        </w:numPr>
-        <w:rPr>
-          <w:shd w:val="clear" w:color="auto" w:fill="FFF2CC"/>
-        </w:rPr>
-      </w:pPr>
-      <w:r>
-        <w:rPr>
-          <w:shd w:val="clear" w:color="auto" w:fill="FFF2CC"/>
-        </w:rPr>
-        <w:t>Use short sentences, small paragraphs, and simple language.</w:t>
-      </w:r>
-    </w:p>
-    <w:p>
-      <w:pPr>
-        <w:numPr>
-          <w:ilvl w:val="0"/>
-          <w:numId w:val="1"/>
-        </w:numPr>
-        <w:rPr>
-          <w:shd w:val="clear" w:color="auto" w:fill="FFF2CC"/>
-        </w:rPr>
-      </w:pPr>
-      <w:r>
-        <w:rPr>
-          <w:shd w:val="clear" w:color="auto" w:fill="FFF2CC"/>
-        </w:rPr>
-        <w:t>Avoid unnecessary complexity to improve clarity.</w:t>
-      </w:r>
-    </w:p>
-    <w:p>
-      <w:pPr>
-        <w:rPr>
-          <w:shd w:val="clear" w:color="auto" w:fill="FFF2CC"/>
-        </w:rPr>
-      </w:pPr>
-      <w:r>
-        <w:rPr>
-          <w:shd w:val="clear" w:color="auto" w:fill="FFF2CC"/>
-        </w:rPr>
-        <w:t>Avoiding Technical Jargon:</w:t>
-      </w:r>
-    </w:p>
-    <w:p>
-      <w:pPr>
-        <w:numPr>
-          <w:ilvl w:val="0"/>
-          <w:numId w:val="6"/>
-        </w:numPr>
-        <w:rPr>
-          <w:shd w:val="clear" w:color="auto" w:fill="FFF2CC"/>
-        </w:rPr>
-      </w:pPr>
-      <w:r>
-        <w:rPr>
-          <w:shd w:val="clear" w:color="auto" w:fill="FFF2CC"/>
-        </w:rPr>
-        <w:t>Simplify writing to ensure accessibility.</w:t>
-      </w:r>
-    </w:p>
-    <w:p>
-      <w:pPr>
-        <w:numPr>
-          <w:ilvl w:val="0"/>
-          <w:numId w:val="6"/>
-        </w:numPr>
-        <w:rPr>
-          <w:shd w:val="clear" w:color="auto" w:fill="FFF2CC"/>
-        </w:rPr>
-      </w:pPr>
-      <w:r>
-        <w:rPr>
-          <w:shd w:val="clear" w:color="auto" w:fill="FFF2CC"/>
-        </w:rPr>
-        <w:t>Use standard industry terms if technical language is necessary.</w:t>
-      </w:r>
-    </w:p>
-    <w:p>
-      <w:pPr>
-        <w:rPr>
-          <w:shd w:val="clear" w:color="auto" w:fill="FFF2CC"/>
-        </w:rPr>
-      </w:pPr>
-      <w:r>
-        <w:rPr>
-          <w:shd w:val="clear" w:color="auto" w:fill="FFF2CC"/>
-        </w:rPr>
-        <w:t>Using Code Snippets:</w:t>
-      </w:r>
-    </w:p>
-    <w:p>
-      <w:pPr>
-        <w:numPr>
-          <w:ilvl w:val="0"/>
-          <w:numId w:val="7"/>
-        </w:numPr>
-        <w:rPr>
-          <w:shd w:val="clear" w:color="auto" w:fill="FFF2CC"/>
-        </w:rPr>
-      </w:pPr>
-      <w:r>
-        <w:rPr>
-          <w:shd w:val="clear" w:color="auto" w:fill="FFF2CC"/>
-        </w:rPr>
-        <w:t>Show what the product can do with practical examples.</w:t>
-      </w:r>
-    </w:p>
-    <w:p>
-      <w:pPr>
-        <w:numPr>
-          <w:ilvl w:val="0"/>
-          <w:numId w:val="7"/>
-        </w:numPr>
-        <w:rPr>
-          <w:shd w:val="clear" w:color="auto" w:fill="FFF2CC"/>
-        </w:rPr>
-      </w:pPr>
-      <w:r>
-        <w:rPr>
-          <w:shd w:val="clear" w:color="auto" w:fill="FFF2CC"/>
-        </w:rPr>
-        <w:t>Elevates documentation quality by catering to developer familiarity with code.</w:t>
-      </w:r>
-    </w:p>
-    <w:p>
-      <w:pPr>
-        <w:rPr>
-          <w:shd w:val="clear" w:color="auto" w:fill="FFF2CC"/>
-        </w:rPr>
-      </w:pPr>
-      <w:r>
-        <w:rPr>
-          <w:shd w:val="clear" w:color="auto" w:fill="FFF2CC"/>
-        </w:rPr>
-        <w:t>Role of Visuals:</w:t>
-      </w:r>
-    </w:p>
-    <w:p>
-      <w:pPr>
-        <w:numPr>
-          <w:ilvl w:val="0"/>
-          <w:numId w:val="9"/>
-        </w:numPr>
-        <w:rPr>
-          <w:shd w:val="clear" w:color="auto" w:fill="FFF2CC"/>
-        </w:rPr>
-      </w:pPr>
-      <w:hyperlink r:id="rId8" w:anchor="slide=id.p32">
+          <w:numId w:val="11"/>
+        </w:numPr>
+        <w:rPr>
+          <w:b/>
+          <w:bCs/>
+          <w:i/>
+          <w:iCs/>
+          <w:sz w:val="24"/>
+          <w:szCs w:val="24"/>
+        </w:rPr>
+      </w:pPr>
+      <w:r>
+        <w:t>Download both GitHub and Git</w:t>
+      </w:r>
+    </w:p>
+    <w:p>
+      <w:pPr>
+        <w:pStyle w:val="ListParagraph"/>
+        <w:numPr>
+          <w:ilvl w:val="1"/>
+          <w:numId w:val="11"/>
+        </w:numPr>
+        <w:rPr>
+          <w:i/>
+          <w:iCs/>
+        </w:rPr>
+      </w:pPr>
+      <w:hyperlink r:id="rId8" w:history="1">
         <w:r>
           <w:rPr>
-            <w:color w:val="1155CC"/>
-            <w:u w:val="single"/>
-            <w:shd w:val="clear" w:color="auto" w:fill="FFF2CC"/>
+            <w:rStyle w:val="Hyperlink"/>
+            <w:i/>
+            <w:iCs/>
           </w:rPr>
-          <w:t>Screenshots</w:t>
+          <w:t>GitHub Desktop</w:t>
         </w:r>
       </w:hyperlink>
-      <w:r>
-        <w:rPr>
-          <w:shd w:val="clear" w:color="auto" w:fill="FFF2CC"/>
-        </w:rPr>
-        <w:t xml:space="preserve">, GIFs, and videos enhance engagement and understanding. </w:t>
-      </w:r>
-    </w:p>
-    <w:p>
-      <w:pPr>
+    </w:p>
+    <w:p>
+      <w:pPr>
+        <w:pStyle w:val="ListParagraph"/>
+        <w:numPr>
+          <w:ilvl w:val="1"/>
+          <w:numId w:val="11"/>
+        </w:numPr>
+        <w:rPr>
+          <w:i/>
+          <w:iCs/>
+        </w:rPr>
+      </w:pPr>
+      <w:hyperlink r:id="rId9" w:history="1">
+        <w:r>
+          <w:rPr>
+            <w:rStyle w:val="Hyperlink"/>
+            <w:i/>
+            <w:iCs/>
+          </w:rPr>
+          <w:t>Git Download</w:t>
+        </w:r>
+      </w:hyperlink>
+    </w:p>
+    <w:p>
+      <w:pPr>
+        <w:pStyle w:val="ListParagraph"/>
         <w:numPr>
           <w:ilvl w:val="0"/>
-          <w:numId w:val="9"/>
-        </w:numPr>
-        <w:rPr>
-          <w:shd w:val="clear" w:color="auto" w:fill="FFF2CC"/>
-        </w:rPr>
-      </w:pPr>
-      <w:r>
-        <w:rPr>
-          <w:shd w:val="clear" w:color="auto" w:fill="FFF2CC"/>
-        </w:rPr>
-        <w:t>Visuals simplify complex processes and reduce lengthy explanations.</w:t>
+          <w:numId w:val="11"/>
+        </w:numPr>
+        <w:rPr>
+          <w:i/>
+          <w:iCs/>
+        </w:rPr>
+      </w:pPr>
+      <w:r>
+        <w:lastRenderedPageBreak/>
+        <w:t>Once they have been downloaded, create an account, this will be used to access your projects and remotely access code across all platforms. (It may ask you for an email verification and a few questions, the questions you needn’t worry about)</w:t>
+      </w:r>
+    </w:p>
+    <w:p>
+      <w:pPr>
+        <w:pStyle w:val="ListParagraph"/>
+        <w:numPr>
+          <w:ilvl w:val="0"/>
+          <w:numId w:val="11"/>
+        </w:numPr>
+        <w:rPr>
+          <w:i/>
+          <w:iCs/>
+        </w:rPr>
+      </w:pPr>
+      <w:r>
+        <w:t>Create a folder within GitHub, this is where all your repositories (coding workspaces)</w:t>
+      </w:r>
+    </w:p>
+    <w:p>
+      <w:pPr>
+        <w:pStyle w:val="ListParagraph"/>
+        <w:numPr>
+          <w:ilvl w:val="0"/>
+          <w:numId w:val="11"/>
+        </w:numPr>
+        <w:rPr>
+          <w:i/>
+          <w:iCs/>
+        </w:rPr>
+      </w:pPr>
+      <w:r>
+        <w:t xml:space="preserve">Once you have completed these steps, you will have the option to create a new repository. </w:t>
+      </w:r>
+    </w:p>
+    <w:p>
+      <w:pPr>
+        <w:ind w:left="360"/>
+      </w:pPr>
+      <w:r>
+        <w:rPr>
+          <w:noProof/>
+        </w:rPr>
+        <w:drawing>
+          <wp:inline distT="0" distB="0" distL="0" distR="0" wp14:anchorId="6859F93E" wp14:editId="6131DE7D">
+            <wp:extent cx="4324350" cy="2000250"/>
+            <wp:effectExtent l="0" t="0" r="0" b="0"/>
+            <wp:docPr id="2031391710" name="Picture 4"/>
+            <wp:cNvGraphicFramePr>
+              <a:graphicFrameLocks xmlns:a="http://schemas.openxmlformats.org/drawingml/2006/main" noChangeAspect="1"/>
+            </wp:cNvGraphicFramePr>
+            <a:graphic xmlns:a="http://schemas.openxmlformats.org/drawingml/2006/main">
+              <a:graphicData uri="http://schemas.openxmlformats.org/drawingml/2006/picture">
+                <pic:pic xmlns:pic="http://schemas.openxmlformats.org/drawingml/2006/picture">
+                  <pic:nvPicPr>
+                    <pic:cNvPr id="0" name="Picture 4"/>
+                    <pic:cNvPicPr>
+                      <a:picLocks noChangeAspect="1" noChangeArrowheads="1"/>
+                    </pic:cNvPicPr>
+                  </pic:nvPicPr>
+                  <pic:blipFill>
+                    <a:blip r:embed="rId10">
+                      <a:extLst>
+                        <a:ext uri="{28A0092B-C50C-407E-A947-70E740481C1C}">
+                          <a14:useLocalDpi xmlns:a14="http://schemas.microsoft.com/office/drawing/2010/main" val="0"/>
+                        </a:ext>
+                      </a:extLst>
+                    </a:blip>
+                    <a:srcRect/>
+                    <a:stretch>
+                      <a:fillRect/>
+                    </a:stretch>
+                  </pic:blipFill>
+                  <pic:spPr bwMode="auto">
+                    <a:xfrm>
+                      <a:off x="0" y="0"/>
+                      <a:ext cx="4324350" cy="2000250"/>
+                    </a:xfrm>
+                    <a:prstGeom prst="rect">
+                      <a:avLst/>
+                    </a:prstGeom>
+                    <a:noFill/>
+                    <a:ln>
+                      <a:noFill/>
+                    </a:ln>
+                  </pic:spPr>
+                </pic:pic>
+              </a:graphicData>
+            </a:graphic>
+          </wp:inline>
+        </w:drawing>
+      </w:r>
+    </w:p>
+    <w:p>
+      <w:pPr>
+        <w:pStyle w:val="ListParagraph"/>
+        <w:numPr>
+          <w:ilvl w:val="0"/>
+          <w:numId w:val="11"/>
+        </w:numPr>
+      </w:pPr>
+      <w:r>
+        <w:t>Once you have filled out your repository to your liking, do not select manage with “external editor” or external IDE.</w:t>
+      </w:r>
+    </w:p>
+    <w:p>
+      <w:pPr>
+        <w:pStyle w:val="ListParagraph"/>
+        <w:numPr>
+          <w:ilvl w:val="0"/>
+          <w:numId w:val="11"/>
+        </w:numPr>
+      </w:pPr>
+      <w:r>
+        <w:t>Instead, you will select “view files of your repository in the explorer”</w:t>
+      </w:r>
+      <w:r>
+        <w:rPr>
+          <w:noProof/>
+        </w:rPr>
+        <w:drawing>
+          <wp:inline distT="0" distB="0" distL="0" distR="0" wp14:anchorId="57B1681D" wp14:editId="1FA0D454">
+            <wp:extent cx="2609850" cy="590550"/>
+            <wp:effectExtent l="0" t="0" r="0" b="0"/>
+            <wp:docPr id="948373817" name="Picture 5"/>
+            <wp:cNvGraphicFramePr>
+              <a:graphicFrameLocks xmlns:a="http://schemas.openxmlformats.org/drawingml/2006/main" noChangeAspect="1"/>
+            </wp:cNvGraphicFramePr>
+            <a:graphic xmlns:a="http://schemas.openxmlformats.org/drawingml/2006/main">
+              <a:graphicData uri="http://schemas.openxmlformats.org/drawingml/2006/picture">
+                <pic:pic xmlns:pic="http://schemas.openxmlformats.org/drawingml/2006/picture">
+                  <pic:nvPicPr>
+                    <pic:cNvPr id="0" name="Picture 5"/>
+                    <pic:cNvPicPr>
+                      <a:picLocks noChangeAspect="1" noChangeArrowheads="1"/>
+                    </pic:cNvPicPr>
+                  </pic:nvPicPr>
+                  <pic:blipFill>
+                    <a:blip r:embed="rId11">
+                      <a:extLst>
+                        <a:ext uri="{28A0092B-C50C-407E-A947-70E740481C1C}">
+                          <a14:useLocalDpi xmlns:a14="http://schemas.microsoft.com/office/drawing/2010/main" val="0"/>
+                        </a:ext>
+                      </a:extLst>
+                    </a:blip>
+                    <a:srcRect/>
+                    <a:stretch>
+                      <a:fillRect/>
+                    </a:stretch>
+                  </pic:blipFill>
+                  <pic:spPr bwMode="auto">
+                    <a:xfrm>
+                      <a:off x="0" y="0"/>
+                      <a:ext cx="2609850" cy="590550"/>
+                    </a:xfrm>
+                    <a:prstGeom prst="rect">
+                      <a:avLst/>
+                    </a:prstGeom>
+                    <a:noFill/>
+                    <a:ln>
+                      <a:noFill/>
+                    </a:ln>
+                  </pic:spPr>
+                </pic:pic>
+              </a:graphicData>
+            </a:graphic>
+          </wp:inline>
+        </w:drawing>
+      </w:r>
+    </w:p>
+    <w:p>
+      <w:pPr>
+        <w:pStyle w:val="ListParagraph"/>
+        <w:numPr>
+          <w:ilvl w:val="0"/>
+          <w:numId w:val="11"/>
+        </w:numPr>
+      </w:pPr>
+      <w:r>
+        <w:t>Check to make sure these files are present:</w:t>
+      </w:r>
+    </w:p>
+    <w:p>
+      <w:pPr>
+        <w:ind w:left="360"/>
+      </w:pPr>
+      <w:r>
+        <w:rPr>
+          <w:noProof/>
+        </w:rPr>
+        <w:drawing>
+          <wp:inline distT="0" distB="0" distL="0" distR="0" wp14:anchorId="066140CB" wp14:editId="62D460A2">
+            <wp:extent cx="1257300" cy="800100"/>
+            <wp:effectExtent l="0" t="0" r="0" b="0"/>
+            <wp:docPr id="230392475" name="Picture 6"/>
+            <wp:cNvGraphicFramePr>
+              <a:graphicFrameLocks xmlns:a="http://schemas.openxmlformats.org/drawingml/2006/main" noChangeAspect="1"/>
+            </wp:cNvGraphicFramePr>
+            <a:graphic xmlns:a="http://schemas.openxmlformats.org/drawingml/2006/main">
+              <a:graphicData uri="http://schemas.openxmlformats.org/drawingml/2006/picture">
+                <pic:pic xmlns:pic="http://schemas.openxmlformats.org/drawingml/2006/picture">
+                  <pic:nvPicPr>
+                    <pic:cNvPr id="0" name="Picture 6"/>
+                    <pic:cNvPicPr>
+                      <a:picLocks noChangeAspect="1" noChangeArrowheads="1"/>
+                    </pic:cNvPicPr>
+                  </pic:nvPicPr>
+                  <pic:blipFill>
+                    <a:blip r:embed="rId12">
+                      <a:extLst>
+                        <a:ext uri="{28A0092B-C50C-407E-A947-70E740481C1C}">
+                          <a14:useLocalDpi xmlns:a14="http://schemas.microsoft.com/office/drawing/2010/main" val="0"/>
+                        </a:ext>
+                      </a:extLst>
+                    </a:blip>
+                    <a:srcRect/>
+                    <a:stretch>
+                      <a:fillRect/>
+                    </a:stretch>
+                  </pic:blipFill>
+                  <pic:spPr bwMode="auto">
+                    <a:xfrm>
+                      <a:off x="0" y="0"/>
+                      <a:ext cx="1257300" cy="800100"/>
+                    </a:xfrm>
+                    <a:prstGeom prst="rect">
+                      <a:avLst/>
+                    </a:prstGeom>
+                    <a:noFill/>
+                    <a:ln>
+                      <a:noFill/>
+                    </a:ln>
+                  </pic:spPr>
+                </pic:pic>
+              </a:graphicData>
+            </a:graphic>
+          </wp:inline>
+        </w:drawing>
+      </w:r>
+    </w:p>
+    <w:p>
+      <w:pPr>
+        <w:pStyle w:val="ListParagraph"/>
+        <w:numPr>
+          <w:ilvl w:val="0"/>
+          <w:numId w:val="11"/>
+        </w:numPr>
+      </w:pPr>
+      <w:r>
+        <w:t xml:space="preserve">After this, select “view on GitHub” </w:t>
+      </w:r>
+      <w:r>
+        <w:rPr>
+          <w:noProof/>
+        </w:rPr>
+        <w:drawing>
+          <wp:inline distT="0" distB="0" distL="0" distR="0" wp14:anchorId="6836E6AA" wp14:editId="48FB32E8">
+            <wp:extent cx="2590800" cy="600075"/>
+            <wp:effectExtent l="0" t="0" r="0" b="9525"/>
+            <wp:docPr id="2027025135" name="Picture 7"/>
+            <wp:cNvGraphicFramePr>
+              <a:graphicFrameLocks xmlns:a="http://schemas.openxmlformats.org/drawingml/2006/main" noChangeAspect="1"/>
+            </wp:cNvGraphicFramePr>
+            <a:graphic xmlns:a="http://schemas.openxmlformats.org/drawingml/2006/main">
+              <a:graphicData uri="http://schemas.openxmlformats.org/drawingml/2006/picture">
+                <pic:pic xmlns:pic="http://schemas.openxmlformats.org/drawingml/2006/picture">
+                  <pic:nvPicPr>
+                    <pic:cNvPr id="0" name="Picture 7"/>
+                    <pic:cNvPicPr>
+                      <a:picLocks noChangeAspect="1" noChangeArrowheads="1"/>
+                    </pic:cNvPicPr>
+                  </pic:nvPicPr>
+                  <pic:blipFill>
+                    <a:blip r:embed="rId13">
+                      <a:extLst>
+                        <a:ext uri="{28A0092B-C50C-407E-A947-70E740481C1C}">
+                          <a14:useLocalDpi xmlns:a14="http://schemas.microsoft.com/office/drawing/2010/main" val="0"/>
+                        </a:ext>
+                      </a:extLst>
+                    </a:blip>
+                    <a:srcRect/>
+                    <a:stretch>
+                      <a:fillRect/>
+                    </a:stretch>
+                  </pic:blipFill>
+                  <pic:spPr bwMode="auto">
+                    <a:xfrm>
+                      <a:off x="0" y="0"/>
+                      <a:ext cx="2590800" cy="600075"/>
+                    </a:xfrm>
+                    <a:prstGeom prst="rect">
+                      <a:avLst/>
+                    </a:prstGeom>
+                    <a:noFill/>
+                    <a:ln>
+                      <a:noFill/>
+                    </a:ln>
+                  </pic:spPr>
+                </pic:pic>
+              </a:graphicData>
+            </a:graphic>
+          </wp:inline>
+        </w:drawing>
+      </w:r>
+    </w:p>
+    <w:p>
+      <w:pPr>
+        <w:pStyle w:val="ListParagraph"/>
+        <w:numPr>
+          <w:ilvl w:val="0"/>
+          <w:numId w:val="11"/>
+        </w:numPr>
+      </w:pPr>
+      <w:r>
+        <w:t xml:space="preserve">On the internet version of GitHub, open </w:t>
+      </w:r>
+      <w:proofErr w:type="gramStart"/>
+      <w:r>
+        <w:t>“.</w:t>
+      </w:r>
+      <w:proofErr w:type="spellStart"/>
+      <w:r>
+        <w:t>gitignore</w:t>
+      </w:r>
+      <w:proofErr w:type="spellEnd"/>
+      <w:proofErr w:type="gramEnd"/>
+      <w:r>
+        <w:t>”.</w:t>
+      </w:r>
+    </w:p>
+    <w:p>
+      <w:pPr>
+        <w:pStyle w:val="ListParagraph"/>
+      </w:pPr>
+      <w:r>
+        <w:rPr>
+          <w:noProof/>
+        </w:rPr>
+        <w:drawing>
+          <wp:inline distT="0" distB="0" distL="0" distR="0" wp14:anchorId="38EC2FB1" wp14:editId="39B09822">
+            <wp:extent cx="5305425" cy="1219200"/>
+            <wp:effectExtent l="0" t="0" r="9525" b="0"/>
+            <wp:docPr id="39422124" name="Picture 8"/>
+            <wp:cNvGraphicFramePr>
+              <a:graphicFrameLocks xmlns:a="http://schemas.openxmlformats.org/drawingml/2006/main" noChangeAspect="1"/>
+            </wp:cNvGraphicFramePr>
+            <a:graphic xmlns:a="http://schemas.openxmlformats.org/drawingml/2006/main">
+              <a:graphicData uri="http://schemas.openxmlformats.org/drawingml/2006/picture">
+                <pic:pic xmlns:pic="http://schemas.openxmlformats.org/drawingml/2006/picture">
+                  <pic:nvPicPr>
+                    <pic:cNvPr id="0" name="Picture 8"/>
+                    <pic:cNvPicPr>
+                      <a:picLocks noChangeAspect="1" noChangeArrowheads="1"/>
+                    </pic:cNvPicPr>
+                  </pic:nvPicPr>
+                  <pic:blipFill>
+                    <a:blip r:embed="rId14">
+                      <a:extLst>
+                        <a:ext uri="{28A0092B-C50C-407E-A947-70E740481C1C}">
+                          <a14:useLocalDpi xmlns:a14="http://schemas.microsoft.com/office/drawing/2010/main" val="0"/>
+                        </a:ext>
+                      </a:extLst>
+                    </a:blip>
+                    <a:srcRect/>
+                    <a:stretch>
+                      <a:fillRect/>
+                    </a:stretch>
+                  </pic:blipFill>
+                  <pic:spPr bwMode="auto">
+                    <a:xfrm>
+                      <a:off x="0" y="0"/>
+                      <a:ext cx="5305425" cy="1219200"/>
+                    </a:xfrm>
+                    <a:prstGeom prst="rect">
+                      <a:avLst/>
+                    </a:prstGeom>
+                    <a:noFill/>
+                    <a:ln>
+                      <a:noFill/>
+                    </a:ln>
+                  </pic:spPr>
+                </pic:pic>
+              </a:graphicData>
+            </a:graphic>
+          </wp:inline>
+        </w:drawing>
+      </w:r>
+    </w:p>
+    <w:p>
+      <w:pPr>
+        <w:pStyle w:val="ListParagraph"/>
+        <w:numPr>
+          <w:ilvl w:val="0"/>
+          <w:numId w:val="11"/>
+        </w:numPr>
+      </w:pPr>
+      <w:r>
+        <w:t xml:space="preserve">Edit this file, and paste the contents of </w:t>
+      </w:r>
+      <w:hyperlink r:id="rId15" w:history="1">
+        <w:r>
+          <w:rPr>
+            <w:rStyle w:val="Hyperlink"/>
+          </w:rPr>
+          <w:t>GitHub ignore</w:t>
+        </w:r>
+      </w:hyperlink>
+      <w:r>
+        <w:t xml:space="preserve"> into </w:t>
+      </w:r>
+      <w:r>
+        <w:rPr>
+          <w:b/>
+          <w:bCs/>
+          <w:i/>
+          <w:iCs/>
+          <w:u w:val="single"/>
+        </w:rPr>
+        <w:t>YOUR</w:t>
+      </w:r>
+      <w:r>
+        <w:rPr>
+          <w:b/>
+          <w:bCs/>
+          <w:i/>
+          <w:iCs/>
+          <w:u w:val="single"/>
+        </w:rPr>
+        <w:t xml:space="preserve"> PERSONAL </w:t>
+      </w:r>
+      <w:r>
+        <w:t>GitHub ignore.</w:t>
+      </w:r>
+    </w:p>
+    <w:p>
+      <w:pPr>
+        <w:pStyle w:val="ListParagraph"/>
+        <w:numPr>
+          <w:ilvl w:val="0"/>
+          <w:numId w:val="11"/>
+        </w:numPr>
+      </w:pPr>
+      <w:r>
+        <w:t xml:space="preserve">Below the information you just </w:t>
+      </w:r>
+      <w:proofErr w:type="gramStart"/>
+      <w:r>
+        <w:t>pasted</w:t>
+      </w:r>
+      <w:proofErr w:type="gramEnd"/>
+      <w:r>
+        <w:t>, you must paste the following below it:</w:t>
       </w:r>
     </w:p>
     <w:p>
       <w:pPr>
         <w:spacing w:line="240" w:lineRule="auto"/>
+        <w:rPr>
+          <w:rFonts w:ascii="Times New Roman" w:eastAsia="Times New Roman" w:hAnsi="Times New Roman" w:cs="Times New Roman"/>
+          <w:sz w:val="24"/>
+          <w:szCs w:val="24"/>
+          <w:lang w:val="en-US"/>
+        </w:rPr>
+      </w:pPr>
+      <w:r>
+        <w:rPr>
+          <w:rFonts w:eastAsia="Times New Roman"/>
+          <w:color w:val="0C0D0E"/>
+          <w:lang w:val="en-US"/>
+        </w:rPr>
+        <w:t># Eclipse Core </w:t>
+      </w:r>
+    </w:p>
+    <w:p>
+      <w:pPr>
+        <w:spacing w:line="240" w:lineRule="auto"/>
+        <w:rPr>
+          <w:rFonts w:ascii="Times New Roman" w:eastAsia="Times New Roman" w:hAnsi="Times New Roman" w:cs="Times New Roman"/>
+          <w:sz w:val="24"/>
+          <w:szCs w:val="24"/>
+          <w:lang w:val="en-US"/>
+        </w:rPr>
+      </w:pPr>
+      <w:proofErr w:type="gramStart"/>
+      <w:r>
+        <w:rPr>
+          <w:rFonts w:eastAsia="Times New Roman"/>
+          <w:color w:val="0C0D0E"/>
+          <w:lang w:val="en-US"/>
+        </w:rPr>
+        <w:t>.project</w:t>
+      </w:r>
+      <w:proofErr w:type="gramEnd"/>
+      <w:r>
+        <w:rPr>
+          <w:rFonts w:eastAsia="Times New Roman"/>
+          <w:color w:val="0C0D0E"/>
+          <w:lang w:val="en-US"/>
+        </w:rPr>
+        <w:t> </w:t>
+      </w:r>
+    </w:p>
+    <w:p>
+      <w:pPr>
+        <w:spacing w:line="240" w:lineRule="auto"/>
+        <w:ind w:left="360"/>
+        <w:rPr>
+          <w:rFonts w:ascii="Times New Roman" w:eastAsia="Times New Roman" w:hAnsi="Times New Roman" w:cs="Times New Roman"/>
+          <w:sz w:val="24"/>
+          <w:szCs w:val="24"/>
+          <w:lang w:val="en-US"/>
+        </w:rPr>
+      </w:pPr>
+    </w:p>
+    <w:p>
+      <w:pPr>
+        <w:spacing w:line="240" w:lineRule="auto"/>
+        <w:rPr>
+          <w:rFonts w:ascii="Times New Roman" w:eastAsia="Times New Roman" w:hAnsi="Times New Roman" w:cs="Times New Roman"/>
+          <w:sz w:val="24"/>
+          <w:szCs w:val="24"/>
+          <w:lang w:val="en-US"/>
+        </w:rPr>
+      </w:pPr>
+      <w:r>
+        <w:rPr>
+          <w:rFonts w:eastAsia="Times New Roman"/>
+          <w:color w:val="0C0D0E"/>
+          <w:lang w:val="en-US"/>
+        </w:rPr>
+        <w:t># JDT-specific (Eclipse Java Development Tools) </w:t>
+      </w:r>
+    </w:p>
+    <w:p>
+      <w:pPr>
+        <w:spacing w:line="240" w:lineRule="auto"/>
+        <w:rPr>
+          <w:rFonts w:eastAsia="Times New Roman"/>
+          <w:color w:val="0C0D0E"/>
+          <w:lang w:val="en-US"/>
+        </w:rPr>
+      </w:pPr>
+      <w:proofErr w:type="gramStart"/>
+      <w:r>
+        <w:rPr>
+          <w:rFonts w:eastAsia="Times New Roman"/>
+          <w:color w:val="0C0D0E"/>
+          <w:lang w:val="en-US"/>
+        </w:rPr>
+        <w:t>.</w:t>
+      </w:r>
+      <w:proofErr w:type="spellStart"/>
+      <w:r>
+        <w:rPr>
+          <w:rFonts w:eastAsia="Times New Roman"/>
+          <w:color w:val="0C0D0E"/>
+          <w:lang w:val="en-US"/>
+        </w:rPr>
+        <w:t>classpath</w:t>
+      </w:r>
+      <w:proofErr w:type="spellEnd"/>
+      <w:proofErr w:type="gramEnd"/>
+    </w:p>
+    <w:p>
+      <w:pPr>
+        <w:pStyle w:val="ListParagraph"/>
+        <w:numPr>
+          <w:ilvl w:val="0"/>
+          <w:numId w:val="11"/>
+        </w:numPr>
+        <w:spacing w:line="240" w:lineRule="auto"/>
+        <w:rPr>
+          <w:rFonts w:ascii="Times New Roman" w:eastAsia="Times New Roman" w:hAnsi="Times New Roman" w:cs="Times New Roman"/>
+          <w:sz w:val="24"/>
+          <w:szCs w:val="24"/>
+          <w:lang w:val="en-US"/>
+        </w:rPr>
+      </w:pPr>
+      <w:r>
+        <w:rPr>
+          <w:rFonts w:eastAsia="Times New Roman"/>
+          <w:sz w:val="24"/>
+          <w:szCs w:val="24"/>
+          <w:lang w:val="en-US"/>
+        </w:rPr>
+        <w:t xml:space="preserve">After this is done commit the changes with a comment indicating you have </w:t>
+      </w:r>
+      <w:proofErr w:type="gramStart"/>
+      <w:r>
+        <w:rPr>
+          <w:rFonts w:eastAsia="Times New Roman"/>
+          <w:sz w:val="24"/>
+          <w:szCs w:val="24"/>
+          <w:lang w:val="en-US"/>
+        </w:rPr>
+        <w:t>pasted</w:t>
+      </w:r>
+      <w:proofErr w:type="gramEnd"/>
+      <w:r>
+        <w:rPr>
+          <w:rFonts w:eastAsia="Times New Roman"/>
+          <w:sz w:val="24"/>
+          <w:szCs w:val="24"/>
+          <w:lang w:val="en-US"/>
+        </w:rPr>
+        <w:t xml:space="preserve"> the information.</w:t>
+      </w:r>
+    </w:p>
+    <w:p>
+      <w:pPr>
+        <w:pStyle w:val="ListParagraph"/>
+        <w:spacing w:line="240" w:lineRule="auto"/>
+        <w:rPr>
+          <w:rFonts w:ascii="Times New Roman" w:eastAsia="Times New Roman" w:hAnsi="Times New Roman" w:cs="Times New Roman"/>
+          <w:sz w:val="24"/>
+          <w:szCs w:val="24"/>
+          <w:lang w:val="en-US"/>
+        </w:rPr>
+      </w:pPr>
+      <w:r>
+        <w:rPr>
+          <w:rFonts w:eastAsia="Times New Roman"/>
+          <w:sz w:val="24"/>
+          <w:szCs w:val="24"/>
+          <w:lang w:val="en-US"/>
+        </w:rPr>
+        <w:lastRenderedPageBreak/>
+        <w:t xml:space="preserve"> </w:t>
+      </w:r>
+      <w:r>
+        <w:rPr>
+          <w:noProof/>
+          <w:lang w:val="en-US"/>
+        </w:rPr>
+        <w:drawing>
+          <wp:inline distT="0" distB="0" distL="0" distR="0" wp14:anchorId="4AC9D8D3" wp14:editId="5B3EF2D5">
+            <wp:extent cx="2133600" cy="2457450"/>
+            <wp:effectExtent l="0" t="0" r="0" b="0"/>
+            <wp:docPr id="1584649160" name="Picture 11"/>
+            <wp:cNvGraphicFramePr>
+              <a:graphicFrameLocks xmlns:a="http://schemas.openxmlformats.org/drawingml/2006/main" noChangeAspect="1"/>
+            </wp:cNvGraphicFramePr>
+            <a:graphic xmlns:a="http://schemas.openxmlformats.org/drawingml/2006/main">
+              <a:graphicData uri="http://schemas.openxmlformats.org/drawingml/2006/picture">
+                <pic:pic xmlns:pic="http://schemas.openxmlformats.org/drawingml/2006/picture">
+                  <pic:nvPicPr>
+                    <pic:cNvPr id="0" name="Picture 11"/>
+                    <pic:cNvPicPr>
+                      <a:picLocks noChangeAspect="1" noChangeArrowheads="1"/>
+                    </pic:cNvPicPr>
+                  </pic:nvPicPr>
+                  <pic:blipFill>
+                    <a:blip r:embed="rId16">
+                      <a:extLst>
+                        <a:ext uri="{28A0092B-C50C-407E-A947-70E740481C1C}">
+                          <a14:useLocalDpi xmlns:a14="http://schemas.microsoft.com/office/drawing/2010/main" val="0"/>
+                        </a:ext>
+                      </a:extLst>
+                    </a:blip>
+                    <a:srcRect/>
+                    <a:stretch>
+                      <a:fillRect/>
+                    </a:stretch>
+                  </pic:blipFill>
+                  <pic:spPr bwMode="auto">
+                    <a:xfrm>
+                      <a:off x="0" y="0"/>
+                      <a:ext cx="2133600" cy="2457450"/>
+                    </a:xfrm>
+                    <a:prstGeom prst="rect">
+                      <a:avLst/>
+                    </a:prstGeom>
+                    <a:noFill/>
+                    <a:ln>
+                      <a:noFill/>
+                    </a:ln>
+                  </pic:spPr>
+                </pic:pic>
+              </a:graphicData>
+            </a:graphic>
+          </wp:inline>
+        </w:drawing>
+      </w:r>
+      <w:r>
+        <w:rPr>
+          <w:noProof/>
+          <w:lang w:val="en-US"/>
+        </w:rPr>
+        <w:drawing>
+          <wp:inline distT="0" distB="0" distL="0" distR="0" wp14:anchorId="0CA39769" wp14:editId="64BDE603">
+            <wp:extent cx="3238500" cy="847725"/>
+            <wp:effectExtent l="0" t="0" r="0" b="9525"/>
+            <wp:docPr id="1032410559" name="Picture 12"/>
+            <wp:cNvGraphicFramePr>
+              <a:graphicFrameLocks xmlns:a="http://schemas.openxmlformats.org/drawingml/2006/main" noChangeAspect="1"/>
+            </wp:cNvGraphicFramePr>
+            <a:graphic xmlns:a="http://schemas.openxmlformats.org/drawingml/2006/main">
+              <a:graphicData uri="http://schemas.openxmlformats.org/drawingml/2006/picture">
+                <pic:pic xmlns:pic="http://schemas.openxmlformats.org/drawingml/2006/picture">
+                  <pic:nvPicPr>
+                    <pic:cNvPr id="0" name="Picture 12"/>
+                    <pic:cNvPicPr>
+                      <a:picLocks noChangeAspect="1" noChangeArrowheads="1"/>
+                    </pic:cNvPicPr>
+                  </pic:nvPicPr>
+                  <pic:blipFill>
+                    <a:blip r:embed="rId17">
+                      <a:extLst>
+                        <a:ext uri="{28A0092B-C50C-407E-A947-70E740481C1C}">
+                          <a14:useLocalDpi xmlns:a14="http://schemas.microsoft.com/office/drawing/2010/main" val="0"/>
+                        </a:ext>
+                      </a:extLst>
+                    </a:blip>
+                    <a:srcRect/>
+                    <a:stretch>
+                      <a:fillRect/>
+                    </a:stretch>
+                  </pic:blipFill>
+                  <pic:spPr bwMode="auto">
+                    <a:xfrm>
+                      <a:off x="0" y="0"/>
+                      <a:ext cx="3238500" cy="847725"/>
+                    </a:xfrm>
+                    <a:prstGeom prst="rect">
+                      <a:avLst/>
+                    </a:prstGeom>
+                    <a:noFill/>
+                    <a:ln>
+                      <a:noFill/>
+                    </a:ln>
+                  </pic:spPr>
+                </pic:pic>
+              </a:graphicData>
+            </a:graphic>
+          </wp:inline>
+        </w:drawing>
+      </w:r>
+    </w:p>
+    <w:p/>
+    <w:p>
+      <w:pPr>
+        <w:rPr>
+          <w:b/>
+          <w:bCs/>
+          <w:i/>
+          <w:iCs/>
+        </w:rPr>
+      </w:pPr>
+      <w:r>
+        <w:rPr>
+          <w:b/>
+          <w:bCs/>
+          <w:i/>
+          <w:iCs/>
+        </w:rPr>
+        <w:t>Backing Up GitHub Repositories</w:t>
+      </w:r>
+    </w:p>
+    <w:p>
+      <w:pPr>
+        <w:pStyle w:val="ListParagraph"/>
+        <w:numPr>
+          <w:ilvl w:val="0"/>
+          <w:numId w:val="11"/>
+        </w:numPr>
+      </w:pPr>
+      <w:r>
+        <w:t>After making changes and committing them, open the desktop app of GitHub</w:t>
+      </w:r>
+    </w:p>
+    <w:p>
+      <w:pPr>
+        <w:pStyle w:val="ListParagraph"/>
+        <w:numPr>
+          <w:ilvl w:val="0"/>
+          <w:numId w:val="11"/>
+        </w:numPr>
+      </w:pPr>
+      <w:r>
+        <w:t>You should then “push” the committed changes it will look like this:</w:t>
+      </w:r>
+    </w:p>
+    <w:p>
+      <w:pPr>
+        <w:ind w:left="360"/>
+      </w:pPr>
+      <w:r>
+        <w:rPr>
+          <w:noProof/>
+        </w:rPr>
+        <w:drawing>
+          <wp:inline distT="0" distB="0" distL="0" distR="0" wp14:anchorId="739E419A" wp14:editId="33643E38">
+            <wp:extent cx="3743325" cy="2771775"/>
+            <wp:effectExtent l="0" t="0" r="9525" b="9525"/>
+            <wp:docPr id="754560015" name="Picture 13"/>
+            <wp:cNvGraphicFramePr>
+              <a:graphicFrameLocks xmlns:a="http://schemas.openxmlformats.org/drawingml/2006/main" noChangeAspect="1"/>
+            </wp:cNvGraphicFramePr>
+            <a:graphic xmlns:a="http://schemas.openxmlformats.org/drawingml/2006/main">
+              <a:graphicData uri="http://schemas.openxmlformats.org/drawingml/2006/picture">
+                <pic:pic xmlns:pic="http://schemas.openxmlformats.org/drawingml/2006/picture">
+                  <pic:nvPicPr>
+                    <pic:cNvPr id="0" name="Picture 13"/>
+                    <pic:cNvPicPr>
+                      <a:picLocks noChangeAspect="1" noChangeArrowheads="1"/>
+                    </pic:cNvPicPr>
+                  </pic:nvPicPr>
+                  <pic:blipFill>
+                    <a:blip r:embed="rId18">
+                      <a:extLst>
+                        <a:ext uri="{28A0092B-C50C-407E-A947-70E740481C1C}">
+                          <a14:useLocalDpi xmlns:a14="http://schemas.microsoft.com/office/drawing/2010/main" val="0"/>
+                        </a:ext>
+                      </a:extLst>
+                    </a:blip>
+                    <a:srcRect/>
+                    <a:stretch>
+                      <a:fillRect/>
+                    </a:stretch>
+                  </pic:blipFill>
+                  <pic:spPr bwMode="auto">
+                    <a:xfrm>
+                      <a:off x="0" y="0"/>
+                      <a:ext cx="3743325" cy="2771775"/>
+                    </a:xfrm>
+                    <a:prstGeom prst="rect">
+                      <a:avLst/>
+                    </a:prstGeom>
+                    <a:noFill/>
+                    <a:ln>
+                      <a:noFill/>
+                    </a:ln>
+                  </pic:spPr>
+                </pic:pic>
+              </a:graphicData>
+            </a:graphic>
+          </wp:inline>
+        </w:drawing>
+      </w:r>
+    </w:p>
+    <w:p>
+      <w:pPr>
+        <w:pStyle w:val="ListParagraph"/>
+        <w:numPr>
+          <w:ilvl w:val="0"/>
+          <w:numId w:val="11"/>
+        </w:numPr>
+      </w:pPr>
+      <w:r>
+        <w:t>Selecting “push origin” will back up all changes to the Git cloud service and will update across all platforms.</w:t>
+      </w:r>
+    </w:p>
+    <w:p>
+      <w:pPr>
+        <w:pStyle w:val="Heading2"/>
+      </w:pPr>
+      <w:r>
+        <w:t>Setting up Eclipse (IDE)</w:t>
+      </w:r>
+    </w:p>
+    <w:p>
+      <w:pPr>
+        <w:pStyle w:val="ListParagraph"/>
+        <w:numPr>
+          <w:ilvl w:val="0"/>
+          <w:numId w:val="11"/>
+        </w:numPr>
+        <w:rPr>
+          <w:b/>
+          <w:bCs/>
+          <w:i/>
+          <w:iCs/>
+        </w:rPr>
+      </w:pPr>
+      <w:r>
+        <w:rPr>
+          <w:b/>
+          <w:bCs/>
+          <w:i/>
+          <w:iCs/>
+        </w:rPr>
+        <w:t xml:space="preserve">First, </w:t>
+      </w:r>
+      <w:proofErr w:type="gramStart"/>
+      <w:r>
+        <w:rPr>
+          <w:b/>
+          <w:bCs/>
+          <w:i/>
+          <w:iCs/>
+        </w:rPr>
+        <w:t>set</w:t>
+      </w:r>
+      <w:r>
+        <w:rPr>
+          <w:b/>
+          <w:bCs/>
+          <w:i/>
+          <w:iCs/>
+        </w:rPr>
+        <w:t>-</w:t>
+      </w:r>
+      <w:r>
+        <w:rPr>
+          <w:b/>
+          <w:bCs/>
+          <w:i/>
+          <w:iCs/>
+        </w:rPr>
+        <w:t>up</w:t>
+      </w:r>
+      <w:proofErr w:type="gramEnd"/>
+      <w:r>
+        <w:rPr>
+          <w:b/>
+          <w:bCs/>
+          <w:i/>
+          <w:iCs/>
+        </w:rPr>
+        <w:t xml:space="preserve"> the JDK (Java Development Kit)</w:t>
+      </w:r>
+    </w:p>
+    <w:p>
+      <w:pPr>
+        <w:pStyle w:val="ListParagraph"/>
+        <w:numPr>
+          <w:ilvl w:val="1"/>
+          <w:numId w:val="11"/>
+        </w:numPr>
+      </w:pPr>
+      <w:hyperlink r:id="rId19" w:history="1">
+        <w:r>
+          <w:rPr>
+            <w:rStyle w:val="Hyperlink"/>
+          </w:rPr>
+          <w:t>Download this file</w:t>
+        </w:r>
+      </w:hyperlink>
+    </w:p>
+    <w:p>
+      <w:pPr>
+        <w:pStyle w:val="ListParagraph"/>
+        <w:numPr>
+          <w:ilvl w:val="1"/>
+          <w:numId w:val="11"/>
+        </w:numPr>
+      </w:pPr>
+      <w:r>
+        <w:t>Once that is done, double click the file, this will start the set-up</w:t>
+      </w:r>
+    </w:p>
+    <w:p>
+      <w:pPr>
+        <w:pStyle w:val="ListParagraph"/>
+        <w:numPr>
+          <w:ilvl w:val="1"/>
+          <w:numId w:val="11"/>
+        </w:numPr>
+      </w:pPr>
+      <w:r>
+        <w:t>Allow the app to make changes.</w:t>
+      </w:r>
+    </w:p>
+    <w:p>
+      <w:pPr>
+        <w:pStyle w:val="ListParagraph"/>
+        <w:numPr>
+          <w:ilvl w:val="1"/>
+          <w:numId w:val="11"/>
+        </w:numPr>
+      </w:pPr>
+      <w:r>
+        <w:t>Click through the set-up window, default settings will suffice</w:t>
+      </w:r>
+    </w:p>
+    <w:p>
+      <w:pPr>
+        <w:pStyle w:val="ListParagraph"/>
+        <w:numPr>
+          <w:ilvl w:val="1"/>
+          <w:numId w:val="11"/>
+        </w:numPr>
+      </w:pPr>
+      <w:r>
+        <w:t>The JDK will end up in program files, this is the correct location</w:t>
+      </w:r>
+    </w:p>
+    <w:p>
+      <w:pPr>
+        <w:pStyle w:val="ListParagraph"/>
+        <w:numPr>
+          <w:ilvl w:val="0"/>
+          <w:numId w:val="11"/>
+        </w:numPr>
+      </w:pPr>
+      <w:r>
+        <w:rPr>
+          <w:b/>
+          <w:bCs/>
+          <w:i/>
+          <w:iCs/>
+        </w:rPr>
+        <w:t>Now set-up the IDE Eclipse</w:t>
+      </w:r>
+    </w:p>
+    <w:p>
+      <w:pPr>
+        <w:pStyle w:val="ListParagraph"/>
+        <w:numPr>
+          <w:ilvl w:val="1"/>
+          <w:numId w:val="11"/>
+        </w:numPr>
+      </w:pPr>
+      <w:r>
+        <w:t xml:space="preserve">Visit the </w:t>
+      </w:r>
+      <w:hyperlink r:id="rId20" w:history="1">
+        <w:r>
+          <w:rPr>
+            <w:rStyle w:val="Hyperlink"/>
+          </w:rPr>
+          <w:t>IDE website</w:t>
+        </w:r>
+      </w:hyperlink>
+    </w:p>
+    <w:p>
+      <w:pPr>
+        <w:pStyle w:val="ListParagraph"/>
+        <w:numPr>
+          <w:ilvl w:val="2"/>
+          <w:numId w:val="11"/>
+        </w:numPr>
+      </w:pPr>
+      <w:r>
+        <w:t>This is the Eclipse website</w:t>
+      </w:r>
+    </w:p>
+    <w:p>
+      <w:pPr>
+        <w:pStyle w:val="ListParagraph"/>
+        <w:numPr>
+          <w:ilvl w:val="1"/>
+          <w:numId w:val="11"/>
+        </w:numPr>
+      </w:pPr>
+      <w:r>
+        <w:t xml:space="preserve">Download the </w:t>
+      </w:r>
+      <w:r>
+        <w:rPr>
+          <w:u w:val="single"/>
+        </w:rPr>
+        <w:t>Eclipse IDE for Enterprise and Java developers</w:t>
+      </w:r>
+    </w:p>
+    <w:p>
+      <w:pPr>
+        <w:pStyle w:val="ListParagraph"/>
+        <w:numPr>
+          <w:ilvl w:val="2"/>
+          <w:numId w:val="11"/>
+        </w:numPr>
+        <w:rPr>
+          <w:b/>
+          <w:bCs/>
+        </w:rPr>
+      </w:pPr>
+      <w:r>
+        <w:rPr>
+          <w:b/>
+          <w:bCs/>
+          <w:u w:val="single"/>
+        </w:rPr>
+        <w:t>DO NOT DOWNLOAD INSTALLER</w:t>
+      </w:r>
+    </w:p>
+    <w:p>
+      <w:pPr>
+        <w:pStyle w:val="ListParagraph"/>
+        <w:ind w:left="1440"/>
+        <w:rPr>
+          <w:b/>
+          <w:bCs/>
+        </w:rPr>
+      </w:pPr>
+      <w:r>
+        <w:rPr>
+          <w:b/>
+          <w:bCs/>
+          <w:noProof/>
+        </w:rPr>
+        <w:lastRenderedPageBreak/>
+        <w:drawing>
+          <wp:inline distT="0" distB="0" distL="0" distR="0" wp14:anchorId="1CEBAB35" wp14:editId="278459D4">
+            <wp:extent cx="2752725" cy="660092"/>
+            <wp:effectExtent l="0" t="0" r="0" b="6985"/>
+            <wp:docPr id="1605334412" name="Picture 14"/>
+            <wp:cNvGraphicFramePr>
+              <a:graphicFrameLocks xmlns:a="http://schemas.openxmlformats.org/drawingml/2006/main" noChangeAspect="1"/>
+            </wp:cNvGraphicFramePr>
+            <a:graphic xmlns:a="http://schemas.openxmlformats.org/drawingml/2006/main">
+              <a:graphicData uri="http://schemas.openxmlformats.org/drawingml/2006/picture">
+                <pic:pic xmlns:pic="http://schemas.openxmlformats.org/drawingml/2006/picture">
+                  <pic:nvPicPr>
+                    <pic:cNvPr id="0" name="Picture 14"/>
+                    <pic:cNvPicPr>
+                      <a:picLocks noChangeAspect="1" noChangeArrowheads="1"/>
+                    </pic:cNvPicPr>
+                  </pic:nvPicPr>
+                  <pic:blipFill>
+                    <a:blip r:embed="rId21">
+                      <a:extLst>
+                        <a:ext uri="{28A0092B-C50C-407E-A947-70E740481C1C}">
+                          <a14:useLocalDpi xmlns:a14="http://schemas.microsoft.com/office/drawing/2010/main" val="0"/>
+                        </a:ext>
+                      </a:extLst>
+                    </a:blip>
+                    <a:srcRect/>
+                    <a:stretch>
+                      <a:fillRect/>
+                    </a:stretch>
+                  </pic:blipFill>
+                  <pic:spPr bwMode="auto">
+                    <a:xfrm flipV="1">
+                      <a:off x="0" y="0"/>
+                      <a:ext cx="2752725" cy="660092"/>
+                    </a:xfrm>
+                    <a:prstGeom prst="rect">
+                      <a:avLst/>
+                    </a:prstGeom>
+                    <a:noFill/>
+                    <a:ln>
+                      <a:noFill/>
+                    </a:ln>
+                  </pic:spPr>
+                </pic:pic>
+              </a:graphicData>
+            </a:graphic>
+          </wp:inline>
+        </w:drawing>
+      </w:r>
+    </w:p>
+    <w:p>
+      <w:pPr>
+        <w:pStyle w:val="ListParagraph"/>
+        <w:numPr>
+          <w:ilvl w:val="1"/>
+          <w:numId w:val="11"/>
+        </w:numPr>
+        <w:rPr>
+          <w:b/>
+          <w:bCs/>
+        </w:rPr>
+      </w:pPr>
+      <w:r>
+        <w:t>This is what it will look like.</w:t>
+      </w:r>
+    </w:p>
+    <w:p>
+      <w:pPr>
+        <w:pStyle w:val="ListParagraph"/>
+        <w:numPr>
+          <w:ilvl w:val="1"/>
+          <w:numId w:val="11"/>
+        </w:numPr>
+        <w:rPr>
+          <w:b/>
+          <w:bCs/>
+        </w:rPr>
+      </w:pPr>
+      <w:r>
+        <w:t>Then you will need to extract the folder, the folder will be in your default downloads folder</w:t>
+      </w:r>
+    </w:p>
+    <w:p>
+      <w:pPr>
+        <w:pStyle w:val="ListParagraph"/>
+        <w:ind w:left="1440"/>
+        <w:rPr>
+          <w:b/>
+          <w:bCs/>
+        </w:rPr>
+      </w:pPr>
+      <w:r>
+        <w:rPr>
+          <w:noProof/>
+        </w:rPr>
+        <w:drawing>
+          <wp:inline distT="0" distB="0" distL="0" distR="0" wp14:anchorId="13B5D52B" wp14:editId="1CFE3C10">
+            <wp:extent cx="3714750" cy="1485900"/>
+            <wp:effectExtent l="0" t="0" r="0" b="0"/>
+            <wp:docPr id="958237059" name="Picture 16"/>
+            <wp:cNvGraphicFramePr>
+              <a:graphicFrameLocks xmlns:a="http://schemas.openxmlformats.org/drawingml/2006/main" noChangeAspect="1"/>
+            </wp:cNvGraphicFramePr>
+            <a:graphic xmlns:a="http://schemas.openxmlformats.org/drawingml/2006/main">
+              <a:graphicData uri="http://schemas.openxmlformats.org/drawingml/2006/picture">
+                <pic:pic xmlns:pic="http://schemas.openxmlformats.org/drawingml/2006/picture">
+                  <pic:nvPicPr>
+                    <pic:cNvPr id="0" name="Picture 16"/>
+                    <pic:cNvPicPr>
+                      <a:picLocks noChangeAspect="1" noChangeArrowheads="1"/>
+                    </pic:cNvPicPr>
+                  </pic:nvPicPr>
+                  <pic:blipFill>
+                    <a:blip r:embed="rId22">
+                      <a:extLst>
+                        <a:ext uri="{28A0092B-C50C-407E-A947-70E740481C1C}">
+                          <a14:useLocalDpi xmlns:a14="http://schemas.microsoft.com/office/drawing/2010/main" val="0"/>
+                        </a:ext>
+                      </a:extLst>
+                    </a:blip>
+                    <a:srcRect/>
+                    <a:stretch>
+                      <a:fillRect/>
+                    </a:stretch>
+                  </pic:blipFill>
+                  <pic:spPr bwMode="auto">
+                    <a:xfrm>
+                      <a:off x="0" y="0"/>
+                      <a:ext cx="3714750" cy="1485900"/>
+                    </a:xfrm>
+                    <a:prstGeom prst="rect">
+                      <a:avLst/>
+                    </a:prstGeom>
+                    <a:noFill/>
+                    <a:ln>
+                      <a:noFill/>
+                    </a:ln>
+                  </pic:spPr>
+                </pic:pic>
+              </a:graphicData>
+            </a:graphic>
+          </wp:inline>
+        </w:drawing>
+      </w:r>
+    </w:p>
+    <w:p>
+      <w:pPr>
+        <w:ind w:left="720"/>
+        <w:rPr>
+          <w:b/>
+          <w:bCs/>
+        </w:rPr>
+      </w:pPr>
+    </w:p>
+    <w:p>
+      <w:pPr>
+        <w:pStyle w:val="Heading2"/>
+      </w:pPr>
+      <w:r>
+        <w:t xml:space="preserve">Setting up </w:t>
+      </w:r>
+      <w:r>
+        <w:t>environment variables (enabling JDK)</w:t>
+      </w:r>
+    </w:p>
+    <w:p>
+      <w:pPr>
+        <w:pStyle w:val="ListParagraph"/>
+        <w:numPr>
+          <w:ilvl w:val="0"/>
+          <w:numId w:val="11"/>
+        </w:numPr>
+        <w:rPr>
+          <w:u w:val="single"/>
+        </w:rPr>
+      </w:pPr>
+      <w:r>
+        <w:t xml:space="preserve">The file directory of your JDK file after set-up should be </w:t>
+      </w:r>
+      <w:r>
+        <w:rPr>
+          <w:b/>
+          <w:bCs/>
+          <w:u w:val="single"/>
+        </w:rPr>
+        <w:t>C:\Program Files\Java\jdk-22</w:t>
+      </w:r>
+    </w:p>
+    <w:p>
+      <w:pPr>
+        <w:pStyle w:val="ListParagraph"/>
+        <w:numPr>
+          <w:ilvl w:val="0"/>
+          <w:numId w:val="11"/>
+        </w:numPr>
+        <w:rPr>
+          <w:u w:val="single"/>
+        </w:rPr>
+      </w:pPr>
+      <w:r>
+        <w:t>Now, open settings -&gt; related settings -&gt; advanced system settings</w:t>
+      </w:r>
+    </w:p>
+    <w:p>
+      <w:pPr>
+        <w:ind w:left="360"/>
+        <w:rPr>
+          <w:u w:val="single"/>
+        </w:rPr>
+      </w:pPr>
+      <w:r>
+        <w:rPr>
+          <w:noProof/>
+        </w:rPr>
+        <w:drawing>
+          <wp:inline distT="0" distB="0" distL="0" distR="0" wp14:anchorId="2DE95CFB" wp14:editId="5B2A879F">
+            <wp:extent cx="2009775" cy="2276475"/>
+            <wp:effectExtent l="0" t="0" r="9525" b="9525"/>
+            <wp:docPr id="2043826161" name="Picture 17"/>
+            <wp:cNvGraphicFramePr>
+              <a:graphicFrameLocks xmlns:a="http://schemas.openxmlformats.org/drawingml/2006/main" noChangeAspect="1"/>
+            </wp:cNvGraphicFramePr>
+            <a:graphic xmlns:a="http://schemas.openxmlformats.org/drawingml/2006/main">
+              <a:graphicData uri="http://schemas.openxmlformats.org/drawingml/2006/picture">
+                <pic:pic xmlns:pic="http://schemas.openxmlformats.org/drawingml/2006/picture">
+                  <pic:nvPicPr>
+                    <pic:cNvPr id="0" name="Picture 17"/>
+                    <pic:cNvPicPr>
+                      <a:picLocks noChangeAspect="1" noChangeArrowheads="1"/>
+                    </pic:cNvPicPr>
+                  </pic:nvPicPr>
+                  <pic:blipFill>
+                    <a:blip r:embed="rId23">
+                      <a:extLst>
+                        <a:ext uri="{28A0092B-C50C-407E-A947-70E740481C1C}">
+                          <a14:useLocalDpi xmlns:a14="http://schemas.microsoft.com/office/drawing/2010/main" val="0"/>
+                        </a:ext>
+                      </a:extLst>
+                    </a:blip>
+                    <a:srcRect/>
+                    <a:stretch>
+                      <a:fillRect/>
+                    </a:stretch>
+                  </pic:blipFill>
+                  <pic:spPr bwMode="auto">
+                    <a:xfrm>
+                      <a:off x="0" y="0"/>
+                      <a:ext cx="2009775" cy="2276475"/>
+                    </a:xfrm>
+                    <a:prstGeom prst="rect">
+                      <a:avLst/>
+                    </a:prstGeom>
+                    <a:noFill/>
+                    <a:ln>
+                      <a:noFill/>
+                    </a:ln>
+                  </pic:spPr>
+                </pic:pic>
+              </a:graphicData>
+            </a:graphic>
+          </wp:inline>
+        </w:drawing>
+      </w:r>
+    </w:p>
+    <w:p>
+      <w:pPr>
+        <w:pStyle w:val="ListParagraph"/>
+        <w:numPr>
+          <w:ilvl w:val="0"/>
+          <w:numId w:val="11"/>
+        </w:numPr>
+      </w:pPr>
+      <w:r>
+        <w:t xml:space="preserve">Once </w:t>
+      </w:r>
+      <w:r>
+        <w:t xml:space="preserve">you are there, </w:t>
+      </w:r>
+      <w:r>
+        <w:t xml:space="preserve">open </w:t>
+      </w:r>
+      <w:r>
+        <w:t>“</w:t>
+      </w:r>
+      <w:r>
+        <w:t>environment variables</w:t>
+      </w:r>
+      <w:r>
+        <w:t>”.</w:t>
+      </w:r>
+    </w:p>
+    <w:p>
+      <w:pPr>
+        <w:pStyle w:val="ListParagraph"/>
+        <w:numPr>
+          <w:ilvl w:val="0"/>
+          <w:numId w:val="11"/>
+        </w:numPr>
+      </w:pPr>
+      <w:r>
+        <w:t>Find the path option,</w:t>
+      </w:r>
+    </w:p>
+    <w:p>
+      <w:pPr>
+        <w:pStyle w:val="ListParagraph"/>
+      </w:pPr>
+      <w:r>
+        <w:rPr>
+          <w:noProof/>
+        </w:rPr>
+        <w:drawing>
+          <wp:inline distT="0" distB="0" distL="0" distR="0" wp14:anchorId="55F54264" wp14:editId="733196B9">
+            <wp:extent cx="2371725" cy="2219325"/>
+            <wp:effectExtent l="0" t="0" r="9525" b="9525"/>
+            <wp:docPr id="657385327" name="Picture 18"/>
+            <wp:cNvGraphicFramePr>
+              <a:graphicFrameLocks xmlns:a="http://schemas.openxmlformats.org/drawingml/2006/main" noChangeAspect="1"/>
+            </wp:cNvGraphicFramePr>
+            <a:graphic xmlns:a="http://schemas.openxmlformats.org/drawingml/2006/main">
+              <a:graphicData uri="http://schemas.openxmlformats.org/drawingml/2006/picture">
+                <pic:pic xmlns:pic="http://schemas.openxmlformats.org/drawingml/2006/picture">
+                  <pic:nvPicPr>
+                    <pic:cNvPr id="0" name="Picture 18"/>
+                    <pic:cNvPicPr>
+                      <a:picLocks noChangeAspect="1" noChangeArrowheads="1"/>
+                    </pic:cNvPicPr>
+                  </pic:nvPicPr>
+                  <pic:blipFill>
+                    <a:blip r:embed="rId24">
+                      <a:extLst>
+                        <a:ext uri="{28A0092B-C50C-407E-A947-70E740481C1C}">
+                          <a14:useLocalDpi xmlns:a14="http://schemas.microsoft.com/office/drawing/2010/main" val="0"/>
+                        </a:ext>
+                      </a:extLst>
+                    </a:blip>
+                    <a:srcRect/>
+                    <a:stretch>
+                      <a:fillRect/>
+                    </a:stretch>
+                  </pic:blipFill>
+                  <pic:spPr bwMode="auto">
+                    <a:xfrm>
+                      <a:off x="0" y="0"/>
+                      <a:ext cx="2371725" cy="2219325"/>
+                    </a:xfrm>
+                    <a:prstGeom prst="rect">
+                      <a:avLst/>
+                    </a:prstGeom>
+                    <a:noFill/>
+                    <a:ln>
+                      <a:noFill/>
+                    </a:ln>
+                  </pic:spPr>
+                </pic:pic>
+              </a:graphicData>
+            </a:graphic>
+          </wp:inline>
+        </w:drawing>
+      </w:r>
+    </w:p>
+    <w:p>
+      <w:pPr>
+        <w:pStyle w:val="ListParagraph"/>
+        <w:numPr>
+          <w:ilvl w:val="0"/>
+          <w:numId w:val="11"/>
+        </w:numPr>
+      </w:pPr>
+      <w:r>
+        <w:t xml:space="preserve">Now, open edit -&gt; new -&gt; and paste the </w:t>
+      </w:r>
+      <w:r>
+        <w:rPr>
+          <w:u w:val="single"/>
+        </w:rPr>
+        <w:t>file directory</w:t>
+      </w:r>
+      <w:r>
+        <w:rPr>
+          <w:u w:val="single"/>
+        </w:rPr>
+        <w:t xml:space="preserve"> of JDK 22.</w:t>
+      </w:r>
+    </w:p>
+    <w:p>
+      <w:pPr>
+        <w:pStyle w:val="Heading2"/>
+      </w:pPr>
+      <w:r>
+        <w:lastRenderedPageBreak/>
+        <w:t xml:space="preserve">Setting up </w:t>
+      </w:r>
+      <w:r>
+        <w:t>Eclipse for use</w:t>
+      </w:r>
+    </w:p>
+    <w:p>
+      <w:pPr>
+        <w:pStyle w:val="ListParagraph"/>
+        <w:numPr>
+          <w:ilvl w:val="0"/>
+          <w:numId w:val="11"/>
+        </w:numPr>
+      </w:pPr>
+      <w:r>
+        <w:t>Go to the extracted Eclipse file</w:t>
+      </w:r>
+    </w:p>
+    <w:p>
+      <w:pPr>
+        <w:pStyle w:val="ListParagraph"/>
+        <w:numPr>
+          <w:ilvl w:val="0"/>
+          <w:numId w:val="11"/>
+        </w:numPr>
+      </w:pPr>
+      <w:r>
+        <w:t>There will be a “eclipse.exe” executable file, double click that.</w:t>
+      </w:r>
+    </w:p>
+    <w:p>
+      <w:pPr>
+        <w:pStyle w:val="ListParagraph"/>
+        <w:numPr>
+          <w:ilvl w:val="0"/>
+          <w:numId w:val="11"/>
+        </w:numPr>
+      </w:pPr>
+      <w:r>
+        <w:t>Find the file directory of the GitHub repository file you made and copy the address into the Eclipse launcher</w:t>
+      </w:r>
+    </w:p>
+    <w:p>
+      <w:r>
+        <w:t xml:space="preserve">For example: </w:t>
+      </w:r>
+    </w:p>
+    <w:p>
+      <w:r>
+        <w:rPr>
+          <w:noProof/>
+        </w:rPr>
+        <w:drawing>
+          <wp:inline distT="0" distB="0" distL="0" distR="0" wp14:anchorId="69C346C2" wp14:editId="2BFF73C6">
+            <wp:extent cx="3524250" cy="1390650"/>
+            <wp:effectExtent l="0" t="0" r="0" b="0"/>
+            <wp:docPr id="1708118812" name="Picture 19"/>
+            <wp:cNvGraphicFramePr>
+              <a:graphicFrameLocks xmlns:a="http://schemas.openxmlformats.org/drawingml/2006/main" noChangeAspect="1"/>
+            </wp:cNvGraphicFramePr>
+            <a:graphic xmlns:a="http://schemas.openxmlformats.org/drawingml/2006/main">
+              <a:graphicData uri="http://schemas.openxmlformats.org/drawingml/2006/picture">
+                <pic:pic xmlns:pic="http://schemas.openxmlformats.org/drawingml/2006/picture">
+                  <pic:nvPicPr>
+                    <pic:cNvPr id="0" name="Picture 19"/>
+                    <pic:cNvPicPr>
+                      <a:picLocks noChangeAspect="1" noChangeArrowheads="1"/>
+                    </pic:cNvPicPr>
+                  </pic:nvPicPr>
+                  <pic:blipFill>
+                    <a:blip r:embed="rId25">
+                      <a:extLst>
+                        <a:ext uri="{28A0092B-C50C-407E-A947-70E740481C1C}">
+                          <a14:useLocalDpi xmlns:a14="http://schemas.microsoft.com/office/drawing/2010/main" val="0"/>
+                        </a:ext>
+                      </a:extLst>
+                    </a:blip>
+                    <a:srcRect/>
+                    <a:stretch>
+                      <a:fillRect/>
+                    </a:stretch>
+                  </pic:blipFill>
+                  <pic:spPr bwMode="auto">
+                    <a:xfrm>
+                      <a:off x="0" y="0"/>
+                      <a:ext cx="3524250" cy="1390650"/>
+                    </a:xfrm>
+                    <a:prstGeom prst="rect">
+                      <a:avLst/>
+                    </a:prstGeom>
+                    <a:noFill/>
+                    <a:ln>
+                      <a:noFill/>
+                    </a:ln>
+                  </pic:spPr>
+                </pic:pic>
+              </a:graphicData>
+            </a:graphic>
+          </wp:inline>
+        </w:drawing>
+      </w:r>
+    </w:p>
+    <w:p>
+      <w:pPr>
+        <w:pStyle w:val="ListParagraph"/>
+        <w:numPr>
+          <w:ilvl w:val="0"/>
+          <w:numId w:val="11"/>
+        </w:numPr>
+      </w:pPr>
+      <w:r>
+        <w:t>After that, click launch.</w:t>
+      </w:r>
+    </w:p>
+    <w:p>
+      <w:pPr>
+        <w:pStyle w:val="ListParagraph"/>
+        <w:numPr>
+          <w:ilvl w:val="0"/>
+          <w:numId w:val="11"/>
+        </w:numPr>
+        <w:rPr>
+          <w:u w:val="single"/>
+        </w:rPr>
+      </w:pPr>
+      <w:r>
+        <w:rPr>
+          <w:b/>
+          <w:bCs/>
+          <w:i/>
+          <w:iCs/>
+          <w:u w:val="single"/>
+        </w:rPr>
+        <w:t xml:space="preserve">IF YOU MUST UPDATE ECLIPSE CREATE A BACKUP OF YOUR REPOSITORY (GITHUB </w:t>
+      </w:r>
+      <w:proofErr w:type="gramStart"/>
+      <w:r>
+        <w:rPr>
+          <w:b/>
+          <w:bCs/>
+          <w:i/>
+          <w:iCs/>
+          <w:u w:val="single"/>
+        </w:rPr>
+        <w:t>WORK SPACE</w:t>
+      </w:r>
+      <w:proofErr w:type="gramEnd"/>
+      <w:r>
+        <w:rPr>
+          <w:b/>
+          <w:bCs/>
+          <w:i/>
+          <w:iCs/>
+          <w:u w:val="single"/>
+        </w:rPr>
+        <w:t>)</w:t>
+      </w:r>
+    </w:p>
+    <w:p>
+      <w:pPr>
+        <w:pStyle w:val="ListParagraph"/>
+        <w:numPr>
+          <w:ilvl w:val="0"/>
+          <w:numId w:val="11"/>
+        </w:numPr>
+        <w:rPr>
+          <w:u w:val="single"/>
+        </w:rPr>
+      </w:pPr>
+      <w:proofErr w:type="gramStart"/>
+      <w:r>
+        <w:t>Your</w:t>
+      </w:r>
+      <w:proofErr w:type="gramEnd"/>
+      <w:r>
+        <w:t xml:space="preserve"> projects you create in Eclipse will now be stored in your GitHub repository.</w:t>
+      </w:r>
+    </w:p>
+    <w:p>
+      <w:pPr>
+        <w:ind w:left="360"/>
+      </w:pPr>
+    </w:p>
+    <w:p/>
+    <w:p>
+      <w:pPr>
+        <w:rPr>
+          <w:b/>
+          <w:bCs/>
+        </w:rPr>
       </w:pPr>
     </w:p>
     <w:p>
       <w:pPr>
         <w:pStyle w:val="Heading1"/>
       </w:pPr>
-      <w:bookmarkStart w:id="1" w:name="_e7hnk3gmh67o" w:colFirst="0" w:colLast="0"/>
-      <w:bookmarkEnd w:id="1"/>
-      <w:r>
-        <w:t xml:space="preserve">Overview of </w:t>
-      </w:r>
-      <w:proofErr w:type="gramStart"/>
-      <w:r>
-        <w:t>Developer Technical</w:t>
-      </w:r>
-      <w:proofErr w:type="gramEnd"/>
-      <w:r>
-        <w:t xml:space="preserve"> Documentation</w:t>
-      </w:r>
-    </w:p>
-    <w:p>
-      <w:pPr>
-        <w:rPr>
-          <w:rFonts w:ascii="Droid Sans" w:eastAsia="Droid Sans" w:hAnsi="Droid Sans" w:cs="Droid Sans"/>
-        </w:rPr>
-      </w:pPr>
-      <w:r>
-        <w:t xml:space="preserve">I use headings to help organize and easily access information. I like to include snippets of code that </w:t>
-      </w:r>
-      <w:proofErr w:type="gramStart"/>
-      <w:r>
-        <w:t>contains</w:t>
-      </w:r>
-      <w:proofErr w:type="gramEnd"/>
-      <w:r>
-        <w:t xml:space="preserve"> comments as an easier way to have documentation. You can put in the document what is helpful for you.</w:t>
-      </w:r>
-    </w:p>
-    <w:p>
-      <w:pPr>
-        <w:widowControl w:val="0"/>
-        <w:spacing w:line="240" w:lineRule="auto"/>
-        <w:rPr>
-          <w:rFonts w:ascii="Droid Sans" w:eastAsia="Droid Sans" w:hAnsi="Droid Sans" w:cs="Droid Sans"/>
-        </w:rPr>
-      </w:pPr>
-    </w:p>
-    <w:p>
-      <w:pPr>
-        <w:spacing w:line="240" w:lineRule="auto"/>
-        <w:rPr>
-          <w:rFonts w:ascii="Droid Sans" w:eastAsia="Droid Sans" w:hAnsi="Droid Sans" w:cs="Droid Sans"/>
-        </w:rPr>
-      </w:pPr>
-      <w:r>
-        <w:rPr>
-          <w:rFonts w:ascii="Droid Sans" w:eastAsia="Droid Sans" w:hAnsi="Droid Sans" w:cs="Droid Sans"/>
-          <w:shd w:val="clear" w:color="auto" w:fill="FFF2CC"/>
-        </w:rPr>
-        <w:t>Use information from class lectures, guided exploration, code examples from class and book to be able to use later to help you and approach it as if you could help someone else.</w:t>
-      </w:r>
-    </w:p>
-    <w:p>
-      <w:pPr>
-        <w:widowControl w:val="0"/>
-        <w:spacing w:line="240" w:lineRule="auto"/>
-        <w:rPr>
-          <w:rFonts w:ascii="Droid Sans" w:eastAsia="Droid Sans" w:hAnsi="Droid Sans" w:cs="Droid Sans"/>
-        </w:rPr>
-      </w:pPr>
-    </w:p>
-    <w:p>
-      <w:pPr>
-        <w:spacing w:line="240" w:lineRule="auto"/>
-      </w:pPr>
-    </w:p>
-    <w:p>
-      <w:pPr>
-        <w:rPr>
-          <w:shd w:val="clear" w:color="auto" w:fill="FFF2CC"/>
-        </w:rPr>
-      </w:pPr>
-      <w:r>
-        <w:rPr>
-          <w:shd w:val="clear" w:color="auto" w:fill="FFF2CC"/>
-        </w:rPr>
-        <w:t>GE 01 Put technical documentation below to demonstrate your understanding of Module 1:</w:t>
-      </w:r>
-    </w:p>
-    <w:p>
-      <w:pPr>
-        <w:numPr>
-          <w:ilvl w:val="0"/>
-          <w:numId w:val="4"/>
-        </w:numPr>
-        <w:spacing w:before="240"/>
-        <w:rPr>
-          <w:shd w:val="clear" w:color="auto" w:fill="FFF2CC"/>
-        </w:rPr>
-      </w:pPr>
-      <w:r>
-        <w:rPr>
-          <w:shd w:val="clear" w:color="auto" w:fill="FFF2CC"/>
-        </w:rPr>
-        <w:t>Understand and set up the programming environment (Eclipse, Git, and GitHub).</w:t>
-      </w:r>
-    </w:p>
-    <w:p>
-      <w:pPr>
-        <w:numPr>
-          <w:ilvl w:val="0"/>
-          <w:numId w:val="4"/>
-        </w:numPr>
-        <w:rPr>
-          <w:shd w:val="clear" w:color="auto" w:fill="FFF2CC"/>
-        </w:rPr>
-      </w:pPr>
-      <w:r>
-        <w:rPr>
-          <w:shd w:val="clear" w:color="auto" w:fill="FFF2CC"/>
-        </w:rPr>
-        <w:t>Apply version control using Git and document changes effectively.</w:t>
-      </w:r>
-    </w:p>
-    <w:p>
-      <w:pPr>
-        <w:numPr>
-          <w:ilvl w:val="0"/>
-          <w:numId w:val="4"/>
-        </w:numPr>
-        <w:rPr>
-          <w:shd w:val="clear" w:color="auto" w:fill="FFF2CC"/>
-        </w:rPr>
-      </w:pPr>
-      <w:r>
-        <w:rPr>
-          <w:shd w:val="clear" w:color="auto" w:fill="FFF2CC"/>
-        </w:rPr>
-        <w:t>Write basic Java programs using variables, constants, and logical structures.</w:t>
-      </w:r>
-    </w:p>
-    <w:p>
-      <w:pPr>
-        <w:numPr>
-          <w:ilvl w:val="0"/>
-          <w:numId w:val="4"/>
-        </w:numPr>
-        <w:rPr>
-          <w:shd w:val="clear" w:color="auto" w:fill="FFF2CC"/>
-        </w:rPr>
-      </w:pPr>
-      <w:r>
-        <w:rPr>
-          <w:shd w:val="clear" w:color="auto" w:fill="FFF2CC"/>
-        </w:rPr>
-        <w:t>Debug code using Eclipse IDE and reflect on common syntax and logical errors.</w:t>
-      </w:r>
-    </w:p>
-    <w:p>
-      <w:pPr>
-        <w:numPr>
-          <w:ilvl w:val="0"/>
-          <w:numId w:val="4"/>
-        </w:numPr>
-        <w:spacing w:after="240"/>
-        <w:rPr>
-          <w:shd w:val="clear" w:color="auto" w:fill="FFF2CC"/>
-        </w:rPr>
-      </w:pPr>
-      <w:r>
-        <w:rPr>
-          <w:shd w:val="clear" w:color="auto" w:fill="FFF2CC"/>
-        </w:rPr>
-        <w:t>Develop concise and structured technical documentation.</w:t>
-      </w:r>
     </w:p>
     <w:p>
       <w:pPr>
         <w:pStyle w:val="Heading1"/>
-        <w:rPr>
-          <w:shd w:val="clear" w:color="auto" w:fill="FFF2CC"/>
-        </w:rPr>
-      </w:pPr>
-      <w:bookmarkStart w:id="2" w:name="_efvt7vjb7dhk" w:colFirst="0" w:colLast="0"/>
-      <w:bookmarkEnd w:id="2"/>
-      <w:r>
-        <w:t>Set Up Development Environment</w:t>
-      </w:r>
-    </w:p>
-    <w:p>
-      <w:pPr>
-        <w:rPr>
-          <w:shd w:val="clear" w:color="auto" w:fill="FFF2CC"/>
-        </w:rPr>
-      </w:pPr>
-      <w:r>
-        <w:rPr>
-          <w:shd w:val="clear" w:color="auto" w:fill="FFF2CC"/>
-        </w:rPr>
-        <w:t xml:space="preserve">Provide the following but you can copy and paste my steps and add any additional or update my information for you. Make your documentation your own but follow best practices. Create headings that make sense to you. </w:t>
-      </w:r>
-    </w:p>
-    <w:p>
-      <w:pPr>
-        <w:numPr>
-          <w:ilvl w:val="0"/>
-          <w:numId w:val="3"/>
-        </w:numPr>
-        <w:spacing w:before="240"/>
-        <w:rPr>
-          <w:shd w:val="clear" w:color="auto" w:fill="FFF2CC"/>
-        </w:rPr>
-      </w:pPr>
-      <w:r>
-        <w:rPr>
-          <w:b/>
-          <w:shd w:val="clear" w:color="auto" w:fill="FFF2CC"/>
-        </w:rPr>
-        <w:t xml:space="preserve">Overview of tools </w:t>
-      </w:r>
-    </w:p>
-    <w:p>
-      <w:pPr>
-        <w:numPr>
-          <w:ilvl w:val="1"/>
-          <w:numId w:val="3"/>
-        </w:numPr>
-        <w:rPr>
-          <w:shd w:val="clear" w:color="auto" w:fill="FFF2CC"/>
-        </w:rPr>
-      </w:pPr>
-      <w:r>
-        <w:rPr>
-          <w:shd w:val="clear" w:color="auto" w:fill="FFF2CC"/>
-        </w:rPr>
-        <w:t>Eclipse IDE for Java development</w:t>
-      </w:r>
-    </w:p>
-    <w:p>
-      <w:pPr>
-        <w:numPr>
-          <w:ilvl w:val="1"/>
-          <w:numId w:val="3"/>
-        </w:numPr>
-        <w:rPr>
-          <w:shd w:val="clear" w:color="auto" w:fill="FFF2CC"/>
-        </w:rPr>
-      </w:pPr>
-      <w:r>
-        <w:rPr>
-          <w:shd w:val="clear" w:color="auto" w:fill="FFF2CC"/>
-        </w:rPr>
-        <w:t>Git and GitHub for version control</w:t>
-      </w:r>
-    </w:p>
-    <w:p>
-      <w:pPr>
-        <w:numPr>
-          <w:ilvl w:val="0"/>
-          <w:numId w:val="3"/>
-        </w:numPr>
-        <w:rPr>
-          <w:shd w:val="clear" w:color="auto" w:fill="FFF2CC"/>
-        </w:rPr>
-      </w:pPr>
-      <w:r>
-        <w:rPr>
-          <w:b/>
-          <w:shd w:val="clear" w:color="auto" w:fill="FFF2CC"/>
-        </w:rPr>
-        <w:t xml:space="preserve">Git and </w:t>
-      </w:r>
-      <w:proofErr w:type="spellStart"/>
-      <w:r>
-        <w:rPr>
-          <w:b/>
-          <w:shd w:val="clear" w:color="auto" w:fill="FFF2CC"/>
-        </w:rPr>
-        <w:t>Github</w:t>
-      </w:r>
-      <w:proofErr w:type="spellEnd"/>
-    </w:p>
-    <w:p>
-      <w:pPr>
-        <w:numPr>
-          <w:ilvl w:val="1"/>
-          <w:numId w:val="3"/>
-        </w:numPr>
-        <w:rPr>
-          <w:shd w:val="clear" w:color="auto" w:fill="FFF2CC"/>
-        </w:rPr>
-      </w:pPr>
-      <w:r>
-        <w:rPr>
-          <w:shd w:val="clear" w:color="auto" w:fill="FFF2CC"/>
-        </w:rPr>
-        <w:t>Overview of tools</w:t>
-      </w:r>
-    </w:p>
-    <w:p>
-      <w:pPr>
-        <w:numPr>
-          <w:ilvl w:val="1"/>
-          <w:numId w:val="3"/>
-        </w:numPr>
-        <w:rPr>
-          <w:shd w:val="clear" w:color="auto" w:fill="FFF2CC"/>
-        </w:rPr>
-      </w:pPr>
-      <w:r>
-        <w:rPr>
-          <w:shd w:val="clear" w:color="auto" w:fill="FFF2CC"/>
-        </w:rPr>
-        <w:t>Steps to set up</w:t>
-      </w:r>
-    </w:p>
-    <w:p>
-      <w:pPr>
-        <w:numPr>
-          <w:ilvl w:val="1"/>
-          <w:numId w:val="3"/>
-        </w:numPr>
-        <w:rPr>
-          <w:shd w:val="clear" w:color="auto" w:fill="FFF2CC"/>
-        </w:rPr>
-      </w:pPr>
-      <w:r>
-        <w:rPr>
-          <w:shd w:val="clear" w:color="auto" w:fill="FFF2CC"/>
-        </w:rPr>
-        <w:t xml:space="preserve">Steps to use desktop </w:t>
-      </w:r>
-      <w:proofErr w:type="gramStart"/>
-      <w:r>
-        <w:rPr>
-          <w:shd w:val="clear" w:color="auto" w:fill="FFF2CC"/>
-        </w:rPr>
-        <w:t>( or</w:t>
-      </w:r>
-      <w:proofErr w:type="gramEnd"/>
-      <w:r>
-        <w:rPr>
-          <w:shd w:val="clear" w:color="auto" w:fill="FFF2CC"/>
-        </w:rPr>
-        <w:t xml:space="preserve"> command line if you know it) to version locally and back up on server</w:t>
-      </w:r>
-    </w:p>
-    <w:p>
-      <w:pPr>
-        <w:numPr>
-          <w:ilvl w:val="0"/>
-          <w:numId w:val="3"/>
-        </w:numPr>
-        <w:rPr>
-          <w:shd w:val="clear" w:color="auto" w:fill="FFF2CC"/>
-        </w:rPr>
-      </w:pPr>
-      <w:r>
-        <w:rPr>
-          <w:b/>
-          <w:shd w:val="clear" w:color="auto" w:fill="FFF2CC"/>
-        </w:rPr>
-        <w:t>Set Up IDE (Eclipse):</w:t>
-      </w:r>
-    </w:p>
-    <w:p>
-      <w:pPr>
-        <w:numPr>
-          <w:ilvl w:val="1"/>
-          <w:numId w:val="3"/>
-        </w:numPr>
-        <w:rPr>
-          <w:shd w:val="clear" w:color="auto" w:fill="FFF2CC"/>
-        </w:rPr>
-      </w:pPr>
-      <w:r>
-        <w:rPr>
-          <w:shd w:val="clear" w:color="auto" w:fill="FFF2CC"/>
-        </w:rPr>
-        <w:t xml:space="preserve">Overview of </w:t>
-      </w:r>
-      <w:proofErr w:type="gramStart"/>
-      <w:r>
-        <w:rPr>
-          <w:shd w:val="clear" w:color="auto" w:fill="FFF2CC"/>
-        </w:rPr>
-        <w:t>you</w:t>
-      </w:r>
-      <w:proofErr w:type="gramEnd"/>
-      <w:r>
-        <w:rPr>
-          <w:shd w:val="clear" w:color="auto" w:fill="FFF2CC"/>
-        </w:rPr>
-        <w:t xml:space="preserve"> IDE</w:t>
-      </w:r>
-    </w:p>
-    <w:p>
-      <w:pPr>
-        <w:numPr>
-          <w:ilvl w:val="1"/>
-          <w:numId w:val="3"/>
-        </w:numPr>
-        <w:rPr>
-          <w:shd w:val="clear" w:color="auto" w:fill="FFF2CC"/>
-        </w:rPr>
-      </w:pPr>
-      <w:r>
-        <w:rPr>
-          <w:shd w:val="clear" w:color="auto" w:fill="FFF2CC"/>
-        </w:rPr>
-        <w:t>Steps to install</w:t>
-      </w:r>
-    </w:p>
-    <w:p>
-      <w:pPr>
-        <w:numPr>
-          <w:ilvl w:val="1"/>
-          <w:numId w:val="3"/>
-        </w:numPr>
-        <w:rPr>
-          <w:shd w:val="clear" w:color="auto" w:fill="FFF2CC"/>
-        </w:rPr>
-      </w:pPr>
-      <w:r>
-        <w:rPr>
-          <w:shd w:val="clear" w:color="auto" w:fill="FFF2CC"/>
-        </w:rPr>
-        <w:t>Configure the workspace to store projects.</w:t>
-      </w:r>
-    </w:p>
-    <w:p>
-      <w:pPr>
-        <w:numPr>
-          <w:ilvl w:val="1"/>
-          <w:numId w:val="3"/>
-        </w:numPr>
-        <w:rPr>
-          <w:shd w:val="clear" w:color="auto" w:fill="FFF2CC"/>
-        </w:rPr>
-      </w:pPr>
-      <w:r>
-        <w:rPr>
-          <w:shd w:val="clear" w:color="auto" w:fill="FFF2CC"/>
-        </w:rPr>
-        <w:t>Verify JDK installation.</w:t>
-      </w:r>
-    </w:p>
-    <w:p>
-      <w:pPr>
-        <w:numPr>
-          <w:ilvl w:val="1"/>
-          <w:numId w:val="3"/>
-        </w:numPr>
-        <w:rPr>
-          <w:shd w:val="clear" w:color="auto" w:fill="FFF2CC"/>
-        </w:rPr>
-      </w:pPr>
-      <w:r>
-        <w:rPr>
-          <w:shd w:val="clear" w:color="auto" w:fill="FFF2CC"/>
-        </w:rPr>
-        <w:t>Creating future projects and class files</w:t>
-      </w:r>
-    </w:p>
-    <w:p>
-      <w:pPr>
-        <w:numPr>
-          <w:ilvl w:val="1"/>
-          <w:numId w:val="3"/>
-        </w:numPr>
-        <w:spacing w:after="240"/>
-        <w:rPr>
-          <w:shd w:val="clear" w:color="auto" w:fill="FFF2CC"/>
-        </w:rPr>
-      </w:pPr>
-      <w:r>
-        <w:rPr>
-          <w:shd w:val="clear" w:color="auto" w:fill="FFF2CC"/>
-        </w:rPr>
-        <w:t xml:space="preserve">Use IDE for debugging - </w:t>
-      </w:r>
-    </w:p>
-    <w:p>
-      <w:pPr>
-        <w:pStyle w:val="Heading1"/>
-      </w:pPr>
-      <w:bookmarkStart w:id="3" w:name="_j8bsu2nohj85" w:colFirst="0" w:colLast="0"/>
-      <w:bookmarkEnd w:id="3"/>
+      </w:pPr>
       <w:r>
         <w:t>General Resources</w:t>
       </w:r>
     </w:p>
     <w:p>
-      <w:r>
-        <w:t xml:space="preserve">Here you can list resources that you use frequently and keep </w:t>
-      </w:r>
-      <w:proofErr w:type="gramStart"/>
-      <w:r>
-        <w:t>adding to</w:t>
-      </w:r>
-      <w:proofErr w:type="gramEnd"/>
-      <w:r>
-        <w:t xml:space="preserve"> them over the course of the class (lectures, book, tutorials, </w:t>
-      </w:r>
-      <w:proofErr w:type="spellStart"/>
-      <w:r>
-        <w:t>etc</w:t>
-      </w:r>
-      <w:proofErr w:type="spellEnd"/>
-      <w:r>
-        <w:t>)</w:t>
+      <w:pPr>
+        <w:rPr>
+          <w:i/>
+          <w:iCs/>
+        </w:rPr>
+      </w:pPr>
+      <w:r>
+        <w:tab/>
+      </w:r>
+      <w:r>
+        <w:rPr>
+          <w:i/>
+          <w:iCs/>
+        </w:rPr>
+        <w:t>Free resources to utilize when looking into the basics of Java.</w:t>
       </w:r>
     </w:p>
     <w:p>
@@ -1182,7 +2932,7 @@
         </w:numPr>
         <w:spacing w:before="240"/>
       </w:pPr>
-      <w:hyperlink r:id="rId9">
+      <w:hyperlink r:id="rId26">
         <w:r>
           <w:rPr>
             <w:color w:val="1155CC"/>
@@ -1191,6 +2941,9 @@
           <w:t xml:space="preserve">Shared student CS1050 resources </w:t>
         </w:r>
       </w:hyperlink>
+      <w:r>
+        <w:t>– Overall resources in developing your understanding of Java in steps.</w:t>
+      </w:r>
     </w:p>
     <w:p>
       <w:pPr>
@@ -1198,12 +2951,40 @@
           <w:ilvl w:val="0"/>
           <w:numId w:val="5"/>
         </w:numPr>
-      </w:pPr>
-      <w:r>
-        <w:rPr>
-          <w:shd w:val="clear" w:color="auto" w:fill="FFF2CC"/>
-        </w:rPr>
-        <w:t xml:space="preserve">[ADD OTHER RESOURCES] </w:t>
+        <w:spacing w:before="240"/>
+      </w:pPr>
+      <w:hyperlink r:id="rId27" w:history="1">
+        <w:r>
+          <w:rPr>
+            <w:rStyle w:val="Hyperlink"/>
+          </w:rPr>
+          <w:t>Java Documentation</w:t>
+        </w:r>
+      </w:hyperlink>
+      <w:r>
+        <w:t xml:space="preserve"> – Overall guide to the building blocks of Java.</w:t>
+      </w:r>
+    </w:p>
+    <w:p>
+      <w:pPr>
+        <w:numPr>
+          <w:ilvl w:val="0"/>
+          <w:numId w:val="5"/>
+        </w:numPr>
+        <w:spacing w:before="240"/>
+      </w:pPr>
+      <w:hyperlink r:id="rId28" w:history="1">
+        <w:proofErr w:type="spellStart"/>
+        <w:r>
+          <w:rPr>
+            <w:rStyle w:val="Hyperlink"/>
+          </w:rPr>
+          <w:t>freeCodeCamp</w:t>
+        </w:r>
+        <w:proofErr w:type="spellEnd"/>
+      </w:hyperlink>
+      <w:r>
+        <w:t xml:space="preserve"> – A great resource for tutorials and problem-solving.</w:t>
       </w:r>
     </w:p>
     <w:p>
@@ -1234,126 +3015,499 @@
     </w:p>
     <w:p>
       <w:pPr>
-        <w:spacing w:line="240" w:lineRule="auto"/>
-        <w:rPr>
-          <w:rFonts w:ascii="Droid Sans" w:eastAsia="Droid Sans" w:hAnsi="Droid Sans" w:cs="Droid Sans"/>
-          <w:shd w:val="clear" w:color="auto" w:fill="FFF2CC"/>
-        </w:rPr>
-      </w:pPr>
-      <w:r>
-        <w:rPr>
-          <w:rFonts w:ascii="Droid Sans" w:eastAsia="Droid Sans" w:hAnsi="Droid Sans" w:cs="Droid Sans"/>
-          <w:shd w:val="clear" w:color="auto" w:fill="FFF2CC"/>
-        </w:rPr>
-        <w:t>Add information for each subheading below. I have some information to get started</w:t>
-      </w:r>
-    </w:p>
-    <w:p>
-      <w:pPr>
         <w:pStyle w:val="Heading2"/>
         <w:spacing w:line="240" w:lineRule="auto"/>
       </w:pPr>
       <w:bookmarkStart w:id="6" w:name="_8u1ro2aazjxd" w:colFirst="0" w:colLast="0"/>
       <w:bookmarkEnd w:id="6"/>
       <w:r>
+        <w:t xml:space="preserve"> Common </w:t>
+      </w:r>
+      <w:r>
         <w:t>Compilation and Errors</w:t>
+      </w:r>
+    </w:p>
+    <w:p>
+      <w:pPr>
+        <w:pStyle w:val="ListParagraph"/>
+        <w:numPr>
+          <w:ilvl w:val="0"/>
+          <w:numId w:val="10"/>
+        </w:numPr>
+      </w:pPr>
+      <w:r>
+        <w:rPr>
+          <w:u w:val="single"/>
+        </w:rPr>
+        <w:t>Syntax Errors</w:t>
+      </w:r>
+      <w:r>
+        <w:t xml:space="preserve"> – </w:t>
+      </w:r>
+      <w:r>
+        <w:t>Syntax errors</w:t>
+      </w:r>
+      <w:r>
+        <w:t xml:space="preserve"> are errors within code that mess with </w:t>
+      </w:r>
+      <w:r>
+        <w:t xml:space="preserve">the structure of the code. These errors are caused by things like forgetting to close a </w:t>
+      </w:r>
+      <w:r>
+        <w:rPr>
+          <w:u w:val="single"/>
+        </w:rPr>
+        <w:t>block</w:t>
+      </w:r>
+      <w:r>
+        <w:t xml:space="preserve"> or </w:t>
+      </w:r>
+      <w:r>
+        <w:rPr>
+          <w:u w:val="single"/>
+        </w:rPr>
+        <w:t>line of code</w:t>
+      </w:r>
+      <w:r>
+        <w:t xml:space="preserve">. For example, </w:t>
+      </w:r>
+      <w:r>
+        <w:rPr>
+          <w:noProof/>
+        </w:rPr>
+        <w:drawing>
+          <wp:inline distT="0" distB="0" distL="0" distR="0" wp14:anchorId="75E94E6C" wp14:editId="10D9696D">
+            <wp:extent cx="2495550" cy="161925"/>
+            <wp:effectExtent l="0" t="0" r="0" b="9525"/>
+            <wp:docPr id="712151160" name="Picture 1"/>
+            <wp:cNvGraphicFramePr>
+              <a:graphicFrameLocks xmlns:a="http://schemas.openxmlformats.org/drawingml/2006/main" noChangeAspect="1"/>
+            </wp:cNvGraphicFramePr>
+            <a:graphic xmlns:a="http://schemas.openxmlformats.org/drawingml/2006/main">
+              <a:graphicData uri="http://schemas.openxmlformats.org/drawingml/2006/picture">
+                <pic:pic xmlns:pic="http://schemas.openxmlformats.org/drawingml/2006/picture">
+                  <pic:nvPicPr>
+                    <pic:cNvPr id="0" name="Picture 1"/>
+                    <pic:cNvPicPr>
+                      <a:picLocks noChangeAspect="1" noChangeArrowheads="1"/>
+                    </pic:cNvPicPr>
+                  </pic:nvPicPr>
+                  <pic:blipFill>
+                    <a:blip r:embed="rId29">
+                      <a:extLst>
+                        <a:ext uri="{28A0092B-C50C-407E-A947-70E740481C1C}">
+                          <a14:useLocalDpi xmlns:a14="http://schemas.microsoft.com/office/drawing/2010/main" val="0"/>
+                        </a:ext>
+                      </a:extLst>
+                    </a:blip>
+                    <a:srcRect/>
+                    <a:stretch>
+                      <a:fillRect/>
+                    </a:stretch>
+                  </pic:blipFill>
+                  <pic:spPr bwMode="auto">
+                    <a:xfrm>
+                      <a:off x="0" y="0"/>
+                      <a:ext cx="2495550" cy="161925"/>
+                    </a:xfrm>
+                    <a:prstGeom prst="rect">
+                      <a:avLst/>
+                    </a:prstGeom>
+                    <a:noFill/>
+                    <a:ln>
+                      <a:noFill/>
+                    </a:ln>
+                  </pic:spPr>
+                </pic:pic>
+              </a:graphicData>
+            </a:graphic>
+          </wp:inline>
+        </w:drawing>
+      </w:r>
+      <w:r>
+        <w:rPr>
+          <w:noProof/>
+        </w:rPr>
+        <w:drawing>
+          <wp:inline distT="0" distB="0" distL="0" distR="0" wp14:anchorId="310F80FA" wp14:editId="729470C7">
+            <wp:extent cx="3800475" cy="276225"/>
+            <wp:effectExtent l="0" t="0" r="9525" b="9525"/>
+            <wp:docPr id="182584278" name="Picture 2"/>
+            <wp:cNvGraphicFramePr>
+              <a:graphicFrameLocks xmlns:a="http://schemas.openxmlformats.org/drawingml/2006/main" noChangeAspect="1"/>
+            </wp:cNvGraphicFramePr>
+            <a:graphic xmlns:a="http://schemas.openxmlformats.org/drawingml/2006/main">
+              <a:graphicData uri="http://schemas.openxmlformats.org/drawingml/2006/picture">
+                <pic:pic xmlns:pic="http://schemas.openxmlformats.org/drawingml/2006/picture">
+                  <pic:nvPicPr>
+                    <pic:cNvPr id="0" name="Picture 2"/>
+                    <pic:cNvPicPr>
+                      <a:picLocks noChangeAspect="1" noChangeArrowheads="1"/>
+                    </pic:cNvPicPr>
+                  </pic:nvPicPr>
+                  <pic:blipFill>
+                    <a:blip r:embed="rId30">
+                      <a:extLst>
+                        <a:ext uri="{28A0092B-C50C-407E-A947-70E740481C1C}">
+                          <a14:useLocalDpi xmlns:a14="http://schemas.microsoft.com/office/drawing/2010/main" val="0"/>
+                        </a:ext>
+                      </a:extLst>
+                    </a:blip>
+                    <a:srcRect/>
+                    <a:stretch>
+                      <a:fillRect/>
+                    </a:stretch>
+                  </pic:blipFill>
+                  <pic:spPr bwMode="auto">
+                    <a:xfrm>
+                      <a:off x="0" y="0"/>
+                      <a:ext cx="3800475" cy="276225"/>
+                    </a:xfrm>
+                    <a:prstGeom prst="rect">
+                      <a:avLst/>
+                    </a:prstGeom>
+                    <a:noFill/>
+                    <a:ln>
+                      <a:noFill/>
+                    </a:ln>
+                  </pic:spPr>
+                </pic:pic>
+              </a:graphicData>
+            </a:graphic>
+          </wp:inline>
+        </w:drawing>
+      </w:r>
+      <w:r>
+        <w:t xml:space="preserve"> Here, the red underline indicates there should be a “;”. However, because it is not there, the line is not closed and therefore there is a syntax</w:t>
+      </w:r>
+      <w:r>
+        <w:rPr>
+          <w:u w:val="single"/>
+        </w:rPr>
+        <w:t xml:space="preserve"> error</w:t>
+      </w:r>
+      <w:r>
+        <w:t>.</w:t>
+      </w:r>
+    </w:p>
+    <w:p>
+      <w:pPr>
+        <w:pStyle w:val="ListParagraph"/>
+        <w:numPr>
+          <w:ilvl w:val="0"/>
+          <w:numId w:val="10"/>
+        </w:numPr>
+      </w:pPr>
+      <w:r>
+        <w:rPr>
+          <w:u w:val="single"/>
+        </w:rPr>
+        <w:t>Runtime Errors</w:t>
+      </w:r>
+      <w:r>
+        <w:t xml:space="preserve"> – Runtime errors occur when, while running the code, an error occurs. An example of what a runtime error would look like is a math problem that cannot work; </w:t>
+      </w:r>
+      <w:r>
+        <w:lastRenderedPageBreak/>
+        <w:t>therefore, the computer cannot solve it or run it. For example, if there was a division like (1/0) in the code, there would be a runtime error.</w:t>
+      </w:r>
+    </w:p>
+    <w:p>
+      <w:pPr>
+        <w:pStyle w:val="ListParagraph"/>
+        <w:numPr>
+          <w:ilvl w:val="0"/>
+          <w:numId w:val="10"/>
+        </w:numPr>
+      </w:pPr>
+      <w:r>
+        <w:rPr>
+          <w:u w:val="single"/>
+        </w:rPr>
+        <w:t>Logic Errors</w:t>
+      </w:r>
+      <w:r>
+        <w:t xml:space="preserve"> – A logic error is an error that occurs when, despite the syntax of the code being correct, the code is not logically correct. For example, if an integer, a data type of value that cannot have decimals, is used when a decimal is required, there will be a loss of data, and not be correct.</w:t>
+      </w:r>
+    </w:p>
+    <w:p/>
+    <w:p>
+      <w:pPr>
+        <w:pStyle w:val="Heading2"/>
+        <w:spacing w:line="240" w:lineRule="auto"/>
+      </w:pPr>
+      <w:bookmarkStart w:id="7" w:name="_v362y395npbk" w:colFirst="0" w:colLast="0"/>
+      <w:bookmarkEnd w:id="7"/>
+      <w:r>
+        <w:t>Primitive Data Types, Variables, Constants, and Naming Conventions</w:t>
       </w:r>
     </w:p>
     <w:p/>
     <w:p/>
-    <w:p/>
-    <w:p>
-      <w:r>
-        <w:t>For examples here are some code resources on errors</w:t>
-      </w:r>
-    </w:p>
     <w:p>
       <w:pPr>
         <w:numPr>
           <w:ilvl w:val="0"/>
-          <w:numId w:val="2"/>
-        </w:numPr>
-      </w:pPr>
-      <w:hyperlink r:id="rId10">
-        <w:proofErr w:type="spellStart"/>
+          <w:numId w:val="8"/>
+        </w:numPr>
+      </w:pPr>
+      <w:r>
+        <w:t>Boolean</w:t>
+      </w:r>
+      <w:r>
+        <w:t xml:space="preserve"> data type</w:t>
+      </w:r>
+      <w:r>
+        <w:t xml:space="preserve"> – A </w:t>
+      </w:r>
+      <w:r>
+        <w:rPr>
+          <w:u w:val="single"/>
+        </w:rPr>
+        <w:t>Boolean</w:t>
+      </w:r>
+      <w:r>
+        <w:t xml:space="preserve"> data type is a single solitary value that represents true or false. Anything that is not 0 is true. So, 1,</w:t>
+      </w:r>
+      <w:proofErr w:type="gramStart"/>
+      <w:r>
+        <w:t>2,3,…</w:t>
+      </w:r>
+      <w:proofErr w:type="gramEnd"/>
+      <w:r>
+        <w:t xml:space="preserve"> = true 0 = false.</w:t>
+      </w:r>
+    </w:p>
+    <w:p>
+      <w:pPr>
+        <w:numPr>
+          <w:ilvl w:val="0"/>
+          <w:numId w:val="8"/>
+        </w:numPr>
+      </w:pPr>
+      <w:r>
+        <w:t>byte data type</w:t>
+      </w:r>
+      <w:r>
+        <w:t xml:space="preserve"> – The byte data type is an 8-bit primitive data type; it ranges from -127 to 128. The byte is a small data type, usually used with </w:t>
+      </w:r>
+      <w:r>
+        <w:rPr>
+          <w:u w:val="single"/>
+        </w:rPr>
+        <w:t>integers</w:t>
+      </w:r>
+      <w:r>
+        <w:rPr>
+          <w:u w:val="single"/>
+        </w:rPr>
+        <w:t xml:space="preserve"> </w:t>
+      </w:r>
+      <w:r>
+        <w:t>(a keyword used when declaring variables or constants with values). It is in its simplest form, binary code. Byte data, due to its size, is commonly used when conserving memory storage.</w:t>
+      </w:r>
+    </w:p>
+    <w:p>
+      <w:pPr>
+        <w:numPr>
+          <w:ilvl w:val="0"/>
+          <w:numId w:val="8"/>
+        </w:numPr>
+      </w:pPr>
+      <w:r>
+        <w:t>char data type</w:t>
+      </w:r>
+      <w:r>
+        <w:t xml:space="preserve"> – The char data type is a single 16-bit value, it can be used across a variety of languages and allows </w:t>
+      </w:r>
+      <w:r>
+        <w:t>Java</w:t>
+      </w:r>
+      <w:r>
+        <w:t xml:space="preserve"> to initialize software of different languages. It can store any character in a Unicode data set. (</w:t>
+      </w:r>
+      <w:hyperlink r:id="rId31" w:history="1">
+        <w:r>
+          <w:rPr>
+            <w:rStyle w:val="Hyperlink"/>
+          </w:rPr>
+          <w:t>Unicode</w:t>
+        </w:r>
+      </w:hyperlink>
+      <w:r>
+        <w:t xml:space="preserve"> is used when using different national languages as well).</w:t>
+      </w:r>
+    </w:p>
+    <w:p>
+      <w:pPr>
+        <w:numPr>
+          <w:ilvl w:val="0"/>
+          <w:numId w:val="8"/>
+        </w:numPr>
+      </w:pPr>
+      <w:r>
+        <w:t>short data type</w:t>
+      </w:r>
+      <w:r>
+        <w:t xml:space="preserve"> </w:t>
+      </w:r>
+      <w:r>
+        <w:t>–</w:t>
+      </w:r>
+      <w:r>
+        <w:t xml:space="preserve"> </w:t>
+      </w:r>
+      <w:r>
+        <w:t xml:space="preserve">Short is a 16-bit data type that, </w:t>
+      </w:r>
+      <w:proofErr w:type="gramStart"/>
+      <w:r>
+        <w:t>similar to</w:t>
+      </w:r>
+      <w:proofErr w:type="gramEnd"/>
+      <w:r>
+        <w:t xml:space="preserve"> </w:t>
+      </w:r>
+      <w:r>
+        <w:rPr>
+          <w:u w:val="single"/>
+        </w:rPr>
+        <w:t>bytes</w:t>
+      </w:r>
+      <w:r>
+        <w:t>, is a smaller value and can be used when preserving memory storage. However, unlike bytes, the short data type is much more precise.</w:t>
+      </w:r>
+    </w:p>
+    <w:p>
+      <w:pPr>
+        <w:numPr>
+          <w:ilvl w:val="0"/>
+          <w:numId w:val="8"/>
+        </w:numPr>
+      </w:pPr>
+      <w:r>
+        <w:t>int data type</w:t>
+      </w:r>
+      <w:r>
+        <w:t xml:space="preserve"> – The integer data type represents 32-bit data. An integer is a bigger data type; however, it cannot be used to store decimal data, it can only be used to store whole numbers. </w:t>
+      </w:r>
+    </w:p>
+    <w:p>
+      <w:pPr>
+        <w:numPr>
+          <w:ilvl w:val="0"/>
+          <w:numId w:val="8"/>
+        </w:numPr>
+      </w:pPr>
+      <w:r>
+        <w:t>Long</w:t>
+      </w:r>
+      <w:r>
+        <w:t xml:space="preserve"> data type</w:t>
+      </w:r>
+      <w:r>
+        <w:t xml:space="preserve"> </w:t>
+      </w:r>
+      <w:r>
+        <w:t>–</w:t>
+      </w:r>
+      <w:r>
+        <w:t xml:space="preserve"> </w:t>
+      </w:r>
+      <w:r>
+        <w:t xml:space="preserve">The long data type is a 64-bit data type and has a much bigger range than </w:t>
+      </w:r>
+      <w:r>
+        <w:rPr>
+          <w:u w:val="single"/>
+        </w:rPr>
+        <w:t>short</w:t>
+      </w:r>
+      <w:r>
+        <w:t xml:space="preserve">, </w:t>
+      </w:r>
+      <w:r>
+        <w:rPr>
+          <w:u w:val="single"/>
+        </w:rPr>
+        <w:t>integer</w:t>
+      </w:r>
+      <w:r>
+        <w:t xml:space="preserve">, and </w:t>
+      </w:r>
+      <w:r>
+        <w:rPr>
+          <w:u w:val="single"/>
+        </w:rPr>
+        <w:t>byte</w:t>
+      </w:r>
+      <w:r>
+        <w:t xml:space="preserve"> data types. Long data is used when the other data types cannot support a value being used.</w:t>
+      </w:r>
+    </w:p>
+    <w:p>
+      <w:pPr>
+        <w:numPr>
+          <w:ilvl w:val="0"/>
+          <w:numId w:val="8"/>
+        </w:numPr>
+      </w:pPr>
+      <w:r>
+        <w:t>float data type</w:t>
+      </w:r>
+      <w:r>
+        <w:t xml:space="preserve"> – The float data type is a 32-bit single-precision data type, float data is a larger data </w:t>
+      </w:r>
+      <w:proofErr w:type="gramStart"/>
+      <w:r>
+        <w:t>type, and</w:t>
+      </w:r>
+      <w:proofErr w:type="gramEnd"/>
+      <w:r>
+        <w:t xml:space="preserve"> has a much higher range of numbers versus a fixed point of data like the others.</w:t>
+      </w:r>
+    </w:p>
+    <w:p>
+      <w:pPr>
+        <w:numPr>
+          <w:ilvl w:val="0"/>
+          <w:numId w:val="8"/>
+        </w:numPr>
+      </w:pPr>
+      <w:r>
+        <w:t>double data type</w:t>
+      </w:r>
+      <w:r>
+        <w:t xml:space="preserve"> – A double data type is a 64-bit double precision-based data type. It is like a float and is best used when larger decimal numbers are being referenced. However, it is much more precise. </w:t>
+      </w:r>
+    </w:p>
+    <w:p>
+      <w:pPr>
+        <w:ind w:left="720"/>
+      </w:pPr>
+    </w:p>
+    <w:p>
+      <w:hyperlink r:id="rId32">
         <w:r>
           <w:rPr>
             <w:color w:val="1155CC"/>
             <w:u w:val="single"/>
           </w:rPr>
-          <w:t>SyntaxErrors</w:t>
+          <w:t xml:space="preserve">Java Data Types </w:t>
         </w:r>
-        <w:proofErr w:type="spellEnd"/>
-      </w:hyperlink>
-      <w:r>
-        <w:t xml:space="preserve"> </w:t>
-      </w:r>
-    </w:p>
-    <w:p>
-      <w:pPr>
-        <w:numPr>
-          <w:ilvl w:val="0"/>
-          <w:numId w:val="2"/>
-        </w:numPr>
-      </w:pPr>
-      <w:hyperlink r:id="rId11">
-        <w:proofErr w:type="spellStart"/>
         <w:r>
           <w:rPr>
             <w:color w:val="1155CC"/>
             <w:u w:val="single"/>
           </w:rPr>
-          <w:t>RuntimeErrors</w:t>
+          <w:t>-</w:t>
         </w:r>
-        <w:proofErr w:type="spellEnd"/>
-      </w:hyperlink>
-      <w:r>
-        <w:t xml:space="preserve"> </w:t>
-      </w:r>
-    </w:p>
-    <w:p>
-      <w:pPr>
-        <w:numPr>
-          <w:ilvl w:val="0"/>
-          <w:numId w:val="2"/>
-        </w:numPr>
-      </w:pPr>
-      <w:hyperlink r:id="rId12">
-        <w:proofErr w:type="spellStart"/>
         <w:r>
           <w:rPr>
             <w:color w:val="1155CC"/>
             <w:u w:val="single"/>
           </w:rPr>
-          <w:t>LogicErrors</w:t>
-        </w:r>
-        <w:proofErr w:type="spellEnd"/>
-      </w:hyperlink>
-    </w:p>
-    <w:p/>
-    <w:p>
-      <w:pPr>
-        <w:pStyle w:val="Heading2"/>
-        <w:spacing w:line="240" w:lineRule="auto"/>
-      </w:pPr>
-      <w:bookmarkStart w:id="7" w:name="_v362y395npbk" w:colFirst="0" w:colLast="0"/>
-      <w:bookmarkEnd w:id="7"/>
-      <w:r>
-        <w:t>Primitive Data Types, Variables, Constants, and Naming Conventions</w:t>
-      </w:r>
-    </w:p>
-    <w:p/>
-    <w:p>
-      <w:r>
-        <w:t xml:space="preserve">This website describes primitive data types </w:t>
-      </w:r>
-      <w:hyperlink r:id="rId13">
-        <w:r>
-          <w:rPr>
-            <w:color w:val="1155CC"/>
-            <w:u w:val="single"/>
-          </w:rPr>
-          <w:t xml:space="preserve">Java Data Types - </w:t>
+          <w:t xml:space="preserve"> </w:t>
         </w:r>
         <w:proofErr w:type="spellStart"/>
         <w:r>
@@ -1366,102 +3520,27 @@
         <w:proofErr w:type="spellEnd"/>
       </w:hyperlink>
       <w:r>
-        <w:t xml:space="preserve"> </w:t>
+        <w:t xml:space="preserve"> – a free resource further describing primitive data types.</w:t>
       </w:r>
     </w:p>
     <w:p/>
     <w:p>
-      <w:pPr>
-        <w:numPr>
-          <w:ilvl w:val="0"/>
-          <w:numId w:val="8"/>
-        </w:numPr>
-      </w:pPr>
-      <w:proofErr w:type="spellStart"/>
-      <w:r>
-        <w:t>boolean</w:t>
-      </w:r>
-      <w:proofErr w:type="spellEnd"/>
-      <w:r>
-        <w:t xml:space="preserve"> data type</w:t>
-      </w:r>
-    </w:p>
-    <w:p>
-      <w:pPr>
-        <w:numPr>
-          <w:ilvl w:val="0"/>
-          <w:numId w:val="8"/>
-        </w:numPr>
-      </w:pPr>
-      <w:r>
-        <w:t>byte data type</w:t>
-      </w:r>
-    </w:p>
-    <w:p>
-      <w:pPr>
-        <w:numPr>
-          <w:ilvl w:val="0"/>
-          <w:numId w:val="8"/>
-        </w:numPr>
-      </w:pPr>
-      <w:r>
-        <w:t>char data type</w:t>
-      </w:r>
-    </w:p>
-    <w:p>
-      <w:pPr>
-        <w:numPr>
-          <w:ilvl w:val="0"/>
-          <w:numId w:val="8"/>
-        </w:numPr>
-      </w:pPr>
-      <w:r>
-        <w:t>short data type</w:t>
-      </w:r>
-    </w:p>
-    <w:p>
-      <w:pPr>
-        <w:numPr>
-          <w:ilvl w:val="0"/>
-          <w:numId w:val="8"/>
-        </w:numPr>
-      </w:pPr>
-      <w:r>
-        <w:t>int data type</w:t>
-      </w:r>
-    </w:p>
-    <w:p>
-      <w:pPr>
-        <w:numPr>
-          <w:ilvl w:val="0"/>
-          <w:numId w:val="8"/>
-        </w:numPr>
-      </w:pPr>
-      <w:r>
-        <w:t>long data type</w:t>
-      </w:r>
-    </w:p>
-    <w:p>
-      <w:pPr>
-        <w:numPr>
-          <w:ilvl w:val="0"/>
-          <w:numId w:val="8"/>
-        </w:numPr>
-      </w:pPr>
-      <w:r>
-        <w:t>float data type</w:t>
-      </w:r>
-    </w:p>
-    <w:p>
-      <w:pPr>
-        <w:numPr>
-          <w:ilvl w:val="0"/>
-          <w:numId w:val="8"/>
-        </w:numPr>
-      </w:pPr>
-      <w:r>
-        <w:t>double data type</w:t>
-      </w:r>
+      <w:hyperlink r:id="rId33" w:history="1">
+        <w:proofErr w:type="gramStart"/>
+        <w:r>
+          <w:rPr>
+            <w:rStyle w:val="Hyperlink"/>
+          </w:rPr>
+          <w:t>8, 16, 32, and 64 bit</w:t>
+        </w:r>
+        <w:proofErr w:type="gramEnd"/>
+        <w:r>
+          <w:rPr>
+            <w:rStyle w:val="Hyperlink"/>
+          </w:rPr>
+          <w:t xml:space="preserve"> data explained</w:t>
+        </w:r>
+      </w:hyperlink>
     </w:p>
     <w:p/>
     <w:p>
@@ -1510,6 +3589,7 @@
     <w:p/>
     <w:p>
       <w:r>
+        <w:lastRenderedPageBreak/>
         <w:t>● Declare and Initialize: can declare</w:t>
       </w:r>
     </w:p>
@@ -1670,7 +3750,7 @@
                           </pic:cNvPicPr>
                         </pic:nvPicPr>
                         <pic:blipFill>
-                          <a:blip r:embed="rId14">
+                          <a:blip r:embed="rId34">
                             <a:extLst>
                               <a:ext uri="{28A0092B-C50C-407E-A947-70E740481C1C}">
                                 <a14:useLocalDpi xmlns:a14="http://schemas.microsoft.com/office/drawing/2010/main" val="0"/>
@@ -1756,7 +3836,7 @@
                           </pic:cNvPicPr>
                         </pic:nvPicPr>
                         <pic:blipFill>
-                          <a:blip r:embed="rId15">
+                          <a:blip r:embed="rId35">
                             <a:extLst>
                               <a:ext uri="{28A0092B-C50C-407E-A947-70E740481C1C}">
                                 <a14:useLocalDpi xmlns:a14="http://schemas.microsoft.com/office/drawing/2010/main" val="0"/>
@@ -1904,7 +3984,7 @@
             <w:r>
               <w:t xml:space="preserve"> - This refers to a type of constant. The declared constant will continue to run through the entire code; there is only one copy of it. Therefore, it can be called upon without the creation of a new class. - </w:t>
             </w:r>
-            <w:hyperlink r:id="rId16" w:history="1">
+            <w:hyperlink r:id="rId36" w:history="1">
               <w:r>
                 <w:rPr>
                   <w:rStyle w:val="Hyperlink"/>
@@ -2033,7 +4113,6 @@
       <w:bookmarkStart w:id="14" w:name="_345uou64znum" w:colFirst="0" w:colLast="0"/>
       <w:bookmarkEnd w:id="14"/>
       <w:r>
-        <w:lastRenderedPageBreak/>
         <w:t>Module 3</w:t>
       </w:r>
     </w:p>
@@ -3014,6 +5093,118 @@
     </w:lvl>
   </w:abstractNum>
   <w:abstractNum w:abstractNumId="8" w15:restartNumberingAfterBreak="0">
+    <w:nsid w:val="3FE5650E"/>
+    <w:multiLevelType w:val="hybridMultilevel"/>
+    <w:tmpl w:val="2C181A84"/>
+    <w:lvl w:ilvl="0" w:tplc="ED20ABD8">
+      <w:numFmt w:val="bullet"/>
+      <w:lvlText w:val="-"/>
+      <w:lvlJc w:val="left"/>
+      <w:pPr>
+        <w:ind w:left="720" w:hanging="360"/>
+      </w:pPr>
+      <w:rPr>
+        <w:rFonts w:ascii="Arial" w:eastAsia="Arial" w:hAnsi="Arial" w:cs="Arial" w:hint="default"/>
+      </w:rPr>
+    </w:lvl>
+    <w:lvl w:ilvl="1" w:tplc="04090003">
+      <w:start w:val="1"/>
+      <w:numFmt w:val="bullet"/>
+      <w:lvlText w:val="o"/>
+      <w:lvlJc w:val="left"/>
+      <w:pPr>
+        <w:ind w:left="1440" w:hanging="360"/>
+      </w:pPr>
+      <w:rPr>
+        <w:rFonts w:ascii="Courier New" w:hAnsi="Courier New" w:cs="Courier New" w:hint="default"/>
+      </w:rPr>
+    </w:lvl>
+    <w:lvl w:ilvl="2" w:tplc="04090005">
+      <w:start w:val="1"/>
+      <w:numFmt w:val="bullet"/>
+      <w:lvlText w:val=""/>
+      <w:lvlJc w:val="left"/>
+      <w:pPr>
+        <w:ind w:left="2160" w:hanging="360"/>
+      </w:pPr>
+      <w:rPr>
+        <w:rFonts w:ascii="Wingdings" w:hAnsi="Wingdings" w:hint="default"/>
+      </w:rPr>
+    </w:lvl>
+    <w:lvl w:ilvl="3" w:tplc="04090001">
+      <w:start w:val="1"/>
+      <w:numFmt w:val="bullet"/>
+      <w:lvlText w:val=""/>
+      <w:lvlJc w:val="left"/>
+      <w:pPr>
+        <w:ind w:left="2880" w:hanging="360"/>
+      </w:pPr>
+      <w:rPr>
+        <w:rFonts w:ascii="Symbol" w:hAnsi="Symbol" w:hint="default"/>
+      </w:rPr>
+    </w:lvl>
+    <w:lvl w:ilvl="4" w:tplc="04090003">
+      <w:start w:val="1"/>
+      <w:numFmt w:val="bullet"/>
+      <w:lvlText w:val="o"/>
+      <w:lvlJc w:val="left"/>
+      <w:pPr>
+        <w:ind w:left="3600" w:hanging="360"/>
+      </w:pPr>
+      <w:rPr>
+        <w:rFonts w:ascii="Courier New" w:hAnsi="Courier New" w:cs="Courier New" w:hint="default"/>
+      </w:rPr>
+    </w:lvl>
+    <w:lvl w:ilvl="5" w:tplc="04090005" w:tentative="1">
+      <w:start w:val="1"/>
+      <w:numFmt w:val="bullet"/>
+      <w:lvlText w:val=""/>
+      <w:lvlJc w:val="left"/>
+      <w:pPr>
+        <w:ind w:left="4320" w:hanging="360"/>
+      </w:pPr>
+      <w:rPr>
+        <w:rFonts w:ascii="Wingdings" w:hAnsi="Wingdings" w:hint="default"/>
+      </w:rPr>
+    </w:lvl>
+    <w:lvl w:ilvl="6" w:tplc="04090001" w:tentative="1">
+      <w:start w:val="1"/>
+      <w:numFmt w:val="bullet"/>
+      <w:lvlText w:val=""/>
+      <w:lvlJc w:val="left"/>
+      <w:pPr>
+        <w:ind w:left="5040" w:hanging="360"/>
+      </w:pPr>
+      <w:rPr>
+        <w:rFonts w:ascii="Symbol" w:hAnsi="Symbol" w:hint="default"/>
+      </w:rPr>
+    </w:lvl>
+    <w:lvl w:ilvl="7" w:tplc="04090003" w:tentative="1">
+      <w:start w:val="1"/>
+      <w:numFmt w:val="bullet"/>
+      <w:lvlText w:val="o"/>
+      <w:lvlJc w:val="left"/>
+      <w:pPr>
+        <w:ind w:left="5760" w:hanging="360"/>
+      </w:pPr>
+      <w:rPr>
+        <w:rFonts w:ascii="Courier New" w:hAnsi="Courier New" w:cs="Courier New" w:hint="default"/>
+      </w:rPr>
+    </w:lvl>
+    <w:lvl w:ilvl="8" w:tplc="04090005" w:tentative="1">
+      <w:start w:val="1"/>
+      <w:numFmt w:val="bullet"/>
+      <w:lvlText w:val=""/>
+      <w:lvlJc w:val="left"/>
+      <w:pPr>
+        <w:ind w:left="6480" w:hanging="360"/>
+      </w:pPr>
+      <w:rPr>
+        <w:rFonts w:ascii="Wingdings" w:hAnsi="Wingdings" w:hint="default"/>
+      </w:rPr>
+    </w:lvl>
+  </w:abstractNum>
+  <w:abstractNum w:abstractNumId="9" w15:restartNumberingAfterBreak="0">
     <w:nsid w:val="4B4F63F6"/>
     <w:multiLevelType w:val="multilevel"/>
     <w:tmpl w:val="65CCC816"/>
@@ -3123,6 +5314,118 @@
       </w:pPr>
       <w:rPr>
         <w:u w:val="none"/>
+      </w:rPr>
+    </w:lvl>
+  </w:abstractNum>
+  <w:abstractNum w:abstractNumId="10" w15:restartNumberingAfterBreak="0">
+    <w:nsid w:val="753C4F50"/>
+    <w:multiLevelType w:val="hybridMultilevel"/>
+    <w:tmpl w:val="2D903B46"/>
+    <w:lvl w:ilvl="0" w:tplc="23CA68DC">
+      <w:numFmt w:val="bullet"/>
+      <w:lvlText w:val="-"/>
+      <w:lvlJc w:val="left"/>
+      <w:pPr>
+        <w:ind w:left="720" w:hanging="360"/>
+      </w:pPr>
+      <w:rPr>
+        <w:rFonts w:ascii="Arial" w:eastAsia="Arial" w:hAnsi="Arial" w:cs="Arial" w:hint="default"/>
+      </w:rPr>
+    </w:lvl>
+    <w:lvl w:ilvl="1" w:tplc="04090003" w:tentative="1">
+      <w:start w:val="1"/>
+      <w:numFmt w:val="bullet"/>
+      <w:lvlText w:val="o"/>
+      <w:lvlJc w:val="left"/>
+      <w:pPr>
+        <w:ind w:left="1440" w:hanging="360"/>
+      </w:pPr>
+      <w:rPr>
+        <w:rFonts w:ascii="Courier New" w:hAnsi="Courier New" w:cs="Courier New" w:hint="default"/>
+      </w:rPr>
+    </w:lvl>
+    <w:lvl w:ilvl="2" w:tplc="04090005" w:tentative="1">
+      <w:start w:val="1"/>
+      <w:numFmt w:val="bullet"/>
+      <w:lvlText w:val=""/>
+      <w:lvlJc w:val="left"/>
+      <w:pPr>
+        <w:ind w:left="2160" w:hanging="360"/>
+      </w:pPr>
+      <w:rPr>
+        <w:rFonts w:ascii="Wingdings" w:hAnsi="Wingdings" w:hint="default"/>
+      </w:rPr>
+    </w:lvl>
+    <w:lvl w:ilvl="3" w:tplc="04090001" w:tentative="1">
+      <w:start w:val="1"/>
+      <w:numFmt w:val="bullet"/>
+      <w:lvlText w:val=""/>
+      <w:lvlJc w:val="left"/>
+      <w:pPr>
+        <w:ind w:left="2880" w:hanging="360"/>
+      </w:pPr>
+      <w:rPr>
+        <w:rFonts w:ascii="Symbol" w:hAnsi="Symbol" w:hint="default"/>
+      </w:rPr>
+    </w:lvl>
+    <w:lvl w:ilvl="4" w:tplc="04090003" w:tentative="1">
+      <w:start w:val="1"/>
+      <w:numFmt w:val="bullet"/>
+      <w:lvlText w:val="o"/>
+      <w:lvlJc w:val="left"/>
+      <w:pPr>
+        <w:ind w:left="3600" w:hanging="360"/>
+      </w:pPr>
+      <w:rPr>
+        <w:rFonts w:ascii="Courier New" w:hAnsi="Courier New" w:cs="Courier New" w:hint="default"/>
+      </w:rPr>
+    </w:lvl>
+    <w:lvl w:ilvl="5" w:tplc="04090005" w:tentative="1">
+      <w:start w:val="1"/>
+      <w:numFmt w:val="bullet"/>
+      <w:lvlText w:val=""/>
+      <w:lvlJc w:val="left"/>
+      <w:pPr>
+        <w:ind w:left="4320" w:hanging="360"/>
+      </w:pPr>
+      <w:rPr>
+        <w:rFonts w:ascii="Wingdings" w:hAnsi="Wingdings" w:hint="default"/>
+      </w:rPr>
+    </w:lvl>
+    <w:lvl w:ilvl="6" w:tplc="04090001" w:tentative="1">
+      <w:start w:val="1"/>
+      <w:numFmt w:val="bullet"/>
+      <w:lvlText w:val=""/>
+      <w:lvlJc w:val="left"/>
+      <w:pPr>
+        <w:ind w:left="5040" w:hanging="360"/>
+      </w:pPr>
+      <w:rPr>
+        <w:rFonts w:ascii="Symbol" w:hAnsi="Symbol" w:hint="default"/>
+      </w:rPr>
+    </w:lvl>
+    <w:lvl w:ilvl="7" w:tplc="04090003" w:tentative="1">
+      <w:start w:val="1"/>
+      <w:numFmt w:val="bullet"/>
+      <w:lvlText w:val="o"/>
+      <w:lvlJc w:val="left"/>
+      <w:pPr>
+        <w:ind w:left="5760" w:hanging="360"/>
+      </w:pPr>
+      <w:rPr>
+        <w:rFonts w:ascii="Courier New" w:hAnsi="Courier New" w:cs="Courier New" w:hint="default"/>
+      </w:rPr>
+    </w:lvl>
+    <w:lvl w:ilvl="8" w:tplc="04090005" w:tentative="1">
+      <w:start w:val="1"/>
+      <w:numFmt w:val="bullet"/>
+      <w:lvlText w:val=""/>
+      <w:lvlJc w:val="left"/>
+      <w:pPr>
+        <w:ind w:left="6480" w:hanging="360"/>
+      </w:pPr>
+      <w:rPr>
+        <w:rFonts w:ascii="Wingdings" w:hAnsi="Wingdings" w:hint="default"/>
       </w:rPr>
     </w:lvl>
   </w:abstractNum>
@@ -3133,7 +5436,7 @@
     <w:abstractNumId w:val="6"/>
   </w:num>
   <w:num w:numId="3" w16cid:durableId="235408417">
-    <w:abstractNumId w:val="8"/>
+    <w:abstractNumId w:val="9"/>
   </w:num>
   <w:num w:numId="4" w16cid:durableId="288972749">
     <w:abstractNumId w:val="0"/>
@@ -3152,6 +5455,12 @@
   </w:num>
   <w:num w:numId="9" w16cid:durableId="1117875567">
     <w:abstractNumId w:val="2"/>
+  </w:num>
+  <w:num w:numId="10" w16cid:durableId="497766151">
+    <w:abstractNumId w:val="10"/>
+  </w:num>
+  <w:num w:numId="11" w16cid:durableId="822703117">
+    <w:abstractNumId w:val="8"/>
   </w:num>
 </w:numbering>
 </file>
@@ -3676,7 +5985,6 @@
   <w:style w:type="character" w:default="1" w:styleId="DefaultParagraphFont">
     <w:name w:val="Default Paragraph Font"/>
     <w:uiPriority w:val="1"/>
-    <w:semiHidden/>
     <w:unhideWhenUsed/>
   </w:style>
   <w:style w:type="table" w:default="1" w:styleId="TableNormal">
@@ -3769,6 +6077,34 @@
     <w:rPr>
       <w:color w:val="605E5C"/>
       <w:shd w:val="clear" w:color="auto" w:fill="E1DFDD"/>
+    </w:rPr>
+  </w:style>
+  <w:style w:type="paragraph" w:styleId="ListParagraph">
+    <w:name w:val="List Paragraph"/>
+    <w:basedOn w:val="Normal"/>
+    <w:uiPriority w:val="34"/>
+    <w:qFormat/>
+    <w:rsid w:val="00E308F0"/>
+    <w:pPr>
+      <w:ind w:left="720"/>
+      <w:contextualSpacing/>
+    </w:pPr>
+  </w:style>
+  <w:style w:type="paragraph" w:styleId="NormalWeb">
+    <w:name w:val="Normal (Web)"/>
+    <w:basedOn w:val="Normal"/>
+    <w:uiPriority w:val="99"/>
+    <w:semiHidden/>
+    <w:unhideWhenUsed/>
+    <w:rsid w:val="000E7CE9"/>
+    <w:pPr>
+      <w:spacing w:before="100" w:beforeAutospacing="1" w:after="100" w:afterAutospacing="1" w:line="240" w:lineRule="auto"/>
+    </w:pPr>
+    <w:rPr>
+      <w:rFonts w:ascii="Times New Roman" w:eastAsia="Times New Roman" w:hAnsi="Times New Roman" w:cs="Times New Roman"/>
+      <w:sz w:val="24"/>
+      <w:szCs w:val="24"/>
+      <w:lang w:val="en-US"/>
     </w:rPr>
   </w:style>
 </w:styles>

</xml_diff>

<commit_message>
Finished Module 1 of Tech Document
Module 1 of the technical document has been filled out.
</commit_message>
<xml_diff>
--- a/Technical Documentation Template CS1050.docx
+++ b/Technical Documentation Template CS1050.docx
@@ -1669,7 +1669,16 @@
       </w:r>
       <w:proofErr w:type="gramEnd"/>
       <w:r>
-        <w:t>, you must paste the following below it:</w:t>
+        <w:t>,</w:t>
+      </w:r>
+      <w:r>
+        <w:t xml:space="preserve"> you must paste </w:t>
+      </w:r>
+      <w:r>
+        <w:t>the following text</w:t>
+      </w:r>
+      <w:r>
+        <w:t>:</w:t>
       </w:r>
     </w:p>
     <w:p>
@@ -1701,7 +1710,6 @@
           <w:lang w:val="en-US"/>
         </w:rPr>
       </w:pPr>
-      <w:proofErr w:type="gramStart"/>
       <w:r>
         <w:rPr>
           <w:rFonts w:eastAsia="Times New Roman"/>
@@ -1710,7 +1718,6 @@
         </w:rPr>
         <w:t>.project</w:t>
       </w:r>
-      <w:proofErr w:type="gramEnd"/>
       <w:r>
         <w:rPr>
           <w:rFonts w:eastAsia="Times New Roman"/>
@@ -2870,13 +2877,300 @@
           <w:u w:val="single"/>
         </w:rPr>
       </w:pPr>
+      <w:r>
+        <w:t>The</w:t>
+      </w:r>
+      <w:r>
+        <w:t xml:space="preserve"> projects you create in Eclipse will now be stored in your GitHub repository.</w:t>
+      </w:r>
+    </w:p>
+    <w:p>
+      <w:pPr>
+        <w:pStyle w:val="Heading2"/>
+      </w:pPr>
+      <w:r>
+        <w:t>Creating projects in Eclipse</w:t>
+      </w:r>
+    </w:p>
+    <w:p>
+      <w:pPr>
+        <w:pStyle w:val="ListParagraph"/>
+        <w:numPr>
+          <w:ilvl w:val="0"/>
+          <w:numId w:val="11"/>
+        </w:numPr>
+      </w:pPr>
+      <w:r>
+        <w:t>When creating new classes in Eclipse, you must first create a class file.</w:t>
+      </w:r>
+    </w:p>
+    <w:p>
+      <w:pPr>
+        <w:pStyle w:val="ListParagraph"/>
+        <w:numPr>
+          <w:ilvl w:val="1"/>
+          <w:numId w:val="11"/>
+        </w:numPr>
+      </w:pPr>
+      <w:r>
+        <w:t xml:space="preserve">To create a new class, you must open </w:t>
+      </w:r>
       <w:proofErr w:type="gramStart"/>
       <w:r>
-        <w:t>Your</w:t>
+        <w:t>file</w:t>
       </w:r>
       <w:proofErr w:type="gramEnd"/>
       <w:r>
-        <w:t xml:space="preserve"> projects you create in Eclipse will now be stored in your GitHub repository.</w:t>
+        <w:t xml:space="preserve"> -&gt; new -&gt; other -&gt; class</w:t>
+      </w:r>
+    </w:p>
+    <w:p>
+      <w:pPr>
+        <w:pStyle w:val="ListParagraph"/>
+        <w:ind w:left="1440"/>
+      </w:pPr>
+      <w:r>
+        <w:t>It will look like this</w:t>
+      </w:r>
+    </w:p>
+    <w:p>
+      <w:pPr>
+        <w:pStyle w:val="ListParagraph"/>
+        <w:ind w:left="1440"/>
+      </w:pPr>
+      <w:r>
+        <w:rPr>
+          <w:noProof/>
+        </w:rPr>
+        <w:drawing>
+          <wp:inline distT="0" distB="0" distL="0" distR="0" wp14:anchorId="663F2C01" wp14:editId="10F46032">
+            <wp:extent cx="4819650" cy="4629150"/>
+            <wp:effectExtent l="0" t="0" r="0" b="0"/>
+            <wp:docPr id="1171513088" name="Picture 20"/>
+            <wp:cNvGraphicFramePr>
+              <a:graphicFrameLocks xmlns:a="http://schemas.openxmlformats.org/drawingml/2006/main" noChangeAspect="1"/>
+            </wp:cNvGraphicFramePr>
+            <a:graphic xmlns:a="http://schemas.openxmlformats.org/drawingml/2006/main">
+              <a:graphicData uri="http://schemas.openxmlformats.org/drawingml/2006/picture">
+                <pic:pic xmlns:pic="http://schemas.openxmlformats.org/drawingml/2006/picture">
+                  <pic:nvPicPr>
+                    <pic:cNvPr id="0" name="Picture 20"/>
+                    <pic:cNvPicPr>
+                      <a:picLocks noChangeAspect="1" noChangeArrowheads="1"/>
+                    </pic:cNvPicPr>
+                  </pic:nvPicPr>
+                  <pic:blipFill>
+                    <a:blip r:embed="rId26">
+                      <a:extLst>
+                        <a:ext uri="{28A0092B-C50C-407E-A947-70E740481C1C}">
+                          <a14:useLocalDpi xmlns:a14="http://schemas.microsoft.com/office/drawing/2010/main" val="0"/>
+                        </a:ext>
+                      </a:extLst>
+                    </a:blip>
+                    <a:srcRect/>
+                    <a:stretch>
+                      <a:fillRect/>
+                    </a:stretch>
+                  </pic:blipFill>
+                  <pic:spPr bwMode="auto">
+                    <a:xfrm>
+                      <a:off x="0" y="0"/>
+                      <a:ext cx="4819650" cy="4629150"/>
+                    </a:xfrm>
+                    <a:prstGeom prst="rect">
+                      <a:avLst/>
+                    </a:prstGeom>
+                    <a:noFill/>
+                    <a:ln>
+                      <a:noFill/>
+                    </a:ln>
+                  </pic:spPr>
+                </pic:pic>
+              </a:graphicData>
+            </a:graphic>
+          </wp:inline>
+        </w:drawing>
+      </w:r>
+    </w:p>
+    <w:p>
+      <w:pPr>
+        <w:pStyle w:val="ListParagraph"/>
+        <w:numPr>
+          <w:ilvl w:val="0"/>
+          <w:numId w:val="11"/>
+        </w:numPr>
+      </w:pPr>
+      <w:r>
+        <w:t>Once that is completed; by referencing this class, you may start your next project</w:t>
+      </w:r>
+    </w:p>
+    <w:p>
+      <w:pPr>
+        <w:pStyle w:val="Heading2"/>
+      </w:pPr>
+      <w:r>
+        <w:lastRenderedPageBreak/>
+        <w:t>Debugging in Eclipse</w:t>
+      </w:r>
+    </w:p>
+    <w:p>
+      <w:pPr>
+        <w:pStyle w:val="ListParagraph"/>
+        <w:numPr>
+          <w:ilvl w:val="0"/>
+          <w:numId w:val="11"/>
+        </w:numPr>
+      </w:pPr>
+      <w:r>
+        <w:t>Debugging is the process of running your code and “scanning” for errors as a test.</w:t>
+      </w:r>
+    </w:p>
+    <w:p>
+      <w:pPr>
+        <w:pStyle w:val="ListParagraph"/>
+        <w:numPr>
+          <w:ilvl w:val="0"/>
+          <w:numId w:val="11"/>
+        </w:numPr>
+      </w:pPr>
+      <w:r>
+        <w:t xml:space="preserve">To access the debugging </w:t>
+      </w:r>
+      <w:proofErr w:type="gramStart"/>
+      <w:r>
+        <w:t>option</w:t>
+      </w:r>
+      <w:proofErr w:type="gramEnd"/>
+      <w:r>
+        <w:t xml:space="preserve"> go to run -&gt; debug it will look like this:</w:t>
+      </w:r>
+    </w:p>
+    <w:p>
+      <w:pPr>
+        <w:pStyle w:val="ListParagraph"/>
+      </w:pPr>
+      <w:r>
+        <w:rPr>
+          <w:noProof/>
+        </w:rPr>
+        <w:drawing>
+          <wp:inline distT="0" distB="0" distL="0" distR="0" wp14:anchorId="70B40479" wp14:editId="34C8E339">
+            <wp:extent cx="5943600" cy="2609850"/>
+            <wp:effectExtent l="0" t="0" r="0" b="0"/>
+            <wp:docPr id="1214548400" name="Picture 21"/>
+            <wp:cNvGraphicFramePr>
+              <a:graphicFrameLocks xmlns:a="http://schemas.openxmlformats.org/drawingml/2006/main" noChangeAspect="1"/>
+            </wp:cNvGraphicFramePr>
+            <a:graphic xmlns:a="http://schemas.openxmlformats.org/drawingml/2006/main">
+              <a:graphicData uri="http://schemas.openxmlformats.org/drawingml/2006/picture">
+                <pic:pic xmlns:pic="http://schemas.openxmlformats.org/drawingml/2006/picture">
+                  <pic:nvPicPr>
+                    <pic:cNvPr id="0" name="Picture 21"/>
+                    <pic:cNvPicPr>
+                      <a:picLocks noChangeAspect="1" noChangeArrowheads="1"/>
+                    </pic:cNvPicPr>
+                  </pic:nvPicPr>
+                  <pic:blipFill>
+                    <a:blip r:embed="rId27">
+                      <a:extLst>
+                        <a:ext uri="{28A0092B-C50C-407E-A947-70E740481C1C}">
+                          <a14:useLocalDpi xmlns:a14="http://schemas.microsoft.com/office/drawing/2010/main" val="0"/>
+                        </a:ext>
+                      </a:extLst>
+                    </a:blip>
+                    <a:srcRect/>
+                    <a:stretch>
+                      <a:fillRect/>
+                    </a:stretch>
+                  </pic:blipFill>
+                  <pic:spPr bwMode="auto">
+                    <a:xfrm>
+                      <a:off x="0" y="0"/>
+                      <a:ext cx="5943600" cy="2609850"/>
+                    </a:xfrm>
+                    <a:prstGeom prst="rect">
+                      <a:avLst/>
+                    </a:prstGeom>
+                    <a:noFill/>
+                    <a:ln>
+                      <a:noFill/>
+                    </a:ln>
+                  </pic:spPr>
+                </pic:pic>
+              </a:graphicData>
+            </a:graphic>
+          </wp:inline>
+        </w:drawing>
+      </w:r>
+    </w:p>
+    <w:p>
+      <w:pPr>
+        <w:pStyle w:val="ListParagraph"/>
+        <w:numPr>
+          <w:ilvl w:val="0"/>
+          <w:numId w:val="11"/>
+        </w:numPr>
+      </w:pPr>
+      <w:r>
+        <w:t>Debugging will allow access to the debug window, console, mistake recommendations, and run the code</w:t>
+      </w:r>
+    </w:p>
+    <w:p>
+      <w:pPr>
+        <w:pStyle w:val="ListParagraph"/>
+      </w:pPr>
+      <w:r>
+        <w:rPr>
+          <w:noProof/>
+        </w:rPr>
+        <w:drawing>
+          <wp:inline distT="0" distB="0" distL="0" distR="0" wp14:anchorId="3F434ADB" wp14:editId="530E385F">
+            <wp:extent cx="5934075" cy="4124325"/>
+            <wp:effectExtent l="0" t="0" r="9525" b="9525"/>
+            <wp:docPr id="1700189936" name="Picture 22"/>
+            <wp:cNvGraphicFramePr>
+              <a:graphicFrameLocks xmlns:a="http://schemas.openxmlformats.org/drawingml/2006/main" noChangeAspect="1"/>
+            </wp:cNvGraphicFramePr>
+            <a:graphic xmlns:a="http://schemas.openxmlformats.org/drawingml/2006/main">
+              <a:graphicData uri="http://schemas.openxmlformats.org/drawingml/2006/picture">
+                <pic:pic xmlns:pic="http://schemas.openxmlformats.org/drawingml/2006/picture">
+                  <pic:nvPicPr>
+                    <pic:cNvPr id="0" name="Picture 22"/>
+                    <pic:cNvPicPr>
+                      <a:picLocks noChangeAspect="1" noChangeArrowheads="1"/>
+                    </pic:cNvPicPr>
+                  </pic:nvPicPr>
+                  <pic:blipFill>
+                    <a:blip r:embed="rId28" cstate="print">
+                      <a:extLst>
+                        <a:ext uri="{28A0092B-C50C-407E-A947-70E740481C1C}">
+                          <a14:useLocalDpi xmlns:a14="http://schemas.microsoft.com/office/drawing/2010/main" val="0"/>
+                        </a:ext>
+                      </a:extLst>
+                    </a:blip>
+                    <a:srcRect/>
+                    <a:stretch>
+                      <a:fillRect/>
+                    </a:stretch>
+                  </pic:blipFill>
+                  <pic:spPr bwMode="auto">
+                    <a:xfrm>
+                      <a:off x="0" y="0"/>
+                      <a:ext cx="5934075" cy="4124325"/>
+                    </a:xfrm>
+                    <a:prstGeom prst="rect">
+                      <a:avLst/>
+                    </a:prstGeom>
+                    <a:noFill/>
+                    <a:ln>
+                      <a:noFill/>
+                    </a:ln>
+                  </pic:spPr>
+                </pic:pic>
+              </a:graphicData>
+            </a:graphic>
+          </wp:inline>
+        </w:drawing>
       </w:r>
     </w:p>
     <w:p>
@@ -2932,7 +3226,7 @@
         </w:numPr>
         <w:spacing w:before="240"/>
       </w:pPr>
-      <w:hyperlink r:id="rId26">
+      <w:hyperlink r:id="rId29">
         <w:r>
           <w:rPr>
             <w:color w:val="1155CC"/>
@@ -2953,7 +3247,7 @@
         </w:numPr>
         <w:spacing w:before="240"/>
       </w:pPr>
-      <w:hyperlink r:id="rId27" w:history="1">
+      <w:hyperlink r:id="rId30" w:history="1">
         <w:r>
           <w:rPr>
             <w:rStyle w:val="Hyperlink"/>
@@ -2973,7 +3267,7 @@
         </w:numPr>
         <w:spacing w:before="240"/>
       </w:pPr>
-      <w:hyperlink r:id="rId28" w:history="1">
+      <w:hyperlink r:id="rId31" w:history="1">
         <w:proofErr w:type="spellStart"/>
         <w:r>
           <w:rPr>
@@ -3093,7 +3387,7 @@
                     </pic:cNvPicPr>
                   </pic:nvPicPr>
                   <pic:blipFill>
-                    <a:blip r:embed="rId29">
+                    <a:blip r:embed="rId32">
                       <a:extLst>
                         <a:ext uri="{28A0092B-C50C-407E-A947-70E740481C1C}">
                           <a14:useLocalDpi xmlns:a14="http://schemas.microsoft.com/office/drawing/2010/main" val="0"/>
@@ -3146,7 +3440,7 @@
                     </pic:cNvPicPr>
                   </pic:nvPicPr>
                   <pic:blipFill>
-                    <a:blip r:embed="rId30">
+                    <a:blip r:embed="rId33">
                       <a:extLst>
                         <a:ext uri="{28A0092B-C50C-407E-A947-70E740481C1C}">
                           <a14:useLocalDpi xmlns:a14="http://schemas.microsoft.com/office/drawing/2010/main" val="0"/>
@@ -3205,11 +3499,7 @@
         <w:t>Runtime Errors</w:t>
       </w:r>
       <w:r>
-        <w:t xml:space="preserve"> – Runtime errors occur when, while running the code, an error occurs. An example of what a runtime error would look like is a math problem that cannot work; </w:t>
-      </w:r>
-      <w:r>
-        <w:lastRenderedPageBreak/>
-        <w:t>therefore, the computer cannot solve it or run it. For example, if there was a division like (1/0) in the code, there would be a runtime error.</w:t>
+        <w:t xml:space="preserve"> – Runtime errors occur when, while running the code, an error occurs. An example of what a runtime error would look like is a math problem that cannot work; therefore, the computer cannot solve it or run it. For example, if there was a division like (1/0) in the code, there would be a runtime error.</w:t>
       </w:r>
     </w:p>
     <w:p>
@@ -3326,7 +3616,7 @@
       <w:r>
         <w:t xml:space="preserve"> to initialize software of different languages. It can store any character in a Unicode data set. (</w:t>
       </w:r>
-      <w:hyperlink r:id="rId31" w:history="1">
+      <w:hyperlink r:id="rId34" w:history="1">
         <w:r>
           <w:rPr>
             <w:rStyle w:val="Hyperlink"/>
@@ -3346,6 +3636,7 @@
         </w:numPr>
       </w:pPr>
       <w:r>
+        <w:lastRenderedPageBreak/>
         <w:t>short data type</w:t>
       </w:r>
       <w:r>
@@ -3487,7 +3778,7 @@
       </w:pPr>
     </w:p>
     <w:p>
-      <w:hyperlink r:id="rId32">
+      <w:hyperlink r:id="rId35">
         <w:r>
           <w:rPr>
             <w:color w:val="1155CC"/>
@@ -3525,7 +3816,7 @@
     </w:p>
     <w:p/>
     <w:p>
-      <w:hyperlink r:id="rId33" w:history="1">
+      <w:hyperlink r:id="rId36" w:history="1">
         <w:proofErr w:type="gramStart"/>
         <w:r>
           <w:rPr>
@@ -3589,7 +3880,6 @@
     <w:p/>
     <w:p>
       <w:r>
-        <w:lastRenderedPageBreak/>
         <w:t>● Declare and Initialize: can declare</w:t>
       </w:r>
     </w:p>
@@ -3610,7 +3900,13 @@
     </w:p>
     <w:p>
       <w:r>
-        <w:t>Initializing a variable: assign an initial value to variable (before it is used at all).</w:t>
+        <w:t xml:space="preserve">Initializing a variable: assign an initial value to </w:t>
+      </w:r>
+      <w:r>
+        <w:t xml:space="preserve">a </w:t>
+      </w:r>
+      <w:r>
+        <w:t>variable (before it is used at all).</w:t>
       </w:r>
     </w:p>
     <w:p>
@@ -3641,6 +3937,188 @@
           <w:rFonts w:ascii="Droid Sans" w:eastAsia="Droid Sans" w:hAnsi="Droid Sans" w:cs="Droid Sans"/>
         </w:rPr>
       </w:pPr>
+      <w:r>
+        <w:rPr>
+          <w:rFonts w:ascii="Droid Sans" w:eastAsia="Droid Sans" w:hAnsi="Droid Sans" w:cs="Droid Sans"/>
+          <w:noProof/>
+        </w:rPr>
+        <w:drawing>
+          <wp:inline distT="0" distB="0" distL="0" distR="0" wp14:anchorId="2CD8B7E5" wp14:editId="3F749AE6">
+            <wp:extent cx="2981325" cy="866775"/>
+            <wp:effectExtent l="0" t="0" r="9525" b="9525"/>
+            <wp:docPr id="1268813378" name="Picture 23"/>
+            <wp:cNvGraphicFramePr>
+              <a:graphicFrameLocks xmlns:a="http://schemas.openxmlformats.org/drawingml/2006/main" noChangeAspect="1"/>
+            </wp:cNvGraphicFramePr>
+            <a:graphic xmlns:a="http://schemas.openxmlformats.org/drawingml/2006/main">
+              <a:graphicData uri="http://schemas.openxmlformats.org/drawingml/2006/picture">
+                <pic:pic xmlns:pic="http://schemas.openxmlformats.org/drawingml/2006/picture">
+                  <pic:nvPicPr>
+                    <pic:cNvPr id="0" name="Picture 23"/>
+                    <pic:cNvPicPr>
+                      <a:picLocks noChangeAspect="1" noChangeArrowheads="1"/>
+                    </pic:cNvPicPr>
+                  </pic:nvPicPr>
+                  <pic:blipFill>
+                    <a:blip r:embed="rId37">
+                      <a:extLst>
+                        <a:ext uri="{28A0092B-C50C-407E-A947-70E740481C1C}">
+                          <a14:useLocalDpi xmlns:a14="http://schemas.microsoft.com/office/drawing/2010/main" val="0"/>
+                        </a:ext>
+                      </a:extLst>
+                    </a:blip>
+                    <a:srcRect/>
+                    <a:stretch>
+                      <a:fillRect/>
+                    </a:stretch>
+                  </pic:blipFill>
+                  <pic:spPr bwMode="auto">
+                    <a:xfrm>
+                      <a:off x="0" y="0"/>
+                      <a:ext cx="2981325" cy="866775"/>
+                    </a:xfrm>
+                    <a:prstGeom prst="rect">
+                      <a:avLst/>
+                    </a:prstGeom>
+                    <a:noFill/>
+                    <a:ln>
+                      <a:noFill/>
+                    </a:ln>
+                  </pic:spPr>
+                </pic:pic>
+              </a:graphicData>
+            </a:graphic>
+          </wp:inline>
+        </w:drawing>
+      </w:r>
+    </w:p>
+    <w:p>
+      <w:pPr>
+        <w:spacing w:line="240" w:lineRule="auto"/>
+        <w:rPr>
+          <w:rFonts w:ascii="Droid Sans" w:eastAsia="Droid Sans" w:hAnsi="Droid Sans" w:cs="Droid Sans"/>
+        </w:rPr>
+      </w:pPr>
+    </w:p>
+    <w:p>
+      <w:pPr>
+        <w:spacing w:line="240" w:lineRule="auto"/>
+        <w:rPr>
+          <w:rFonts w:ascii="Droid Sans" w:eastAsia="Droid Sans" w:hAnsi="Droid Sans" w:cs="Droid Sans"/>
+        </w:rPr>
+      </w:pPr>
+      <w:r>
+        <w:rPr>
+          <w:rFonts w:ascii="Droid Sans" w:eastAsia="Droid Sans" w:hAnsi="Droid Sans" w:cs="Droid Sans"/>
+        </w:rPr>
+        <w:t>Constants are one in the same as variables, declaring a value and preserving appropriate space in the system memory,</w:t>
+      </w:r>
+    </w:p>
+    <w:p>
+      <w:pPr>
+        <w:spacing w:line="240" w:lineRule="auto"/>
+        <w:rPr>
+          <w:rFonts w:ascii="Droid Sans" w:eastAsia="Droid Sans" w:hAnsi="Droid Sans" w:cs="Droid Sans"/>
+        </w:rPr>
+      </w:pPr>
+    </w:p>
+    <w:p>
+      <w:pPr>
+        <w:pStyle w:val="ListParagraph"/>
+        <w:numPr>
+          <w:ilvl w:val="0"/>
+          <w:numId w:val="10"/>
+        </w:numPr>
+        <w:spacing w:line="240" w:lineRule="auto"/>
+        <w:rPr>
+          <w:rFonts w:ascii="Droid Sans" w:eastAsia="Droid Sans" w:hAnsi="Droid Sans" w:cs="Droid Sans"/>
+        </w:rPr>
+      </w:pPr>
+      <w:r>
+        <w:rPr>
+          <w:rFonts w:ascii="Droid Sans" w:eastAsia="Droid Sans" w:hAnsi="Droid Sans" w:cs="Droid Sans"/>
+        </w:rPr>
+        <w:t>The names should be concise and meaningful</w:t>
+      </w:r>
+    </w:p>
+    <w:p>
+      <w:pPr>
+        <w:pStyle w:val="ListParagraph"/>
+        <w:numPr>
+          <w:ilvl w:val="0"/>
+          <w:numId w:val="10"/>
+        </w:numPr>
+        <w:spacing w:line="240" w:lineRule="auto"/>
+        <w:rPr>
+          <w:rFonts w:ascii="Droid Sans" w:eastAsia="Droid Sans" w:hAnsi="Droid Sans" w:cs="Droid Sans"/>
+        </w:rPr>
+      </w:pPr>
+      <w:r>
+        <w:rPr>
+          <w:rFonts w:ascii="Droid Sans" w:eastAsia="Droid Sans" w:hAnsi="Droid Sans" w:cs="Droid Sans"/>
+        </w:rPr>
+        <w:t>The data and data types need to make sense</w:t>
+      </w:r>
+    </w:p>
+    <w:p>
+      <w:pPr>
+        <w:pStyle w:val="ListParagraph"/>
+        <w:numPr>
+          <w:ilvl w:val="0"/>
+          <w:numId w:val="10"/>
+        </w:numPr>
+        <w:spacing w:line="240" w:lineRule="auto"/>
+        <w:rPr>
+          <w:rFonts w:ascii="Droid Sans" w:eastAsia="Droid Sans" w:hAnsi="Droid Sans" w:cs="Droid Sans"/>
+        </w:rPr>
+      </w:pPr>
+      <w:r>
+        <w:rPr>
+          <w:rFonts w:ascii="Droid Sans" w:eastAsia="Droid Sans" w:hAnsi="Droid Sans" w:cs="Droid Sans"/>
+        </w:rPr>
+        <w:t>The declarations should be organized and easy to follow</w:t>
+      </w:r>
+    </w:p>
+    <w:p>
+      <w:pPr>
+        <w:pStyle w:val="ListParagraph"/>
+        <w:numPr>
+          <w:ilvl w:val="0"/>
+          <w:numId w:val="10"/>
+        </w:numPr>
+        <w:spacing w:line="240" w:lineRule="auto"/>
+        <w:rPr>
+          <w:rFonts w:ascii="Droid Sans" w:eastAsia="Droid Sans" w:hAnsi="Droid Sans" w:cs="Droid Sans"/>
+        </w:rPr>
+      </w:pPr>
+      <w:r>
+        <w:rPr>
+          <w:rFonts w:ascii="Droid Sans" w:eastAsia="Droid Sans" w:hAnsi="Droid Sans" w:cs="Droid Sans"/>
+        </w:rPr>
+        <w:t xml:space="preserve">Constants are </w:t>
+      </w:r>
+      <w:proofErr w:type="gramStart"/>
+      <w:r>
+        <w:rPr>
+          <w:rFonts w:ascii="Droid Sans" w:eastAsia="Droid Sans" w:hAnsi="Droid Sans" w:cs="Droid Sans"/>
+        </w:rPr>
+        <w:t>similar to</w:t>
+      </w:r>
+      <w:proofErr w:type="gramEnd"/>
+      <w:r>
+        <w:rPr>
+          <w:rFonts w:ascii="Droid Sans" w:eastAsia="Droid Sans" w:hAnsi="Droid Sans" w:cs="Droid Sans"/>
+        </w:rPr>
+        <w:t xml:space="preserve"> variables, but they cannot change</w:t>
+      </w:r>
+    </w:p>
+    <w:p>
+      <w:pPr>
+        <w:spacing w:line="240" w:lineRule="auto"/>
+        <w:rPr>
+          <w:rFonts w:ascii="Droid Sans" w:eastAsia="Droid Sans" w:hAnsi="Droid Sans" w:cs="Droid Sans"/>
+        </w:rPr>
+      </w:pPr>
     </w:p>
     <w:p>
       <w:pPr>
@@ -3659,8 +4137,359 @@
         <w:spacing w:line="240" w:lineRule="auto"/>
         <w:rPr>
           <w:rFonts w:ascii="Droid Sans" w:eastAsia="Droid Sans" w:hAnsi="Droid Sans" w:cs="Droid Sans"/>
-        </w:rPr>
-      </w:pPr>
+          <w:b/>
+          <w:bCs/>
+        </w:rPr>
+      </w:pPr>
+    </w:p>
+    <w:p>
+      <w:pPr>
+        <w:spacing w:line="240" w:lineRule="auto"/>
+        <w:rPr>
+          <w:rFonts w:ascii="Droid Sans" w:eastAsia="Droid Sans" w:hAnsi="Droid Sans" w:cs="Droid Sans"/>
+          <w:b/>
+          <w:bCs/>
+        </w:rPr>
+      </w:pPr>
+      <w:r>
+        <w:rPr>
+          <w:rFonts w:ascii="Droid Sans" w:eastAsia="Droid Sans" w:hAnsi="Droid Sans" w:cs="Droid Sans"/>
+          <w:b/>
+          <w:bCs/>
+        </w:rPr>
+        <w:t>Arithmetic Operators:</w:t>
+      </w:r>
+    </w:p>
+    <w:p>
+      <w:pPr>
+        <w:pStyle w:val="ListParagraph"/>
+        <w:numPr>
+          <w:ilvl w:val="0"/>
+          <w:numId w:val="10"/>
+        </w:numPr>
+        <w:spacing w:line="240" w:lineRule="auto"/>
+        <w:rPr>
+          <w:rFonts w:ascii="Droid Sans" w:eastAsia="Droid Sans" w:hAnsi="Droid Sans" w:cs="Droid Sans"/>
+          <w:b/>
+          <w:bCs/>
+        </w:rPr>
+      </w:pPr>
+      <w:r>
+        <w:rPr>
+          <w:rFonts w:ascii="Droid Sans" w:eastAsia="Droid Sans" w:hAnsi="Droid Sans" w:cs="Droid Sans"/>
+          <w:i/>
+          <w:iCs/>
+          <w:u w:val="single"/>
+        </w:rPr>
+        <w:t>Symbols that indicate math or arithmetic can be used for things like algorithms.</w:t>
+      </w:r>
+    </w:p>
+    <w:p>
+      <w:pPr>
+        <w:pStyle w:val="ListParagraph"/>
+        <w:numPr>
+          <w:ilvl w:val="0"/>
+          <w:numId w:val="10"/>
+        </w:numPr>
+        <w:spacing w:line="240" w:lineRule="auto"/>
+        <w:rPr>
+          <w:rFonts w:ascii="Droid Sans" w:eastAsia="Droid Sans" w:hAnsi="Droid Sans" w:cs="Droid Sans"/>
+        </w:rPr>
+      </w:pPr>
+      <w:r>
+        <w:rPr>
+          <w:rFonts w:ascii="Droid Sans" w:eastAsia="Droid Sans" w:hAnsi="Droid Sans" w:cs="Droid Sans"/>
+        </w:rPr>
+        <w:t xml:space="preserve">% - </w:t>
+      </w:r>
+      <w:r>
+        <w:rPr>
+          <w:rFonts w:ascii="Droid Sans" w:eastAsia="Droid Sans" w:hAnsi="Droid Sans" w:cs="Droid Sans"/>
+        </w:rPr>
+        <w:t xml:space="preserve">modulus </w:t>
+      </w:r>
+      <w:r>
+        <w:rPr>
+          <w:rFonts w:ascii="Droid Sans" w:eastAsia="Droid Sans" w:hAnsi="Droid Sans" w:cs="Droid Sans"/>
+        </w:rPr>
+        <w:t xml:space="preserve">division </w:t>
+      </w:r>
+      <w:r>
+        <w:rPr>
+          <w:rFonts w:ascii="Droid Sans" w:eastAsia="Droid Sans" w:hAnsi="Droid Sans" w:cs="Droid Sans"/>
+        </w:rPr>
+        <w:t xml:space="preserve">- </w:t>
+      </w:r>
+      <w:r>
+        <w:rPr>
+          <w:rFonts w:ascii="Droid Sans" w:eastAsia="Droid Sans" w:hAnsi="Droid Sans" w:cs="Droid Sans"/>
+        </w:rPr>
+        <w:t xml:space="preserve">establishing a remainder value </w:t>
+      </w:r>
+    </w:p>
+    <w:p>
+      <w:pPr>
+        <w:pStyle w:val="ListParagraph"/>
+        <w:numPr>
+          <w:ilvl w:val="0"/>
+          <w:numId w:val="10"/>
+        </w:numPr>
+        <w:spacing w:line="240" w:lineRule="auto"/>
+        <w:rPr>
+          <w:rFonts w:ascii="Droid Sans" w:eastAsia="Droid Sans" w:hAnsi="Droid Sans" w:cs="Droid Sans"/>
+        </w:rPr>
+      </w:pPr>
+      <w:r>
+        <w:rPr>
+          <w:rFonts w:ascii="Droid Sans" w:eastAsia="Droid Sans" w:hAnsi="Droid Sans" w:cs="Droid Sans"/>
+        </w:rPr>
+        <w:t>+ - addition of values</w:t>
+      </w:r>
+    </w:p>
+    <w:p>
+      <w:pPr>
+        <w:pStyle w:val="ListParagraph"/>
+        <w:numPr>
+          <w:ilvl w:val="0"/>
+          <w:numId w:val="10"/>
+        </w:numPr>
+        <w:spacing w:line="240" w:lineRule="auto"/>
+        <w:rPr>
+          <w:rFonts w:ascii="Droid Sans" w:eastAsia="Droid Sans" w:hAnsi="Droid Sans" w:cs="Droid Sans"/>
+        </w:rPr>
+      </w:pPr>
+      <w:proofErr w:type="gramStart"/>
+      <w:r>
+        <w:rPr>
+          <w:rFonts w:ascii="Droid Sans" w:eastAsia="Droid Sans" w:hAnsi="Droid Sans" w:cs="Droid Sans"/>
+        </w:rPr>
+        <w:t>&gt;</w:t>
+      </w:r>
+      <w:r>
+        <w:rPr>
+          <w:rFonts w:ascii="Droid Sans" w:eastAsia="Droid Sans" w:hAnsi="Droid Sans" w:cs="Droid Sans"/>
+        </w:rPr>
+        <w:t xml:space="preserve"> </w:t>
+      </w:r>
+      <w:r>
+        <w:rPr>
+          <w:rFonts w:ascii="Droid Sans" w:eastAsia="Droid Sans" w:hAnsi="Droid Sans" w:cs="Droid Sans"/>
+        </w:rPr>
+        <w:t>,</w:t>
+      </w:r>
+      <w:proofErr w:type="gramEnd"/>
+      <w:r>
+        <w:rPr>
+          <w:rFonts w:ascii="Droid Sans" w:eastAsia="Droid Sans" w:hAnsi="Droid Sans" w:cs="Droid Sans"/>
+        </w:rPr>
+        <w:t xml:space="preserve"> </w:t>
+      </w:r>
+      <w:r>
+        <w:rPr>
+          <w:rFonts w:ascii="Droid Sans" w:eastAsia="Droid Sans" w:hAnsi="Droid Sans" w:cs="Droid Sans"/>
+        </w:rPr>
+        <w:t>=</w:t>
+      </w:r>
+      <w:r>
+        <w:rPr>
+          <w:rFonts w:ascii="Droid Sans" w:eastAsia="Droid Sans" w:hAnsi="Droid Sans" w:cs="Droid Sans"/>
+        </w:rPr>
+        <w:t xml:space="preserve"> , &lt; - comparison operators – greater than, less than, equal to, etc.</w:t>
+      </w:r>
+    </w:p>
+    <w:p>
+      <w:pPr>
+        <w:pStyle w:val="ListParagraph"/>
+        <w:numPr>
+          <w:ilvl w:val="0"/>
+          <w:numId w:val="10"/>
+        </w:numPr>
+        <w:spacing w:line="240" w:lineRule="auto"/>
+        <w:rPr>
+          <w:rFonts w:ascii="Droid Sans" w:eastAsia="Droid Sans" w:hAnsi="Droid Sans" w:cs="Droid Sans"/>
+        </w:rPr>
+      </w:pPr>
+      <w:r>
+        <w:rPr>
+          <w:rFonts w:ascii="Droid Sans" w:eastAsia="Droid Sans" w:hAnsi="Droid Sans" w:cs="Droid Sans"/>
+        </w:rPr>
+        <w:t>* - multiplication of values</w:t>
+      </w:r>
+    </w:p>
+    <w:p>
+      <w:pPr>
+        <w:pStyle w:val="ListParagraph"/>
+        <w:numPr>
+          <w:ilvl w:val="0"/>
+          <w:numId w:val="10"/>
+        </w:numPr>
+        <w:spacing w:line="240" w:lineRule="auto"/>
+        <w:rPr>
+          <w:rFonts w:ascii="Droid Sans" w:eastAsia="Droid Sans" w:hAnsi="Droid Sans" w:cs="Droid Sans"/>
+        </w:rPr>
+      </w:pPr>
+      <w:r>
+        <w:rPr>
+          <w:rFonts w:ascii="Droid Sans" w:eastAsia="Droid Sans" w:hAnsi="Droid Sans" w:cs="Droid Sans"/>
+        </w:rPr>
+        <w:t>/ - division operator (not when solving for remainder)</w:t>
+      </w:r>
+    </w:p>
+    <w:p>
+      <w:pPr>
+        <w:pStyle w:val="ListParagraph"/>
+        <w:spacing w:line="240" w:lineRule="auto"/>
+        <w:rPr>
+          <w:rFonts w:ascii="Droid Sans" w:eastAsia="Droid Sans" w:hAnsi="Droid Sans" w:cs="Droid Sans"/>
+        </w:rPr>
+      </w:pPr>
+      <w:r>
+        <w:rPr>
+          <w:rFonts w:ascii="Droid Sans" w:eastAsia="Droid Sans" w:hAnsi="Droid Sans" w:cs="Droid Sans"/>
+          <w:noProof/>
+        </w:rPr>
+        <w:drawing>
+          <wp:inline distT="0" distB="0" distL="0" distR="0" wp14:anchorId="0A83331F" wp14:editId="51743CA2">
+            <wp:extent cx="5400675" cy="247650"/>
+            <wp:effectExtent l="0" t="0" r="9525" b="0"/>
+            <wp:docPr id="652457764" name="Picture 26"/>
+            <wp:cNvGraphicFramePr>
+              <a:graphicFrameLocks xmlns:a="http://schemas.openxmlformats.org/drawingml/2006/main" noChangeAspect="1"/>
+            </wp:cNvGraphicFramePr>
+            <a:graphic xmlns:a="http://schemas.openxmlformats.org/drawingml/2006/main">
+              <a:graphicData uri="http://schemas.openxmlformats.org/drawingml/2006/picture">
+                <pic:pic xmlns:pic="http://schemas.openxmlformats.org/drawingml/2006/picture">
+                  <pic:nvPicPr>
+                    <pic:cNvPr id="0" name="Picture 26"/>
+                    <pic:cNvPicPr>
+                      <a:picLocks noChangeAspect="1" noChangeArrowheads="1"/>
+                    </pic:cNvPicPr>
+                  </pic:nvPicPr>
+                  <pic:blipFill>
+                    <a:blip r:embed="rId38">
+                      <a:extLst>
+                        <a:ext uri="{28A0092B-C50C-407E-A947-70E740481C1C}">
+                          <a14:useLocalDpi xmlns:a14="http://schemas.microsoft.com/office/drawing/2010/main" val="0"/>
+                        </a:ext>
+                      </a:extLst>
+                    </a:blip>
+                    <a:srcRect/>
+                    <a:stretch>
+                      <a:fillRect/>
+                    </a:stretch>
+                  </pic:blipFill>
+                  <pic:spPr bwMode="auto">
+                    <a:xfrm>
+                      <a:off x="0" y="0"/>
+                      <a:ext cx="5400675" cy="247650"/>
+                    </a:xfrm>
+                    <a:prstGeom prst="rect">
+                      <a:avLst/>
+                    </a:prstGeom>
+                    <a:noFill/>
+                    <a:ln>
+                      <a:noFill/>
+                    </a:ln>
+                  </pic:spPr>
+                </pic:pic>
+              </a:graphicData>
+            </a:graphic>
+          </wp:inline>
+        </w:drawing>
+      </w:r>
+    </w:p>
+    <w:p>
+      <w:pPr>
+        <w:pStyle w:val="ListParagraph"/>
+        <w:spacing w:line="240" w:lineRule="auto"/>
+        <w:rPr>
+          <w:rFonts w:ascii="Droid Sans" w:eastAsia="Droid Sans" w:hAnsi="Droid Sans" w:cs="Droid Sans"/>
+        </w:rPr>
+      </w:pPr>
+      <w:r>
+        <w:rPr>
+          <w:rFonts w:ascii="Droid Sans" w:eastAsia="Droid Sans" w:hAnsi="Droid Sans" w:cs="Droid Sans"/>
+        </w:rPr>
+        <w:t>An algorithm using the addition of variables.</w:t>
+      </w:r>
+    </w:p>
+    <w:p>
+      <w:pPr>
+        <w:pStyle w:val="ListParagraph"/>
+        <w:spacing w:line="240" w:lineRule="auto"/>
+        <w:rPr>
+          <w:rFonts w:ascii="Droid Sans" w:eastAsia="Droid Sans" w:hAnsi="Droid Sans" w:cs="Droid Sans"/>
+        </w:rPr>
+      </w:pPr>
+      <w:r>
+        <w:rPr>
+          <w:rFonts w:ascii="Droid Sans" w:eastAsia="Droid Sans" w:hAnsi="Droid Sans" w:cs="Droid Sans"/>
+          <w:noProof/>
+        </w:rPr>
+        <w:drawing>
+          <wp:inline distT="0" distB="0" distL="0" distR="0" wp14:anchorId="1C295E3E" wp14:editId="564C0F87">
+            <wp:extent cx="3314700" cy="2343150"/>
+            <wp:effectExtent l="0" t="0" r="0" b="0"/>
+            <wp:docPr id="1946881219" name="Picture 27"/>
+            <wp:cNvGraphicFramePr>
+              <a:graphicFrameLocks xmlns:a="http://schemas.openxmlformats.org/drawingml/2006/main" noChangeAspect="1"/>
+            </wp:cNvGraphicFramePr>
+            <a:graphic xmlns:a="http://schemas.openxmlformats.org/drawingml/2006/main">
+              <a:graphicData uri="http://schemas.openxmlformats.org/drawingml/2006/picture">
+                <pic:pic xmlns:pic="http://schemas.openxmlformats.org/drawingml/2006/picture">
+                  <pic:nvPicPr>
+                    <pic:cNvPr id="0" name="Picture 27"/>
+                    <pic:cNvPicPr>
+                      <a:picLocks noChangeAspect="1" noChangeArrowheads="1"/>
+                    </pic:cNvPicPr>
+                  </pic:nvPicPr>
+                  <pic:blipFill>
+                    <a:blip r:embed="rId39">
+                      <a:extLst>
+                        <a:ext uri="{28A0092B-C50C-407E-A947-70E740481C1C}">
+                          <a14:useLocalDpi xmlns:a14="http://schemas.microsoft.com/office/drawing/2010/main" val="0"/>
+                        </a:ext>
+                      </a:extLst>
+                    </a:blip>
+                    <a:srcRect/>
+                    <a:stretch>
+                      <a:fillRect/>
+                    </a:stretch>
+                  </pic:blipFill>
+                  <pic:spPr bwMode="auto">
+                    <a:xfrm>
+                      <a:off x="0" y="0"/>
+                      <a:ext cx="3314700" cy="2343150"/>
+                    </a:xfrm>
+                    <a:prstGeom prst="rect">
+                      <a:avLst/>
+                    </a:prstGeom>
+                    <a:noFill/>
+                    <a:ln>
+                      <a:noFill/>
+                    </a:ln>
+                  </pic:spPr>
+                </pic:pic>
+              </a:graphicData>
+            </a:graphic>
+          </wp:inline>
+        </w:drawing>
+      </w:r>
+    </w:p>
+    <w:p>
+      <w:pPr>
+        <w:pStyle w:val="ListParagraph"/>
+        <w:spacing w:line="240" w:lineRule="auto"/>
+        <w:rPr>
+          <w:rFonts w:ascii="Droid Sans" w:eastAsia="Droid Sans" w:hAnsi="Droid Sans" w:cs="Droid Sans"/>
+        </w:rPr>
+      </w:pPr>
+      <w:r>
+        <w:rPr>
+          <w:rFonts w:ascii="Droid Sans" w:eastAsia="Droid Sans" w:hAnsi="Droid Sans" w:cs="Droid Sans"/>
+        </w:rPr>
+        <w:t>A series of conditional parameters using comparison operators.</w:t>
+      </w:r>
     </w:p>
     <w:p>
       <w:pPr>
@@ -3670,10 +4499,331 @@
       <w:bookmarkStart w:id="10" w:name="_t5qvme324700" w:colFirst="0" w:colLast="0"/>
       <w:bookmarkEnd w:id="10"/>
       <w:r>
-        <w:t>Memory Allocation, Conversion and Casting</w:t>
+        <w:t>Memory Allocation, Conversion</w:t>
+      </w:r>
+      <w:r>
+        <w:t>,</w:t>
+      </w:r>
+      <w:r>
+        <w:t xml:space="preserve"> and Casting</w:t>
       </w:r>
     </w:p>
     <w:p/>
+    <w:p>
+      <w:r>
+        <w:rPr>
+          <w:b/>
+          <w:bCs/>
+        </w:rPr>
+        <w:t>Memory Allocation</w:t>
+      </w:r>
+      <w:r>
+        <w:t xml:space="preserve"> </w:t>
+      </w:r>
+    </w:p>
+    <w:p/>
+    <w:p>
+      <w:r>
+        <w:t>The allocation for data is declared by variables or constants while running code. All data types preserve space in the system memory, depending on the data type, it could be a double data type which is a higher bit type and is used to declare larger data types, typically with decimals. On the other hand, the short data type is lesser and typically declares smaller values.</w:t>
+      </w:r>
+    </w:p>
+    <w:p/>
+    <w:p>
+      <w:r>
+        <w:rPr>
+          <w:b/>
+          <w:bCs/>
+        </w:rPr>
+        <w:t>Casting</w:t>
+      </w:r>
+    </w:p>
+    <w:p/>
+    <w:p>
+      <w:pPr>
+        <w:rPr>
+          <w:i/>
+          <w:iCs/>
+        </w:rPr>
+      </w:pPr>
+      <w:r>
+        <w:rPr>
+          <w:i/>
+          <w:iCs/>
+        </w:rPr>
+        <w:t>Datacasting</w:t>
+      </w:r>
+      <w:r>
+        <w:rPr>
+          <w:i/>
+          <w:iCs/>
+        </w:rPr>
+        <w:t xml:space="preserve"> is the transition between data types and the widening or narrowing of the size.</w:t>
+      </w:r>
+      <w:r>
+        <w:rPr>
+          <w:i/>
+          <w:iCs/>
+        </w:rPr>
+        <w:t xml:space="preserve"> There are two types of casting.</w:t>
+      </w:r>
+    </w:p>
+    <w:p>
+      <w:pPr>
+        <w:rPr>
+          <w:i/>
+          <w:iCs/>
+        </w:rPr>
+      </w:pPr>
+    </w:p>
+    <w:p>
+      <w:pPr>
+        <w:pStyle w:val="NormalWeb"/>
+        <w:numPr>
+          <w:ilvl w:val="0"/>
+          <w:numId w:val="10"/>
+        </w:numPr>
+        <w:spacing w:before="0" w:beforeAutospacing="0" w:after="0" w:afterAutospacing="0"/>
+        <w:rPr>
+          <w:rFonts w:ascii="Arial" w:hAnsi="Arial" w:cs="Arial"/>
+          <w:sz w:val="22"/>
+          <w:szCs w:val="22"/>
+        </w:rPr>
+      </w:pPr>
+      <w:r>
+        <w:rPr>
+          <w:rFonts w:ascii="Arial" w:hAnsi="Arial" w:cs="Arial"/>
+          <w:color w:val="000000"/>
+          <w:sz w:val="22"/>
+          <w:szCs w:val="22"/>
+          <w:u w:val="single"/>
+        </w:rPr>
+        <w:t>Implicit casting</w:t>
+      </w:r>
+      <w:r>
+        <w:rPr>
+          <w:rFonts w:ascii="Arial" w:hAnsi="Arial" w:cs="Arial"/>
+          <w:color w:val="000000"/>
+          <w:sz w:val="22"/>
+          <w:szCs w:val="22"/>
+        </w:rPr>
+        <w:t xml:space="preserve"> - Implicit casting refers to a smaller data type to </w:t>
+      </w:r>
+      <w:r>
+        <w:rPr>
+          <w:rFonts w:ascii="Arial" w:hAnsi="Arial" w:cs="Arial"/>
+          <w:color w:val="000000"/>
+          <w:sz w:val="22"/>
+          <w:szCs w:val="22"/>
+        </w:rPr>
+        <w:t xml:space="preserve">a </w:t>
+      </w:r>
+      <w:r>
+        <w:rPr>
+          <w:rFonts w:ascii="Arial" w:hAnsi="Arial" w:cs="Arial"/>
+          <w:color w:val="000000"/>
+          <w:sz w:val="22"/>
+          <w:szCs w:val="22"/>
+        </w:rPr>
+        <w:t>larger type size. This is like making the byte data type into a double data type. It is essentially widening.</w:t>
+      </w:r>
+    </w:p>
+    <w:p>
+      <w:pPr>
+        <w:pStyle w:val="NormalWeb"/>
+        <w:numPr>
+          <w:ilvl w:val="0"/>
+          <w:numId w:val="10"/>
+        </w:numPr>
+        <w:spacing w:before="0" w:beforeAutospacing="0" w:after="0" w:afterAutospacing="0"/>
+        <w:rPr>
+          <w:rFonts w:ascii="Arial" w:hAnsi="Arial" w:cs="Arial"/>
+          <w:sz w:val="22"/>
+          <w:szCs w:val="22"/>
+        </w:rPr>
+      </w:pPr>
+      <w:r>
+        <w:rPr>
+          <w:rFonts w:ascii="Arial" w:hAnsi="Arial" w:cs="Arial"/>
+          <w:color w:val="000000"/>
+          <w:sz w:val="22"/>
+          <w:szCs w:val="22"/>
+          <w:u w:val="single"/>
+        </w:rPr>
+        <w:t>Explicit casting:</w:t>
+      </w:r>
+      <w:r>
+        <w:rPr>
+          <w:rFonts w:ascii="Arial" w:hAnsi="Arial" w:cs="Arial"/>
+          <w:color w:val="000000"/>
+          <w:sz w:val="22"/>
+          <w:szCs w:val="22"/>
+        </w:rPr>
+        <w:t xml:space="preserve"> Explicit casting is the opposite. It’s essentially narrowing. Casting a bigger type into a smaller type. An example would be an integer, which cannot have a decimal, into a decimal number.</w:t>
+      </w:r>
+    </w:p>
+    <w:p>
+      <w:pPr>
+        <w:pStyle w:val="NormalWeb"/>
+        <w:spacing w:before="0" w:beforeAutospacing="0" w:after="0" w:afterAutospacing="0"/>
+        <w:rPr>
+          <w:rFonts w:ascii="Arial" w:hAnsi="Arial" w:cs="Arial"/>
+          <w:sz w:val="22"/>
+          <w:szCs w:val="22"/>
+        </w:rPr>
+      </w:pPr>
+    </w:p>
+    <w:p>
+      <w:pPr>
+        <w:pStyle w:val="NormalWeb"/>
+        <w:spacing w:before="0" w:beforeAutospacing="0" w:after="0" w:afterAutospacing="0"/>
+        <w:rPr>
+          <w:rFonts w:ascii="Arial" w:hAnsi="Arial" w:cs="Arial"/>
+          <w:b/>
+          <w:bCs/>
+          <w:sz w:val="22"/>
+          <w:szCs w:val="22"/>
+        </w:rPr>
+      </w:pPr>
+      <w:r>
+        <w:rPr>
+          <w:rFonts w:ascii="Arial" w:hAnsi="Arial" w:cs="Arial"/>
+          <w:b/>
+          <w:bCs/>
+          <w:sz w:val="22"/>
+          <w:szCs w:val="22"/>
+        </w:rPr>
+        <w:t>Conversion</w:t>
+      </w:r>
+    </w:p>
+    <w:p>
+      <w:pPr>
+        <w:pStyle w:val="NormalWeb"/>
+        <w:spacing w:before="0" w:beforeAutospacing="0" w:after="0" w:afterAutospacing="0"/>
+        <w:rPr>
+          <w:rFonts w:ascii="Arial" w:hAnsi="Arial" w:cs="Arial"/>
+          <w:b/>
+          <w:bCs/>
+          <w:sz w:val="22"/>
+          <w:szCs w:val="22"/>
+        </w:rPr>
+      </w:pPr>
+    </w:p>
+    <w:p>
+      <w:pPr>
+        <w:pStyle w:val="NormalWeb"/>
+        <w:spacing w:before="0" w:beforeAutospacing="0" w:after="0" w:afterAutospacing="0"/>
+        <w:rPr>
+          <w:rFonts w:ascii="Arial" w:hAnsi="Arial" w:cs="Arial"/>
+          <w:i/>
+          <w:iCs/>
+          <w:sz w:val="22"/>
+          <w:szCs w:val="22"/>
+        </w:rPr>
+      </w:pPr>
+      <w:r>
+        <w:rPr>
+          <w:rFonts w:ascii="Arial" w:hAnsi="Arial" w:cs="Arial"/>
+          <w:i/>
+          <w:iCs/>
+          <w:sz w:val="22"/>
+          <w:szCs w:val="22"/>
+        </w:rPr>
+        <w:lastRenderedPageBreak/>
+        <w:t>The conversion of values, for example, from Int (integer) to Long can be important, for example, in an application that requires large amounts of data that varies, it is safe to assume that the integer may be too small to handle the bigger values so converting integer type to long type is logical.</w:t>
+      </w:r>
+    </w:p>
+    <w:p>
+      <w:pPr>
+        <w:pStyle w:val="NormalWeb"/>
+        <w:spacing w:before="0" w:beforeAutospacing="0" w:after="0" w:afterAutospacing="0"/>
+        <w:rPr>
+          <w:rFonts w:ascii="Arial" w:hAnsi="Arial" w:cs="Arial"/>
+          <w:sz w:val="22"/>
+          <w:szCs w:val="22"/>
+        </w:rPr>
+      </w:pPr>
+    </w:p>
+    <w:p>
+      <w:pPr>
+        <w:pStyle w:val="NormalWeb"/>
+        <w:spacing w:before="0" w:beforeAutospacing="0" w:after="0" w:afterAutospacing="0"/>
+        <w:rPr>
+          <w:rFonts w:ascii="Arial" w:hAnsi="Arial" w:cs="Arial"/>
+          <w:sz w:val="22"/>
+          <w:szCs w:val="22"/>
+          <w:u w:val="single"/>
+        </w:rPr>
+      </w:pPr>
+      <w:r>
+        <w:rPr>
+          <w:rFonts w:ascii="Arial" w:hAnsi="Arial" w:cs="Arial"/>
+          <w:sz w:val="22"/>
+          <w:szCs w:val="22"/>
+          <w:u w:val="single"/>
+        </w:rPr>
+        <w:t>Rules in conversion:</w:t>
+      </w:r>
+    </w:p>
+    <w:p>
+      <w:pPr>
+        <w:pStyle w:val="NormalWeb"/>
+        <w:spacing w:before="0" w:beforeAutospacing="0" w:after="0" w:afterAutospacing="0"/>
+        <w:rPr>
+          <w:rFonts w:ascii="Arial" w:hAnsi="Arial" w:cs="Arial"/>
+          <w:sz w:val="22"/>
+          <w:szCs w:val="22"/>
+          <w:u w:val="single"/>
+        </w:rPr>
+      </w:pPr>
+    </w:p>
+    <w:p>
+      <w:pPr>
+        <w:pStyle w:val="NormalWeb"/>
+        <w:spacing w:before="0" w:beforeAutospacing="0" w:after="0" w:afterAutospacing="0"/>
+        <w:rPr>
+          <w:rFonts w:ascii="Arial" w:hAnsi="Arial" w:cs="Arial"/>
+          <w:sz w:val="22"/>
+          <w:szCs w:val="22"/>
+        </w:rPr>
+      </w:pPr>
+      <w:r>
+        <w:rPr>
+          <w:rFonts w:ascii="Arial" w:hAnsi="Arial" w:cs="Arial"/>
+          <w:sz w:val="22"/>
+          <w:szCs w:val="22"/>
+        </w:rPr>
+        <w:t xml:space="preserve">Think of conversion in a container scenario. One can convert smaller data types to larger data types (integer </w:t>
+      </w:r>
+      <w:proofErr w:type="gramStart"/>
+      <w:r>
+        <w:rPr>
+          <w:rFonts w:ascii="Arial" w:hAnsi="Arial" w:cs="Arial"/>
+          <w:sz w:val="22"/>
+          <w:szCs w:val="22"/>
+        </w:rPr>
+        <w:t>to</w:t>
+      </w:r>
+      <w:proofErr w:type="gramEnd"/>
+      <w:r>
+        <w:rPr>
+          <w:rFonts w:ascii="Arial" w:hAnsi="Arial" w:cs="Arial"/>
+          <w:sz w:val="22"/>
+          <w:szCs w:val="22"/>
+        </w:rPr>
+        <w:t xml:space="preserve"> long), but one cannot convert larger data types to smaller ones. (Long to integer). Someone can put a smaller container in a bigger one, however, you cannot put a bigger container in a smaller container. This would result in a runtime error.</w:t>
+      </w:r>
+    </w:p>
+    <w:p>
+      <w:pPr>
+        <w:pStyle w:val="NormalWeb"/>
+        <w:spacing w:before="0" w:beforeAutospacing="0" w:after="0" w:afterAutospacing="0"/>
+        <w:rPr>
+          <w:rFonts w:ascii="Arial" w:hAnsi="Arial" w:cs="Arial"/>
+          <w:sz w:val="22"/>
+          <w:szCs w:val="22"/>
+        </w:rPr>
+      </w:pPr>
+    </w:p>
     <w:p>
       <w:pPr>
         <w:pStyle w:val="Heading2"/>
@@ -3750,7 +4900,7 @@
                           </pic:cNvPicPr>
                         </pic:nvPicPr>
                         <pic:blipFill>
-                          <a:blip r:embed="rId34">
+                          <a:blip r:embed="rId40">
                             <a:extLst>
                               <a:ext uri="{28A0092B-C50C-407E-A947-70E740481C1C}">
                                 <a14:useLocalDpi xmlns:a14="http://schemas.microsoft.com/office/drawing/2010/main" val="0"/>
@@ -3836,7 +4986,7 @@
                           </pic:cNvPicPr>
                         </pic:nvPicPr>
                         <pic:blipFill>
-                          <a:blip r:embed="rId35">
+                          <a:blip r:embed="rId41">
                             <a:extLst>
                               <a:ext uri="{28A0092B-C50C-407E-A947-70E740481C1C}">
                                 <a14:useLocalDpi xmlns:a14="http://schemas.microsoft.com/office/drawing/2010/main" val="0"/>
@@ -3984,7 +5134,7 @@
             <w:r>
               <w:t xml:space="preserve"> - This refers to a type of constant. The declared constant will continue to run through the entire code; there is only one copy of it. Therefore, it can be called upon without the creation of a new class. - </w:t>
             </w:r>
-            <w:hyperlink r:id="rId36" w:history="1">
+            <w:hyperlink r:id="rId42" w:history="1">
               <w:r>
                 <w:rPr>
                   <w:rStyle w:val="Hyperlink"/>
@@ -4090,6 +5240,7 @@
       <w:bookmarkStart w:id="13" w:name="_qke7paye0rm" w:colFirst="0" w:colLast="0"/>
       <w:bookmarkEnd w:id="13"/>
       <w:r>
+        <w:lastRenderedPageBreak/>
         <w:t>Module 2</w:t>
       </w:r>
     </w:p>
@@ -6094,7 +7245,6 @@
     <w:name w:val="Normal (Web)"/>
     <w:basedOn w:val="Normal"/>
     <w:uiPriority w:val="99"/>
-    <w:semiHidden/>
     <w:unhideWhenUsed/>
     <w:rsid w:val="000E7CE9"/>
     <w:pPr>

</xml_diff>

<commit_message>
Created the Name Project.
Created name project.
</commit_message>
<xml_diff>
--- a/Technical Documentation Template CS1050.docx
+++ b/Technical Documentation Template CS1050.docx
@@ -2476,10 +2476,7 @@
         <w:pStyle w:val="Heading2"/>
       </w:pPr>
       <w:r>
-        <w:t xml:space="preserve">Setting up </w:t>
-      </w:r>
-      <w:r>
-        <w:t>environment variables (enabling JDK)</w:t>
+        <w:t>Setting up environment variables (enabling JDK)</w:t>
       </w:r>
     </w:p>
     <w:p>
@@ -2708,10 +2705,7 @@
       </w:pPr>
       <w:r>
         <w:lastRenderedPageBreak/>
-        <w:t xml:space="preserve">Setting up </w:t>
-      </w:r>
-      <w:r>
-        <w:t>Eclipse for use</w:t>
+        <w:t>Setting up Eclipse for use</w:t>
       </w:r>
     </w:p>
     <w:p>
@@ -3124,7 +3118,7 @@
           <w:noProof/>
         </w:rPr>
         <w:drawing>
-          <wp:inline distT="0" distB="0" distL="0" distR="0" wp14:anchorId="3F434ADB" wp14:editId="530E385F">
+          <wp:inline distT="0" distB="0" distL="0" distR="0" wp14:anchorId="3F434ADB" wp14:editId="452893D3">
             <wp:extent cx="5934075" cy="4124325"/>
             <wp:effectExtent l="0" t="0" r="9525" b="9525"/>
             <wp:docPr id="1700189936" name="Picture 22"/>
@@ -3315,10 +3309,7 @@
       <w:bookmarkStart w:id="6" w:name="_8u1ro2aazjxd" w:colFirst="0" w:colLast="0"/>
       <w:bookmarkEnd w:id="6"/>
       <w:r>
-        <w:t xml:space="preserve"> Common </w:t>
-      </w:r>
-      <w:r>
-        <w:t>Compilation and Errors</w:t>
+        <w:t xml:space="preserve"> Common Compilation and Errors</w:t>
       </w:r>
     </w:p>
     <w:p>
@@ -3542,13 +3533,7 @@
         </w:numPr>
       </w:pPr>
       <w:r>
-        <w:t>Boolean</w:t>
-      </w:r>
-      <w:r>
-        <w:t xml:space="preserve"> data type</w:t>
-      </w:r>
-      <w:r>
-        <w:t xml:space="preserve"> – A </w:t>
+        <w:t xml:space="preserve">Boolean data type – A </w:t>
       </w:r>
       <w:r>
         <w:rPr>
@@ -3691,10 +3676,7 @@
         </w:numPr>
       </w:pPr>
       <w:r>
-        <w:t>Long</w:t>
-      </w:r>
-      <w:r>
-        <w:t xml:space="preserve"> data type</w:t>
+        <w:t>Long data type</w:t>
       </w:r>
       <w:r>
         <w:t xml:space="preserve"> </w:t>
@@ -3784,21 +3766,7 @@
             <w:color w:val="1155CC"/>
             <w:u w:val="single"/>
           </w:rPr>
-          <w:t xml:space="preserve">Java Data Types </w:t>
-        </w:r>
-        <w:r>
-          <w:rPr>
-            <w:color w:val="1155CC"/>
-            <w:u w:val="single"/>
-          </w:rPr>
-          <w:t>-</w:t>
-        </w:r>
-        <w:r>
-          <w:rPr>
-            <w:color w:val="1155CC"/>
-            <w:u w:val="single"/>
-          </w:rPr>
-          <w:t xml:space="preserve"> </w:t>
+          <w:t xml:space="preserve">Java Data Types - </w:t>
         </w:r>
         <w:proofErr w:type="spellStart"/>
         <w:r>
@@ -5241,46 +5209,566 @@
       <w:bookmarkEnd w:id="13"/>
       <w:r>
         <w:lastRenderedPageBreak/>
-        <w:t>Module 2</w:t>
-      </w:r>
-    </w:p>
-    <w:p>
-      <w:r>
-        <w:t xml:space="preserve"> </w:t>
-      </w:r>
-      <w:r>
-        <w:rPr>
-          <w:shd w:val="clear" w:color="auto" w:fill="FFF2CC"/>
-        </w:rPr>
-        <w:t>[ADD Headings 2 for the different topics then add your documentation from the lectures]</w:t>
+        <w:t>Module 2: Predefined Classes, Methods, and Decision Structures</w:t>
       </w:r>
     </w:p>
     <w:p/>
-    <w:p/>
-    <w:p>
-      <w:pPr>
-        <w:pStyle w:val="Heading1"/>
+    <w:p>
+      <w:pPr>
+        <w:pStyle w:val="Heading2"/>
       </w:pPr>
       <w:bookmarkStart w:id="14" w:name="_345uou64znum" w:colFirst="0" w:colLast="0"/>
       <w:bookmarkEnd w:id="14"/>
       <w:r>
-        <w:t>Module 3</w:t>
-      </w:r>
-    </w:p>
-    <w:p>
+        <w:t>Classes, Objects, and Methods</w:t>
+      </w:r>
+    </w:p>
+    <w:p/>
+    <w:p>
+      <w:r>
+        <w:rPr>
+          <w:i/>
+          <w:iCs/>
+          <w:sz w:val="26"/>
+          <w:szCs w:val="26"/>
+          <w:u w:val="single"/>
+        </w:rPr>
+        <w:t>Classes:</w:t>
+      </w:r>
+    </w:p>
+    <w:p>
+      <w:r>
+        <w:t xml:space="preserve">A class is essentially a blueprint, it encapsulates your method, objects, and other attributes in your code. These are typically spelled with a beginning capital letter. At least one class is needed in every Java program. </w:t>
+      </w:r>
+    </w:p>
+    <w:p/>
+    <w:p>
+      <w:r>
+        <w:rPr>
+          <w:noProof/>
+        </w:rPr>
+        <w:drawing>
+          <wp:inline distT="0" distB="0" distL="0" distR="0" wp14:anchorId="55980AED" wp14:editId="3C7B74D1">
+            <wp:extent cx="3943350" cy="1057275"/>
+            <wp:effectExtent l="0" t="0" r="0" b="9525"/>
+            <wp:docPr id="996422381" name="Picture 5"/>
+            <wp:cNvGraphicFramePr>
+              <a:graphicFrameLocks xmlns:a="http://schemas.openxmlformats.org/drawingml/2006/main" noChangeAspect="1"/>
+            </wp:cNvGraphicFramePr>
+            <a:graphic xmlns:a="http://schemas.openxmlformats.org/drawingml/2006/main">
+              <a:graphicData uri="http://schemas.openxmlformats.org/drawingml/2006/picture">
+                <pic:pic xmlns:pic="http://schemas.openxmlformats.org/drawingml/2006/picture">
+                  <pic:nvPicPr>
+                    <pic:cNvPr id="0" name="Picture 5"/>
+                    <pic:cNvPicPr>
+                      <a:picLocks noChangeAspect="1" noChangeArrowheads="1"/>
+                    </pic:cNvPicPr>
+                  </pic:nvPicPr>
+                  <pic:blipFill>
+                    <a:blip r:embed="rId43">
+                      <a:extLst>
+                        <a:ext uri="{28A0092B-C50C-407E-A947-70E740481C1C}">
+                          <a14:useLocalDpi xmlns:a14="http://schemas.microsoft.com/office/drawing/2010/main" val="0"/>
+                        </a:ext>
+                      </a:extLst>
+                    </a:blip>
+                    <a:srcRect/>
+                    <a:stretch>
+                      <a:fillRect/>
+                    </a:stretch>
+                  </pic:blipFill>
+                  <pic:spPr bwMode="auto">
+                    <a:xfrm>
+                      <a:off x="0" y="0"/>
+                      <a:ext cx="3943350" cy="1057275"/>
+                    </a:xfrm>
+                    <a:prstGeom prst="rect">
+                      <a:avLst/>
+                    </a:prstGeom>
+                    <a:noFill/>
+                    <a:ln>
+                      <a:noFill/>
+                    </a:ln>
+                  </pic:spPr>
+                </pic:pic>
+              </a:graphicData>
+            </a:graphic>
+          </wp:inline>
+        </w:drawing>
+      </w:r>
       <w:r>
         <w:t xml:space="preserve"> </w:t>
       </w:r>
-      <w:r>
-        <w:rPr>
-          <w:shd w:val="clear" w:color="auto" w:fill="FFF2CC"/>
-        </w:rPr>
-        <w:t>[ADD Headings 2 for the different topics then add your documentation from the lectures]</w:t>
+    </w:p>
+    <w:p>
+      <w:r>
+        <w:t>- The class is created,</w:t>
+      </w:r>
+      <w:r>
+        <w:t xml:space="preserve"> “</w:t>
+      </w:r>
+      <w:proofErr w:type="spellStart"/>
+      <w:r>
+        <w:t>GuessNumber</w:t>
+      </w:r>
+      <w:proofErr w:type="spellEnd"/>
+      <w:r>
+        <w:t>”,</w:t>
+      </w:r>
+      <w:r>
+        <w:t xml:space="preserve"> then the method is called, and the rest of the code follows, all within the class.</w:t>
+      </w:r>
+    </w:p>
+    <w:p/>
+    <w:p>
+      <w:r>
+        <w:rPr>
+          <w:i/>
+          <w:iCs/>
+          <w:sz w:val="26"/>
+          <w:szCs w:val="26"/>
+          <w:u w:val="single"/>
+        </w:rPr>
+        <w:t>Methods</w:t>
+      </w:r>
+      <w:r>
+        <w:rPr>
+          <w:i/>
+          <w:iCs/>
+          <w:sz w:val="26"/>
+          <w:szCs w:val="26"/>
+          <w:u w:val="single"/>
+        </w:rPr>
+        <w:t>:</w:t>
+      </w:r>
+    </w:p>
+    <w:p>
+      <w:r>
+        <w:t>A method is what encapsulates a block of code, it instructs the computer what code to run. It is within the class and is declared at the beginning.</w:t>
+      </w:r>
+    </w:p>
+    <w:p>
+      <w:r>
+        <w:rPr>
+          <w:noProof/>
+        </w:rPr>
+        <w:drawing>
+          <wp:inline distT="0" distB="0" distL="0" distR="0" wp14:anchorId="282D1E57" wp14:editId="418736AE">
+            <wp:extent cx="5143500" cy="4448175"/>
+            <wp:effectExtent l="0" t="0" r="0" b="9525"/>
+            <wp:docPr id="1830281187" name="Picture 6"/>
+            <wp:cNvGraphicFramePr>
+              <a:graphicFrameLocks xmlns:a="http://schemas.openxmlformats.org/drawingml/2006/main" noChangeAspect="1"/>
+            </wp:cNvGraphicFramePr>
+            <a:graphic xmlns:a="http://schemas.openxmlformats.org/drawingml/2006/main">
+              <a:graphicData uri="http://schemas.openxmlformats.org/drawingml/2006/picture">
+                <pic:pic xmlns:pic="http://schemas.openxmlformats.org/drawingml/2006/picture">
+                  <pic:nvPicPr>
+                    <pic:cNvPr id="0" name="Picture 6"/>
+                    <pic:cNvPicPr>
+                      <a:picLocks noChangeAspect="1" noChangeArrowheads="1"/>
+                    </pic:cNvPicPr>
+                  </pic:nvPicPr>
+                  <pic:blipFill>
+                    <a:blip r:embed="rId44">
+                      <a:extLst>
+                        <a:ext uri="{28A0092B-C50C-407E-A947-70E740481C1C}">
+                          <a14:useLocalDpi xmlns:a14="http://schemas.microsoft.com/office/drawing/2010/main" val="0"/>
+                        </a:ext>
+                      </a:extLst>
+                    </a:blip>
+                    <a:srcRect/>
+                    <a:stretch>
+                      <a:fillRect/>
+                    </a:stretch>
+                  </pic:blipFill>
+                  <pic:spPr bwMode="auto">
+                    <a:xfrm>
+                      <a:off x="0" y="0"/>
+                      <a:ext cx="5143500" cy="4448175"/>
+                    </a:xfrm>
+                    <a:prstGeom prst="rect">
+                      <a:avLst/>
+                    </a:prstGeom>
+                    <a:noFill/>
+                    <a:ln>
+                      <a:noFill/>
+                    </a:ln>
+                  </pic:spPr>
+                </pic:pic>
+              </a:graphicData>
+            </a:graphic>
+          </wp:inline>
+        </w:drawing>
+      </w:r>
+    </w:p>
+    <w:p/>
+    <w:p>
+      <w:pPr>
+        <w:pStyle w:val="ListParagraph"/>
+        <w:numPr>
+          <w:ilvl w:val="0"/>
+          <w:numId w:val="10"/>
+        </w:numPr>
+      </w:pPr>
+      <w:r>
+        <w:lastRenderedPageBreak/>
+        <w:t>The calling of the method is not identified, all the code within the method’s block is indented</w:t>
+      </w:r>
+    </w:p>
+    <w:p>
+      <w:pPr>
+        <w:pStyle w:val="ListParagraph"/>
+        <w:numPr>
+          <w:ilvl w:val="0"/>
+          <w:numId w:val="10"/>
+        </w:numPr>
+      </w:pPr>
+      <w:r>
+        <w:t>The bracket that closes out the method is always the last one</w:t>
+      </w:r>
+    </w:p>
+    <w:p/>
+    <w:p>
+      <w:pPr>
+        <w:rPr>
+          <w:i/>
+          <w:iCs/>
+          <w:sz w:val="26"/>
+          <w:szCs w:val="26"/>
+          <w:u w:val="single"/>
+        </w:rPr>
+      </w:pPr>
+      <w:r>
+        <w:rPr>
+          <w:i/>
+          <w:iCs/>
+          <w:sz w:val="26"/>
+          <w:szCs w:val="26"/>
+          <w:u w:val="single"/>
+        </w:rPr>
+        <w:t>Method Signature, Parameters, and Return Values:</w:t>
+      </w:r>
+    </w:p>
+    <w:p>
+      <w:pPr>
+        <w:rPr>
+          <w:sz w:val="24"/>
+          <w:szCs w:val="24"/>
+          <w:u w:val="single"/>
+        </w:rPr>
+      </w:pPr>
+    </w:p>
+    <w:p>
+      <w:r>
+        <w:rPr>
+          <w:i/>
+          <w:iCs/>
+        </w:rPr>
+        <w:t>Method Signature</w:t>
+      </w:r>
+      <w:r>
+        <w:rPr>
+          <w:i/>
+          <w:iCs/>
+        </w:rPr>
+        <w:t xml:space="preserve"> –</w:t>
       </w:r>
     </w:p>
     <w:p/>
     <w:p/>
     <w:p/>
+    <w:p/>
+    <w:p/>
+    <w:p>
+      <w:pPr>
+        <w:rPr>
+          <w:i/>
+          <w:iCs/>
+          <w:sz w:val="26"/>
+          <w:szCs w:val="26"/>
+          <w:u w:val="single"/>
+        </w:rPr>
+      </w:pPr>
+      <w:r>
+        <w:rPr>
+          <w:i/>
+          <w:iCs/>
+          <w:sz w:val="26"/>
+          <w:szCs w:val="26"/>
+          <w:u w:val="single"/>
+        </w:rPr>
+        <w:t>Predefined Classes:</w:t>
+      </w:r>
+    </w:p>
+    <w:p/>
+    <w:p>
+      <w:r>
+        <w:t>Predefined classes are default classes within Java that do not need to be imported or created.</w:t>
+      </w:r>
+    </w:p>
+    <w:p>
+      <w:pPr>
+        <w:pStyle w:val="ListParagraph"/>
+        <w:numPr>
+          <w:ilvl w:val="0"/>
+          <w:numId w:val="10"/>
+        </w:numPr>
+      </w:pPr>
+      <w:r>
+        <w:t>Examples:</w:t>
+      </w:r>
+    </w:p>
+    <w:p>
+      <w:pPr>
+        <w:pStyle w:val="ListParagraph"/>
+        <w:numPr>
+          <w:ilvl w:val="1"/>
+          <w:numId w:val="10"/>
+        </w:numPr>
+      </w:pPr>
+      <w:r>
+        <w:t>The Math class – This class is a predefined class within Java itself, it does not need to be imported or called upon and is used for things like mathematic equations, random numbers, exponential numbers, etc.</w:t>
+      </w:r>
+    </w:p>
+    <w:p>
+      <w:pPr>
+        <w:pStyle w:val="ListParagraph"/>
+        <w:numPr>
+          <w:ilvl w:val="1"/>
+          <w:numId w:val="10"/>
+        </w:numPr>
+      </w:pPr>
+      <w:r>
+        <w:t>The System class – This class is a predefined class within Java itself as well, it need not be imported and contains things like input streams and output streams, this can be used to print text.</w:t>
+      </w:r>
+    </w:p>
+    <w:p>
+      <w:pPr>
+        <w:pStyle w:val="ListParagraph"/>
+        <w:ind w:left="1440"/>
+      </w:pPr>
+    </w:p>
+    <w:p>
+      <w:pPr>
+        <w:rPr>
+          <w:i/>
+          <w:iCs/>
+          <w:sz w:val="26"/>
+          <w:szCs w:val="26"/>
+          <w:u w:val="single"/>
+        </w:rPr>
+      </w:pPr>
+      <w:r>
+        <w:rPr>
+          <w:i/>
+          <w:iCs/>
+          <w:sz w:val="26"/>
+          <w:szCs w:val="26"/>
+          <w:u w:val="single"/>
+        </w:rPr>
+        <w:t>Non-p</w:t>
+      </w:r>
+      <w:r>
+        <w:rPr>
+          <w:i/>
+          <w:iCs/>
+          <w:sz w:val="26"/>
+          <w:szCs w:val="26"/>
+          <w:u w:val="single"/>
+        </w:rPr>
+        <w:t>redefined Classes:</w:t>
+      </w:r>
+    </w:p>
+    <w:p>
+      <w:pPr>
+        <w:rPr>
+          <w:i/>
+          <w:iCs/>
+          <w:sz w:val="26"/>
+          <w:szCs w:val="26"/>
+          <w:u w:val="single"/>
+        </w:rPr>
+      </w:pPr>
+    </w:p>
+    <w:p>
+      <w:r>
+        <w:t>Non-predefined classes are classes that need to be created or imported.</w:t>
+      </w:r>
+    </w:p>
+    <w:p>
+      <w:pPr>
+        <w:pStyle w:val="ListParagraph"/>
+        <w:numPr>
+          <w:ilvl w:val="0"/>
+          <w:numId w:val="10"/>
+        </w:numPr>
+      </w:pPr>
+      <w:r>
+        <w:t>Examples:</w:t>
+      </w:r>
+    </w:p>
+    <w:p>
+      <w:pPr>
+        <w:pStyle w:val="ListParagraph"/>
+        <w:numPr>
+          <w:ilvl w:val="1"/>
+          <w:numId w:val="10"/>
+        </w:numPr>
+      </w:pPr>
+      <w:r>
+        <w:t xml:space="preserve">The Scanner class – The scanner class is apart of the </w:t>
+      </w:r>
+      <w:proofErr w:type="spellStart"/>
+      <w:proofErr w:type="gramStart"/>
+      <w:r>
+        <w:rPr>
+          <w:i/>
+          <w:iCs/>
+        </w:rPr>
+        <w:t>java.util</w:t>
+      </w:r>
+      <w:proofErr w:type="spellEnd"/>
+      <w:proofErr w:type="gramEnd"/>
+      <w:r>
+        <w:t xml:space="preserve"> package. Thus, the </w:t>
+      </w:r>
+      <w:proofErr w:type="spellStart"/>
+      <w:proofErr w:type="gramStart"/>
+      <w:r>
+        <w:t>java.util</w:t>
+      </w:r>
+      <w:proofErr w:type="spellEnd"/>
+      <w:proofErr w:type="gramEnd"/>
+      <w:r>
+        <w:t xml:space="preserve"> package must be imported in order to utilize this class. It is usually used for things like keyboard inputs.</w:t>
+      </w:r>
+    </w:p>
+    <w:p/>
+    <w:p>
+      <w:r>
+        <w:rPr>
+          <w:noProof/>
+        </w:rPr>
+        <w:drawing>
+          <wp:inline distT="0" distB="0" distL="0" distR="0" wp14:anchorId="3C601240" wp14:editId="4CA8E403">
+            <wp:extent cx="1866900" cy="238125"/>
+            <wp:effectExtent l="0" t="0" r="0" b="9525"/>
+            <wp:docPr id="2067772997" name="Picture 4"/>
+            <wp:cNvGraphicFramePr>
+              <a:graphicFrameLocks xmlns:a="http://schemas.openxmlformats.org/drawingml/2006/main" noChangeAspect="1"/>
+            </wp:cNvGraphicFramePr>
+            <a:graphic xmlns:a="http://schemas.openxmlformats.org/drawingml/2006/main">
+              <a:graphicData uri="http://schemas.openxmlformats.org/drawingml/2006/picture">
+                <pic:pic xmlns:pic="http://schemas.openxmlformats.org/drawingml/2006/picture">
+                  <pic:nvPicPr>
+                    <pic:cNvPr id="0" name="Picture 4"/>
+                    <pic:cNvPicPr>
+                      <a:picLocks noChangeAspect="1" noChangeArrowheads="1"/>
+                    </pic:cNvPicPr>
+                  </pic:nvPicPr>
+                  <pic:blipFill>
+                    <a:blip r:embed="rId45">
+                      <a:extLst>
+                        <a:ext uri="{28A0092B-C50C-407E-A947-70E740481C1C}">
+                          <a14:useLocalDpi xmlns:a14="http://schemas.microsoft.com/office/drawing/2010/main" val="0"/>
+                        </a:ext>
+                      </a:extLst>
+                    </a:blip>
+                    <a:srcRect/>
+                    <a:stretch>
+                      <a:fillRect/>
+                    </a:stretch>
+                  </pic:blipFill>
+                  <pic:spPr bwMode="auto">
+                    <a:xfrm>
+                      <a:off x="0" y="0"/>
+                      <a:ext cx="1866900" cy="238125"/>
+                    </a:xfrm>
+                    <a:prstGeom prst="rect">
+                      <a:avLst/>
+                    </a:prstGeom>
+                    <a:noFill/>
+                    <a:ln>
+                      <a:noFill/>
+                    </a:ln>
+                  </pic:spPr>
+                </pic:pic>
+              </a:graphicData>
+            </a:graphic>
+          </wp:inline>
+        </w:drawing>
+      </w:r>
+      <w:r>
+        <w:t xml:space="preserve"> - Importing the </w:t>
+      </w:r>
+      <w:proofErr w:type="spellStart"/>
+      <w:proofErr w:type="gramStart"/>
+      <w:r>
+        <w:t>java.util</w:t>
+      </w:r>
+      <w:proofErr w:type="spellEnd"/>
+      <w:proofErr w:type="gramEnd"/>
+      <w:r>
+        <w:t xml:space="preserve"> package in order to use the scanner class, this is done at the very beginning of your code.</w:t>
+      </w:r>
+      <w:r>
+        <w:rPr>
+          <w:noProof/>
+        </w:rPr>
+        <w:drawing>
+          <wp:inline distT="0" distB="0" distL="0" distR="0" wp14:anchorId="0AD40B83" wp14:editId="03CA5AD0">
+            <wp:extent cx="4314825" cy="409575"/>
+            <wp:effectExtent l="0" t="0" r="9525" b="9525"/>
+            <wp:docPr id="1310467047" name="Picture 3"/>
+            <wp:cNvGraphicFramePr>
+              <a:graphicFrameLocks xmlns:a="http://schemas.openxmlformats.org/drawingml/2006/main" noChangeAspect="1"/>
+            </wp:cNvGraphicFramePr>
+            <a:graphic xmlns:a="http://schemas.openxmlformats.org/drawingml/2006/main">
+              <a:graphicData uri="http://schemas.openxmlformats.org/drawingml/2006/picture">
+                <pic:pic xmlns:pic="http://schemas.openxmlformats.org/drawingml/2006/picture">
+                  <pic:nvPicPr>
+                    <pic:cNvPr id="0" name="Picture 3"/>
+                    <pic:cNvPicPr>
+                      <a:picLocks noChangeAspect="1" noChangeArrowheads="1"/>
+                    </pic:cNvPicPr>
+                  </pic:nvPicPr>
+                  <pic:blipFill>
+                    <a:blip r:embed="rId46">
+                      <a:extLst>
+                        <a:ext uri="{28A0092B-C50C-407E-A947-70E740481C1C}">
+                          <a14:useLocalDpi xmlns:a14="http://schemas.microsoft.com/office/drawing/2010/main" val="0"/>
+                        </a:ext>
+                      </a:extLst>
+                    </a:blip>
+                    <a:srcRect/>
+                    <a:stretch>
+                      <a:fillRect/>
+                    </a:stretch>
+                  </pic:blipFill>
+                  <pic:spPr bwMode="auto">
+                    <a:xfrm>
+                      <a:off x="0" y="0"/>
+                      <a:ext cx="4314825" cy="409575"/>
+                    </a:xfrm>
+                    <a:prstGeom prst="rect">
+                      <a:avLst/>
+                    </a:prstGeom>
+                    <a:noFill/>
+                    <a:ln>
+                      <a:noFill/>
+                    </a:ln>
+                  </pic:spPr>
+                </pic:pic>
+              </a:graphicData>
+            </a:graphic>
+          </wp:inline>
+        </w:drawing>
+      </w:r>
+      <w:r>
+        <w:t xml:space="preserve"> - Utilizing the scanner class to create a new object to record keyboard input.</w:t>
+      </w:r>
+    </w:p>
     <w:p>
       <w:pPr>
         <w:pStyle w:val="Heading1"/>
@@ -6483,7 +6971,7 @@
         <w:rFonts w:ascii="Arial" w:eastAsia="Arial" w:hAnsi="Arial" w:cs="Arial" w:hint="default"/>
       </w:rPr>
     </w:lvl>
-    <w:lvl w:ilvl="1" w:tplc="04090003" w:tentative="1">
+    <w:lvl w:ilvl="1" w:tplc="04090003">
       <w:start w:val="1"/>
       <w:numFmt w:val="bullet"/>
       <w:lvlText w:val="o"/>
@@ -7136,6 +7624,7 @@
   <w:style w:type="character" w:default="1" w:styleId="DefaultParagraphFont">
     <w:name w:val="Default Paragraph Font"/>
     <w:uiPriority w:val="1"/>
+    <w:semiHidden/>
     <w:unhideWhenUsed/>
   </w:style>
   <w:style w:type="table" w:default="1" w:styleId="TableNormal">

</xml_diff>

<commit_message>
Update 10/12/25 (Pt 3)
MO4 Pass Arrays
File Write
</commit_message>
<xml_diff>
--- a/Technical Documentation Template CS1050.docx
+++ b/Technical Documentation Template CS1050.docx
@@ -1077,21 +1077,7 @@
           <w:shd w:val="clear" w:color="auto" w:fill="FFF2CC"/>
         </w:rPr>
         <w:lastRenderedPageBreak/>
-        <w:t xml:space="preserve">Steps to use desktop </w:t>
-      </w:r>
-      <w:proofErr w:type="gramStart"/>
-      <w:r>
-        <w:rPr>
-          <w:shd w:val="clear" w:color="auto" w:fill="FFF2CC"/>
-        </w:rPr>
-        <w:t>( or</w:t>
-      </w:r>
-      <w:proofErr w:type="gramEnd"/>
-      <w:r>
-        <w:rPr>
-          <w:shd w:val="clear" w:color="auto" w:fill="FFF2CC"/>
-        </w:rPr>
-        <w:t xml:space="preserve"> command line if you know it) to version locally and back up on server</w:t>
+        <w:t>Steps to use desktop ( or command line if you know it) to version locally and back up on server</w:t>
       </w:r>
     </w:p>
     <w:p>
@@ -1126,21 +1112,7 @@
         <w:rPr>
           <w:shd w:val="clear" w:color="auto" w:fill="FFF2CC"/>
         </w:rPr>
-        <w:t xml:space="preserve">Overview of </w:t>
-      </w:r>
-      <w:proofErr w:type="gramStart"/>
-      <w:r>
-        <w:rPr>
-          <w:shd w:val="clear" w:color="auto" w:fill="FFF2CC"/>
-        </w:rPr>
-        <w:t>you</w:t>
-      </w:r>
-      <w:proofErr w:type="gramEnd"/>
-      <w:r>
-        <w:rPr>
-          <w:shd w:val="clear" w:color="auto" w:fill="FFF2CC"/>
-        </w:rPr>
-        <w:t xml:space="preserve"> IDE</w:t>
+        <w:t>Overview of you IDE</w:t>
       </w:r>
     </w:p>
     <w:p>
@@ -1869,18 +1841,13 @@
         </w:numPr>
       </w:pPr>
       <w:r>
-        <w:t xml:space="preserve">On the internet version of GitHub, open </w:t>
-      </w:r>
-      <w:proofErr w:type="gramStart"/>
-      <w:r>
-        <w:t>“.</w:t>
+        <w:t>On the internet version of GitHub, open “.</w:t>
       </w:r>
       <w:proofErr w:type="spellStart"/>
       <w:r>
         <w:t>gitignore</w:t>
       </w:r>
       <w:proofErr w:type="spellEnd"/>
-      <w:proofErr w:type="gramEnd"/>
       <w:r>
         <w:t>”.</w:t>
       </w:r>
@@ -2000,13 +1967,8 @@
       <w:r>
         <w:t xml:space="preserve">Below the information you just </w:t>
       </w:r>
-      <w:proofErr w:type="gramStart"/>
-      <w:r>
-        <w:t>pasted</w:t>
-      </w:r>
-      <w:proofErr w:type="gramEnd"/>
-      <w:r>
-        <w:t>,</w:t>
+      <w:r>
+        <w:t>pasted,</w:t>
       </w:r>
       <w:r>
         <w:t xml:space="preserve"> you must paste </w:t>
@@ -2104,7 +2066,6 @@
           <w:lang w:val="en-US"/>
         </w:rPr>
       </w:pPr>
-      <w:proofErr w:type="gramStart"/>
       <w:r>
         <w:rPr>
           <w:rFonts w:eastAsia="Times New Roman"/>
@@ -2123,7 +2084,6 @@
         <w:t>classpath</w:t>
       </w:r>
       <w:proofErr w:type="spellEnd"/>
-      <w:proofErr w:type="gramEnd"/>
     </w:p>
     <w:p>
       <w:pPr>
@@ -2147,27 +2107,7 @@
           <w:szCs w:val="24"/>
           <w:lang w:val="en-US"/>
         </w:rPr>
-        <w:t xml:space="preserve">After this is done commit the changes with a comment indicating you have </w:t>
-      </w:r>
-      <w:proofErr w:type="gramStart"/>
-      <w:r>
-        <w:rPr>
-          <w:rFonts w:eastAsia="Times New Roman"/>
-          <w:sz w:val="24"/>
-          <w:szCs w:val="24"/>
-          <w:lang w:val="en-US"/>
-        </w:rPr>
-        <w:t>pasted</w:t>
-      </w:r>
-      <w:proofErr w:type="gramEnd"/>
-      <w:r>
-        <w:rPr>
-          <w:rFonts w:eastAsia="Times New Roman"/>
-          <w:sz w:val="24"/>
-          <w:szCs w:val="24"/>
-          <w:lang w:val="en-US"/>
-        </w:rPr>
-        <w:t xml:space="preserve"> the information.</w:t>
+        <w:t>After this is done commit the changes with a comment indicating you have pasted the information.</w:t>
       </w:r>
     </w:p>
     <w:p>
@@ -2445,9 +2385,8 @@
           <w:i/>
           <w:iCs/>
         </w:rPr>
-        <w:t xml:space="preserve">First, </w:t>
-      </w:r>
-      <w:proofErr w:type="gramStart"/>
+        <w:t>First, set</w:t>
+      </w:r>
       <w:r>
         <w:rPr>
           <w:b/>
@@ -2455,7 +2394,7 @@
           <w:i/>
           <w:iCs/>
         </w:rPr>
-        <w:t>set</w:t>
+        <w:t>-</w:t>
       </w:r>
       <w:r>
         <w:rPr>
@@ -2464,26 +2403,7 @@
           <w:i/>
           <w:iCs/>
         </w:rPr>
-        <w:t>-</w:t>
-      </w:r>
-      <w:r>
-        <w:rPr>
-          <w:b/>
-          <w:bCs/>
-          <w:i/>
-          <w:iCs/>
-        </w:rPr>
-        <w:t>up</w:t>
-      </w:r>
-      <w:proofErr w:type="gramEnd"/>
-      <w:r>
-        <w:rPr>
-          <w:b/>
-          <w:bCs/>
-          <w:i/>
-          <w:iCs/>
-        </w:rPr>
-        <w:t xml:space="preserve"> the JDK (Java Development Kit)</w:t>
+        <w:t>up the JDK (Java Development Kit)</w:t>
       </w:r>
     </w:p>
     <w:p>
@@ -3252,15 +3172,7 @@
         </w:numPr>
       </w:pPr>
       <w:r>
-        <w:t xml:space="preserve">To create a new class, you must open </w:t>
-      </w:r>
-      <w:proofErr w:type="gramStart"/>
-      <w:r>
-        <w:t>file</w:t>
-      </w:r>
-      <w:proofErr w:type="gramEnd"/>
-      <w:r>
-        <w:t xml:space="preserve"> -&gt; new -&gt; other -&gt; class</w:t>
+        <w:t>To create a new class, you must open file -&gt; new -&gt; other -&gt; class</w:t>
       </w:r>
     </w:p>
     <w:p>
@@ -3465,7 +3377,7 @@
           <w:noProof/>
         </w:rPr>
         <w:drawing>
-          <wp:inline distT="0" distB="0" distL="0" distR="0" wp14:anchorId="3F434ADB" wp14:editId="31A4E580">
+          <wp:inline distT="0" distB="0" distL="0" distR="0" wp14:anchorId="3F434ADB" wp14:editId="4064060B">
             <wp:extent cx="5934075" cy="4124325"/>
             <wp:effectExtent l="0" t="0" r="9525" b="9525"/>
             <wp:docPr id="1700189936" name="Picture 22"/>
@@ -3894,11 +3806,11 @@
         <w:t>Boolean</w:t>
       </w:r>
       <w:r>
-        <w:t xml:space="preserve"> data type is a single solitary value that represents true or false. Anything that is not 0 is true. So, 1,</w:t>
+        <w:t xml:space="preserve"> data type is a single solitary value that represents true or false. Anything that is not 0 is true. So, 1,2,</w:t>
       </w:r>
       <w:proofErr w:type="gramStart"/>
       <w:r>
-        <w:t>2,3,…</w:t>
+        <w:t>3,…</w:t>
       </w:r>
       <w:proofErr w:type="gramEnd"/>
       <w:r>
@@ -4581,7 +4493,6 @@
           <w:rFonts w:ascii="Droid Sans" w:eastAsia="Droid Sans" w:hAnsi="Droid Sans" w:cs="Droid Sans"/>
         </w:rPr>
       </w:pPr>
-      <w:proofErr w:type="gramStart"/>
       <w:r>
         <w:rPr>
           <w:rFonts w:ascii="Droid Sans" w:eastAsia="Droid Sans" w:hAnsi="Droid Sans" w:cs="Droid Sans"/>
@@ -4600,7 +4511,6 @@
         </w:rPr>
         <w:t>,</w:t>
       </w:r>
-      <w:proofErr w:type="gramEnd"/>
       <w:r>
         <w:rPr>
           <w:rFonts w:ascii="Droid Sans" w:eastAsia="Droid Sans" w:hAnsi="Droid Sans" w:cs="Droid Sans"/>
@@ -5115,25 +5025,7 @@
           <w:sz w:val="22"/>
           <w:szCs w:val="22"/>
         </w:rPr>
-        <w:t xml:space="preserve">Think of conversion in a container scenario. One can convert smaller data types to larger data types (integer </w:t>
-      </w:r>
-      <w:proofErr w:type="gramStart"/>
-      <w:r>
-        <w:rPr>
-          <w:rFonts w:ascii="Arial" w:hAnsi="Arial" w:cs="Arial"/>
-          <w:sz w:val="22"/>
-          <w:szCs w:val="22"/>
-        </w:rPr>
-        <w:t>to</w:t>
-      </w:r>
-      <w:proofErr w:type="gramEnd"/>
-      <w:r>
-        <w:rPr>
-          <w:rFonts w:ascii="Arial" w:hAnsi="Arial" w:cs="Arial"/>
-          <w:sz w:val="22"/>
-          <w:szCs w:val="22"/>
-        </w:rPr>
-        <w:t xml:space="preserve"> long), but one cannot convert larger data types to smaller ones. (Long to integer). Someone can put a smaller container in a bigger one, however, you cannot put a bigger container in a smaller container. This would result in a runtime error.</w:t>
+        <w:t>Think of conversion in a container scenario. One can convert smaller data types to larger data types (integer to long), but one cannot convert larger data types to smaller ones. (Long to integer). Someone can put a smaller container in a bigger one, however, you cannot put a bigger container in a smaller container. This would result in a runtime error.</w:t>
       </w:r>
     </w:p>
     <w:p>
@@ -6056,12 +5948,10 @@
         <w:t xml:space="preserve">The actual parameters are basically templates. It is </w:t>
       </w:r>
       <w:proofErr w:type="spellStart"/>
-      <w:proofErr w:type="gramStart"/>
       <w:r>
         <w:t>apart</w:t>
       </w:r>
       <w:proofErr w:type="spellEnd"/>
-      <w:proofErr w:type="gramEnd"/>
       <w:r>
         <w:t xml:space="preserve"> of the main method.</w:t>
       </w:r>
@@ -6225,7 +6115,6 @@
         <w:t xml:space="preserve"> of the </w:t>
       </w:r>
       <w:proofErr w:type="spellStart"/>
-      <w:proofErr w:type="gramStart"/>
       <w:r>
         <w:rPr>
           <w:i/>
@@ -6234,19 +6123,24 @@
         <w:t>java.util</w:t>
       </w:r>
       <w:proofErr w:type="spellEnd"/>
+      <w:r>
+        <w:t xml:space="preserve"> package. Thus, the </w:t>
+      </w:r>
+      <w:proofErr w:type="spellStart"/>
+      <w:r>
+        <w:t>java.util</w:t>
+      </w:r>
+      <w:proofErr w:type="spellEnd"/>
+      <w:r>
+        <w:t xml:space="preserve"> package must be imported </w:t>
+      </w:r>
+      <w:proofErr w:type="gramStart"/>
+      <w:r>
+        <w:t>in order to</w:t>
+      </w:r>
       <w:proofErr w:type="gramEnd"/>
       <w:r>
-        <w:t xml:space="preserve"> package. Thus, the </w:t>
-      </w:r>
-      <w:proofErr w:type="spellStart"/>
-      <w:proofErr w:type="gramStart"/>
-      <w:r>
-        <w:t>java.util</w:t>
-      </w:r>
-      <w:proofErr w:type="spellEnd"/>
-      <w:proofErr w:type="gramEnd"/>
-      <w:r>
-        <w:t xml:space="preserve"> package must be imported in order to utilize this class. It is usually used for things like keyboard inputs.</w:t>
+        <w:t xml:space="preserve"> utilize this class. It is usually used for things like keyboard inputs.</w:t>
       </w:r>
     </w:p>
     <w:p/>
@@ -6308,14 +6202,20 @@
         <w:t xml:space="preserve"> - Importing the </w:t>
       </w:r>
       <w:proofErr w:type="spellStart"/>
+      <w:r>
+        <w:t>java.util</w:t>
+      </w:r>
+      <w:proofErr w:type="spellEnd"/>
+      <w:r>
+        <w:t xml:space="preserve"> package </w:t>
+      </w:r>
       <w:proofErr w:type="gramStart"/>
       <w:r>
-        <w:t>java.util</w:t>
-      </w:r>
-      <w:proofErr w:type="spellEnd"/>
+        <w:t>in order to</w:t>
+      </w:r>
       <w:proofErr w:type="gramEnd"/>
       <w:r>
-        <w:t xml:space="preserve"> package in order to use the scanner class, this is done at the very beginning of your code.</w:t>
+        <w:t xml:space="preserve"> use the scanner class, this is done at the very beginning of your code.</w:t>
       </w:r>
       <w:r>
         <w:rPr>
@@ -6443,15 +6343,7 @@
         </w:numPr>
       </w:pPr>
       <w:r>
-        <w:t xml:space="preserve">The string class is one that needs objects. A string </w:t>
-      </w:r>
-      <w:proofErr w:type="gramStart"/>
-      <w:r>
-        <w:t>is</w:t>
-      </w:r>
-      <w:proofErr w:type="gramEnd"/>
-      <w:r>
-        <w:t xml:space="preserve"> multiple characters and cannot be changed, it is static.</w:t>
+        <w:t>The string class is one that needs objects. A string is multiple characters and cannot be changed, it is static.</w:t>
       </w:r>
     </w:p>
     <w:p>
@@ -6645,7 +6537,6 @@
       </w:r>
     </w:p>
     <w:p>
-      <w:proofErr w:type="gramStart"/>
       <w:r>
         <w:t>“.</w:t>
       </w:r>
@@ -6654,7 +6545,6 @@
         <w:t>charAt</w:t>
       </w:r>
       <w:proofErr w:type="spellEnd"/>
-      <w:proofErr w:type="gramEnd"/>
       <w:r>
         <w:t>()”, “.</w:t>
       </w:r>
@@ -6681,12 +6571,10 @@
         <w:t xml:space="preserve">This is like the math class, which has preset methods like </w:t>
       </w:r>
       <w:proofErr w:type="spellStart"/>
-      <w:proofErr w:type="gramStart"/>
       <w:r>
         <w:t>math.RandomNumber</w:t>
       </w:r>
       <w:proofErr w:type="spellEnd"/>
-      <w:proofErr w:type="gramEnd"/>
       <w:r>
         <w:t xml:space="preserve"> that can be called upon naturally.</w:t>
       </w:r>
@@ -6877,15 +6765,7 @@
         </w:numPr>
       </w:pPr>
       <w:r>
-        <w:t>The same purpose of the while loop, however</w:t>
-      </w:r>
-      <w:proofErr w:type="gramStart"/>
-      <w:r>
-        <w:t>, it</w:t>
-      </w:r>
-      <w:proofErr w:type="gramEnd"/>
-      <w:r>
-        <w:t xml:space="preserve"> executes the body at least once.</w:t>
+        <w:t>The same purpose of the while loop, however, it executes the body at least once.</w:t>
       </w:r>
     </w:p>
     <w:p>
@@ -7049,12 +6929,10 @@
         <w:t xml:space="preserve">If the variable is declared outside of that loop, it can be used outside </w:t>
       </w:r>
       <w:proofErr w:type="spellStart"/>
-      <w:proofErr w:type="gramStart"/>
       <w:r>
         <w:t>an</w:t>
       </w:r>
       <w:proofErr w:type="spellEnd"/>
-      <w:proofErr w:type="gramEnd"/>
       <w:r>
         <w:t xml:space="preserve"> inside the loop</w:t>
       </w:r>
@@ -7394,20 +7272,7 @@
     </w:p>
     <w:p>
       <w:r>
-        <w:t xml:space="preserve">Here, the return type next to the method name “main” is void. This means </w:t>
-      </w:r>
-      <w:proofErr w:type="gramStart"/>
-      <w:r>
-        <w:t xml:space="preserve">the </w:t>
-      </w:r>
-      <w:proofErr w:type="spellStart"/>
-      <w:r>
-        <w:t>there</w:t>
-      </w:r>
-      <w:proofErr w:type="spellEnd"/>
-      <w:proofErr w:type="gramEnd"/>
-      <w:r>
-        <w:t xml:space="preserve"> is no required return type.</w:t>
+        <w:t>Here, the return type next to the method name “main” is void. This means the there is no required return type.</w:t>
       </w:r>
     </w:p>
     <w:p>
@@ -7462,13 +7327,16 @@
         <w:t>If a variable is declared within a method, it can be used anywhere within it, if the variable is declared in a block of code, that variable can only be used within that block, not in the whole method.</w:t>
       </w:r>
     </w:p>
-    <w:p/>
+    <w:p>
+      <w:pPr>
+        <w:pStyle w:val="Heading3"/>
+      </w:pPr>
+    </w:p>
     <w:p>
       <w:r>
         <w:rPr>
           <w:noProof/>
         </w:rPr>
-        <w:lastRenderedPageBreak/>
         <w:drawing>
           <wp:inline distT="0" distB="0" distL="0" distR="0" wp14:anchorId="5AB02925" wp14:editId="160155EC">
             <wp:extent cx="4800600" cy="5715000"/>
@@ -7638,11 +7506,9 @@
       <w:r>
         <w:t xml:space="preserve">By implementing methods and loops, repetitive tasks can be put in a method, effectively making it both </w:t>
       </w:r>
-      <w:proofErr w:type="gramStart"/>
       <w:r>
         <w:t>diversified</w:t>
       </w:r>
-      <w:proofErr w:type="gramEnd"/>
       <w:r>
         <w:t xml:space="preserve"> and simple.</w:t>
       </w:r>
@@ -7701,28 +7567,2171 @@
       </w:r>
     </w:p>
     <w:p>
-      <w:pPr>
-        <w:pStyle w:val="Heading1"/>
-      </w:pPr>
-      <w:bookmarkStart w:id="24" w:name="_Toc191228984"/>
-      <w:r>
-        <w:t>Module 5</w:t>
-      </w:r>
-      <w:bookmarkEnd w:id="24"/>
-    </w:p>
-    <w:p>
-      <w:r>
-        <w:t xml:space="preserve"> </w:t>
-      </w:r>
-      <w:r>
-        <w:rPr>
-          <w:shd w:val="clear" w:color="auto" w:fill="FFF2CC"/>
-        </w:rPr>
-        <w:t>[ADD Headings 2 for the different topics then add your documentation from the lectures]</w:t>
+      <w:r>
+        <w:br w:type="page"/>
       </w:r>
     </w:p>
     <w:p/>
     <w:p/>
+    <w:p>
+      <w:pPr>
+        <w:pStyle w:val="Heading2"/>
+        <w:rPr>
+          <w:sz w:val="32"/>
+          <w:szCs w:val="32"/>
+        </w:rPr>
+      </w:pPr>
+      <w:r>
+        <w:rPr>
+          <w:sz w:val="32"/>
+          <w:szCs w:val="32"/>
+        </w:rPr>
+        <w:t>Module 4: Arrays, Methods, and Memory</w:t>
+      </w:r>
+    </w:p>
+    <w:p/>
+    <w:p>
+      <w:pPr>
+        <w:pStyle w:val="Heading4"/>
+        <w:rPr>
+          <w:sz w:val="28"/>
+          <w:szCs w:val="28"/>
+        </w:rPr>
+      </w:pPr>
+      <w:r>
+        <w:rPr>
+          <w:sz w:val="28"/>
+          <w:szCs w:val="28"/>
+        </w:rPr>
+        <w:t>Arrays:</w:t>
+      </w:r>
+    </w:p>
+    <w:p/>
+    <w:p>
+      <w:pPr>
+        <w:pStyle w:val="ListParagraph"/>
+        <w:numPr>
+          <w:ilvl w:val="0"/>
+          <w:numId w:val="10"/>
+        </w:numPr>
+      </w:pPr>
+      <w:r>
+        <w:t>An array is a way to store more than one value – it’s a data structure in a form like a table.</w:t>
+      </w:r>
+    </w:p>
+    <w:p>
+      <w:pPr>
+        <w:pStyle w:val="Heading3"/>
+      </w:pPr>
+      <w:r>
+        <w:t>Array Rules:</w:t>
+      </w:r>
+    </w:p>
+    <w:p>
+      <w:pPr>
+        <w:pStyle w:val="ListParagraph"/>
+        <w:numPr>
+          <w:ilvl w:val="0"/>
+          <w:numId w:val="10"/>
+        </w:numPr>
+      </w:pPr>
+      <w:r>
+        <w:t>Array size is fixed once designated.</w:t>
+      </w:r>
+    </w:p>
+    <w:p>
+      <w:pPr>
+        <w:pStyle w:val="ListParagraph"/>
+        <w:numPr>
+          <w:ilvl w:val="0"/>
+          <w:numId w:val="10"/>
+        </w:numPr>
+      </w:pPr>
+      <w:r>
+        <w:t>All data types within array must be the same.</w:t>
+      </w:r>
+    </w:p>
+    <w:p>
+      <w:pPr>
+        <w:pStyle w:val="ListParagraph"/>
+        <w:numPr>
+          <w:ilvl w:val="0"/>
+          <w:numId w:val="10"/>
+        </w:numPr>
+      </w:pPr>
+      <w:r>
+        <w:t>Use brackets [] when referring to values on an array.</w:t>
+      </w:r>
+    </w:p>
+    <w:p>
+      <w:pPr>
+        <w:pStyle w:val="ListParagraph"/>
+        <w:numPr>
+          <w:ilvl w:val="0"/>
+          <w:numId w:val="10"/>
+        </w:numPr>
+      </w:pPr>
+      <w:r>
+        <w:t>Arrays have scope just like variables.</w:t>
+      </w:r>
+    </w:p>
+    <w:p>
+      <w:pPr>
+        <w:pStyle w:val="ListParagraph"/>
+        <w:numPr>
+          <w:ilvl w:val="0"/>
+          <w:numId w:val="10"/>
+        </w:numPr>
+      </w:pPr>
+      <w:r>
+        <w:t>Data within the array is associated with an address.</w:t>
+      </w:r>
+    </w:p>
+    <w:p>
+      <w:pPr>
+        <w:keepNext/>
+      </w:pPr>
+      <w:r>
+        <w:rPr>
+          <w:noProof/>
+        </w:rPr>
+        <w:drawing>
+          <wp:inline distT="0" distB="0" distL="0" distR="0" wp14:anchorId="2ABC2788" wp14:editId="11D59347">
+            <wp:extent cx="5448300" cy="2667000"/>
+            <wp:effectExtent l="0" t="0" r="0" b="0"/>
+            <wp:docPr id="970190790" name="Picture 1"/>
+            <wp:cNvGraphicFramePr>
+              <a:graphicFrameLocks xmlns:a="http://schemas.openxmlformats.org/drawingml/2006/main" noChangeAspect="1"/>
+            </wp:cNvGraphicFramePr>
+            <a:graphic xmlns:a="http://schemas.openxmlformats.org/drawingml/2006/main">
+              <a:graphicData uri="http://schemas.openxmlformats.org/drawingml/2006/picture">
+                <pic:pic xmlns:pic="http://schemas.openxmlformats.org/drawingml/2006/picture">
+                  <pic:nvPicPr>
+                    <pic:cNvPr id="0" name="Picture 1"/>
+                    <pic:cNvPicPr>
+                      <a:picLocks noChangeAspect="1" noChangeArrowheads="1"/>
+                    </pic:cNvPicPr>
+                  </pic:nvPicPr>
+                  <pic:blipFill>
+                    <a:blip r:embed="rId60">
+                      <a:extLst>
+                        <a:ext uri="{28A0092B-C50C-407E-A947-70E740481C1C}">
+                          <a14:useLocalDpi xmlns:a14="http://schemas.microsoft.com/office/drawing/2010/main" val="0"/>
+                        </a:ext>
+                      </a:extLst>
+                    </a:blip>
+                    <a:srcRect/>
+                    <a:stretch>
+                      <a:fillRect/>
+                    </a:stretch>
+                  </pic:blipFill>
+                  <pic:spPr bwMode="auto">
+                    <a:xfrm>
+                      <a:off x="0" y="0"/>
+                      <a:ext cx="5448300" cy="2667000"/>
+                    </a:xfrm>
+                    <a:prstGeom prst="rect">
+                      <a:avLst/>
+                    </a:prstGeom>
+                    <a:noFill/>
+                    <a:ln>
+                      <a:noFill/>
+                    </a:ln>
+                  </pic:spPr>
+                </pic:pic>
+              </a:graphicData>
+            </a:graphic>
+          </wp:inline>
+        </w:drawing>
+      </w:r>
+    </w:p>
+    <w:p>
+      <w:pPr>
+        <w:pStyle w:val="Caption"/>
+      </w:pPr>
+      <w:r>
+        <w:t>An array, it contains 5 spaces each able to hold a value, all of them are integers.</w:t>
+      </w:r>
+    </w:p>
+    <w:p>
+      <w:pPr>
+        <w:pStyle w:val="Heading5"/>
+      </w:pPr>
+    </w:p>
+    <w:p>
+      <w:pPr>
+        <w:rPr>
+          <w:sz w:val="26"/>
+          <w:szCs w:val="26"/>
+        </w:rPr>
+      </w:pPr>
+      <w:r>
+        <w:rPr>
+          <w:sz w:val="26"/>
+          <w:szCs w:val="26"/>
+        </w:rPr>
+        <w:t>Declaring &amp; Initializing Arrays:</w:t>
+      </w:r>
+    </w:p>
+    <w:p/>
+    <w:p>
+      <w:pPr>
+        <w:pStyle w:val="ListParagraph"/>
+        <w:numPr>
+          <w:ilvl w:val="0"/>
+          <w:numId w:val="10"/>
+        </w:numPr>
+      </w:pPr>
+      <w:r>
+        <w:t>Arrays are formed in a reference variable.</w:t>
+      </w:r>
+    </w:p>
+    <w:p>
+      <w:pPr>
+        <w:pStyle w:val="ListParagraph"/>
+        <w:numPr>
+          <w:ilvl w:val="1"/>
+          <w:numId w:val="10"/>
+        </w:numPr>
+      </w:pPr>
+      <w:r>
+        <w:t>A reference variable is an address to a certain part of the array.</w:t>
+      </w:r>
+    </w:p>
+    <w:p>
+      <w:pPr>
+        <w:pStyle w:val="ListParagraph"/>
+        <w:numPr>
+          <w:ilvl w:val="1"/>
+          <w:numId w:val="10"/>
+        </w:numPr>
+      </w:pPr>
+      <w:r>
+        <w:t>This reference variable</w:t>
+      </w:r>
+      <w:r>
+        <w:t xml:space="preserve"> as well as</w:t>
+      </w:r>
+      <w:r>
+        <w:t xml:space="preserve"> an array, is an object.</w:t>
+      </w:r>
+    </w:p>
+    <w:p/>
+    <w:p>
+      <w:pPr>
+        <w:pStyle w:val="ListParagraph"/>
+        <w:numPr>
+          <w:ilvl w:val="0"/>
+          <w:numId w:val="10"/>
+        </w:numPr>
+        <w:rPr>
+          <w:sz w:val="26"/>
+          <w:szCs w:val="26"/>
+        </w:rPr>
+      </w:pPr>
+      <w:r>
+        <w:rPr>
+          <w:sz w:val="26"/>
+          <w:szCs w:val="26"/>
+        </w:rPr>
+        <w:t>Declaration</w:t>
+      </w:r>
+    </w:p>
+    <w:p>
+      <w:pPr>
+        <w:rPr>
+          <w:i/>
+          <w:iCs/>
+        </w:rPr>
+      </w:pPr>
+      <w:r>
+        <w:rPr>
+          <w:i/>
+          <w:iCs/>
+        </w:rPr>
+        <w:t xml:space="preserve">Datatype[] </w:t>
+      </w:r>
+      <w:proofErr w:type="spellStart"/>
+      <w:r>
+        <w:rPr>
+          <w:i/>
+          <w:iCs/>
+        </w:rPr>
+        <w:t>arrayName</w:t>
+      </w:r>
+      <w:proofErr w:type="spellEnd"/>
+      <w:r>
+        <w:rPr>
+          <w:i/>
+          <w:iCs/>
+        </w:rPr>
+        <w:t xml:space="preserve"> = new </w:t>
+      </w:r>
+      <w:proofErr w:type="spellStart"/>
+      <w:r>
+        <w:rPr>
+          <w:i/>
+          <w:iCs/>
+        </w:rPr>
+        <w:t>dataType</w:t>
+      </w:r>
+      <w:proofErr w:type="spellEnd"/>
+      <w:r>
+        <w:rPr>
+          <w:i/>
+          <w:iCs/>
+        </w:rPr>
+        <w:t xml:space="preserve"> [</w:t>
+      </w:r>
+      <w:proofErr w:type="spellStart"/>
+      <w:r>
+        <w:rPr>
+          <w:i/>
+          <w:iCs/>
+        </w:rPr>
+        <w:t>arraySize</w:t>
+      </w:r>
+      <w:proofErr w:type="spellEnd"/>
+      <w:r>
+        <w:rPr>
+          <w:i/>
+          <w:iCs/>
+        </w:rPr>
+        <w:t>]</w:t>
+      </w:r>
+    </w:p>
+    <w:p>
+      <w:r>
+        <w:rPr>
+          <w:noProof/>
+        </w:rPr>
+        <w:drawing>
+          <wp:inline distT="0" distB="0" distL="0" distR="0" wp14:anchorId="5ADFE08A" wp14:editId="5FEC27D9">
+            <wp:extent cx="2360930" cy="254635"/>
+            <wp:effectExtent l="0" t="0" r="1270" b="0"/>
+            <wp:docPr id="322323742" name="Picture 2"/>
+            <wp:cNvGraphicFramePr>
+              <a:graphicFrameLocks xmlns:a="http://schemas.openxmlformats.org/drawingml/2006/main" noChangeAspect="1"/>
+            </wp:cNvGraphicFramePr>
+            <a:graphic xmlns:a="http://schemas.openxmlformats.org/drawingml/2006/main">
+              <a:graphicData uri="http://schemas.openxmlformats.org/drawingml/2006/picture">
+                <pic:pic xmlns:pic="http://schemas.openxmlformats.org/drawingml/2006/picture">
+                  <pic:nvPicPr>
+                    <pic:cNvPr id="0" name="Picture 2"/>
+                    <pic:cNvPicPr>
+                      <a:picLocks noChangeAspect="1" noChangeArrowheads="1"/>
+                    </pic:cNvPicPr>
+                  </pic:nvPicPr>
+                  <pic:blipFill>
+                    <a:blip r:embed="rId61">
+                      <a:extLst>
+                        <a:ext uri="{28A0092B-C50C-407E-A947-70E740481C1C}">
+                          <a14:useLocalDpi xmlns:a14="http://schemas.microsoft.com/office/drawing/2010/main" val="0"/>
+                        </a:ext>
+                      </a:extLst>
+                    </a:blip>
+                    <a:srcRect/>
+                    <a:stretch>
+                      <a:fillRect/>
+                    </a:stretch>
+                  </pic:blipFill>
+                  <pic:spPr bwMode="auto">
+                    <a:xfrm>
+                      <a:off x="0" y="0"/>
+                      <a:ext cx="2360930" cy="254635"/>
+                    </a:xfrm>
+                    <a:prstGeom prst="rect">
+                      <a:avLst/>
+                    </a:prstGeom>
+                    <a:noFill/>
+                    <a:ln>
+                      <a:noFill/>
+                    </a:ln>
+                  </pic:spPr>
+                </pic:pic>
+              </a:graphicData>
+            </a:graphic>
+          </wp:inline>
+        </w:drawing>
+      </w:r>
+    </w:p>
+    <w:p>
+      <w:pPr>
+        <w:pStyle w:val="ListParagraph"/>
+        <w:numPr>
+          <w:ilvl w:val="0"/>
+          <w:numId w:val="10"/>
+        </w:numPr>
+      </w:pPr>
+      <w:r>
+        <w:t>Datatype [] and new keyword</w:t>
+      </w:r>
+    </w:p>
+    <w:p>
+      <w:pPr>
+        <w:pStyle w:val="ListParagraph"/>
+        <w:numPr>
+          <w:ilvl w:val="1"/>
+          <w:numId w:val="10"/>
+        </w:numPr>
+      </w:pPr>
+      <w:r>
+        <w:t xml:space="preserve">New – The keyword used in declaring an </w:t>
+      </w:r>
+      <w:r>
+        <w:rPr>
+          <w:i/>
+          <w:iCs/>
+          <w:u w:val="single"/>
+        </w:rPr>
+        <w:t>object</w:t>
+      </w:r>
+      <w:r>
+        <w:t>.</w:t>
+      </w:r>
+    </w:p>
+    <w:p>
+      <w:pPr>
+        <w:pStyle w:val="ListParagraph"/>
+        <w:numPr>
+          <w:ilvl w:val="1"/>
+          <w:numId w:val="10"/>
+        </w:numPr>
+      </w:pPr>
+      <w:r>
+        <w:t xml:space="preserve">Datatype [] </w:t>
+      </w:r>
+      <w:proofErr w:type="spellStart"/>
+      <w:r>
+        <w:t>arrayName</w:t>
+      </w:r>
+      <w:proofErr w:type="spellEnd"/>
+      <w:r>
+        <w:t xml:space="preserve"> – This will indicate the declaration of an array under a certain name – this is called a reference variable.</w:t>
+      </w:r>
+    </w:p>
+    <w:p>
+      <w:pPr>
+        <w:pStyle w:val="ListParagraph"/>
+        <w:numPr>
+          <w:ilvl w:val="1"/>
+          <w:numId w:val="10"/>
+        </w:numPr>
+      </w:pPr>
+      <w:r>
+        <w:t>Datatype [</w:t>
+      </w:r>
+      <w:proofErr w:type="spellStart"/>
+      <w:r>
+        <w:t>arraySize</w:t>
+      </w:r>
+      <w:proofErr w:type="spellEnd"/>
+      <w:r>
+        <w:t xml:space="preserve">] </w:t>
+      </w:r>
+      <w:r>
+        <w:t>–</w:t>
+      </w:r>
+      <w:r>
+        <w:t xml:space="preserve"> </w:t>
+      </w:r>
+      <w:r>
+        <w:t>The data type within the array size must be an integer, memory will be allocated for the array size.</w:t>
+      </w:r>
+    </w:p>
+    <w:p>
+      <w:pPr>
+        <w:pStyle w:val="ListParagraph"/>
+        <w:numPr>
+          <w:ilvl w:val="0"/>
+          <w:numId w:val="10"/>
+        </w:numPr>
+        <w:rPr>
+          <w:sz w:val="26"/>
+          <w:szCs w:val="26"/>
+        </w:rPr>
+      </w:pPr>
+      <w:r>
+        <w:rPr>
+          <w:sz w:val="26"/>
+          <w:szCs w:val="26"/>
+        </w:rPr>
+        <w:lastRenderedPageBreak/>
+        <w:t>Initialization</w:t>
+      </w:r>
+    </w:p>
+    <w:p>
+      <w:pPr>
+        <w:ind w:left="360"/>
+      </w:pPr>
+      <w:r>
+        <w:t xml:space="preserve">The initialization of an array resides within the array size. The integer value of the array size is allocated within the memory </w:t>
+      </w:r>
+    </w:p>
+    <w:p>
+      <w:pPr>
+        <w:pStyle w:val="ListParagraph"/>
+        <w:numPr>
+          <w:ilvl w:val="0"/>
+          <w:numId w:val="10"/>
+        </w:numPr>
+      </w:pPr>
+      <w:r>
+        <w:t>Memory can also be allocated dictated by a number list.</w:t>
+      </w:r>
+    </w:p>
+    <w:p>
+      <w:pPr>
+        <w:keepNext/>
+        <w:ind w:left="360"/>
+      </w:pPr>
+      <w:r>
+        <w:rPr>
+          <w:noProof/>
+        </w:rPr>
+        <w:drawing>
+          <wp:inline distT="0" distB="0" distL="0" distR="0" wp14:anchorId="54FF56AB" wp14:editId="62ACB33D">
+            <wp:extent cx="3200400" cy="219710"/>
+            <wp:effectExtent l="0" t="0" r="0" b="8890"/>
+            <wp:docPr id="2001914913" name="Picture 3"/>
+            <wp:cNvGraphicFramePr>
+              <a:graphicFrameLocks xmlns:a="http://schemas.openxmlformats.org/drawingml/2006/main" noChangeAspect="1"/>
+            </wp:cNvGraphicFramePr>
+            <a:graphic xmlns:a="http://schemas.openxmlformats.org/drawingml/2006/main">
+              <a:graphicData uri="http://schemas.openxmlformats.org/drawingml/2006/picture">
+                <pic:pic xmlns:pic="http://schemas.openxmlformats.org/drawingml/2006/picture">
+                  <pic:nvPicPr>
+                    <pic:cNvPr id="0" name="Picture 3"/>
+                    <pic:cNvPicPr>
+                      <a:picLocks noChangeAspect="1" noChangeArrowheads="1"/>
+                    </pic:cNvPicPr>
+                  </pic:nvPicPr>
+                  <pic:blipFill>
+                    <a:blip r:embed="rId62">
+                      <a:extLst>
+                        <a:ext uri="{28A0092B-C50C-407E-A947-70E740481C1C}">
+                          <a14:useLocalDpi xmlns:a14="http://schemas.microsoft.com/office/drawing/2010/main" val="0"/>
+                        </a:ext>
+                      </a:extLst>
+                    </a:blip>
+                    <a:srcRect/>
+                    <a:stretch>
+                      <a:fillRect/>
+                    </a:stretch>
+                  </pic:blipFill>
+                  <pic:spPr bwMode="auto">
+                    <a:xfrm>
+                      <a:off x="0" y="0"/>
+                      <a:ext cx="3200400" cy="219710"/>
+                    </a:xfrm>
+                    <a:prstGeom prst="rect">
+                      <a:avLst/>
+                    </a:prstGeom>
+                    <a:noFill/>
+                    <a:ln>
+                      <a:noFill/>
+                    </a:ln>
+                  </pic:spPr>
+                </pic:pic>
+              </a:graphicData>
+            </a:graphic>
+          </wp:inline>
+        </w:drawing>
+      </w:r>
+    </w:p>
+    <w:p>
+      <w:pPr>
+        <w:pStyle w:val="Caption"/>
+      </w:pPr>
+      <w:r>
+        <w:t>This indicates an array in the form of a number list. These 5 values, (100,200,300,400,500) will be allocated in       memory.</w:t>
+      </w:r>
+    </w:p>
+    <w:p/>
+    <w:p/>
+    <w:p>
+      <w:pPr>
+        <w:rPr>
+          <w:sz w:val="26"/>
+          <w:szCs w:val="26"/>
+        </w:rPr>
+      </w:pPr>
+      <w:r>
+        <w:rPr>
+          <w:sz w:val="26"/>
+          <w:szCs w:val="26"/>
+        </w:rPr>
+        <w:t>Arrays In Loops</w:t>
+      </w:r>
+      <w:r>
+        <w:rPr>
+          <w:sz w:val="26"/>
+          <w:szCs w:val="26"/>
+        </w:rPr>
+        <w:t>:</w:t>
+      </w:r>
+    </w:p>
+    <w:p>
+      <w:pPr>
+        <w:rPr>
+          <w:sz w:val="26"/>
+          <w:szCs w:val="26"/>
+        </w:rPr>
+      </w:pPr>
+    </w:p>
+    <w:p>
+      <w:pPr>
+        <w:pStyle w:val="ListParagraph"/>
+        <w:numPr>
+          <w:ilvl w:val="0"/>
+          <w:numId w:val="10"/>
+        </w:numPr>
+      </w:pPr>
+      <w:r>
+        <w:t>When using arrays in loops, its best to use for loops.</w:t>
+      </w:r>
+    </w:p>
+    <w:p>
+      <w:pPr>
+        <w:pStyle w:val="ListParagraph"/>
+        <w:numPr>
+          <w:ilvl w:val="1"/>
+          <w:numId w:val="10"/>
+        </w:numPr>
+      </w:pPr>
+      <w:r>
+        <w:t>For loops are loops that can be ran a set number of times.</w:t>
+      </w:r>
+    </w:p>
+    <w:p>
+      <w:pPr>
+        <w:keepNext/>
+      </w:pPr>
+      <w:r>
+        <w:rPr>
+          <w:noProof/>
+        </w:rPr>
+        <w:drawing>
+          <wp:inline distT="0" distB="0" distL="0" distR="0" wp14:anchorId="43682B74" wp14:editId="4650BE30">
+            <wp:extent cx="3391535" cy="520700"/>
+            <wp:effectExtent l="0" t="0" r="0" b="0"/>
+            <wp:docPr id="664889292" name="Picture 5"/>
+            <wp:cNvGraphicFramePr>
+              <a:graphicFrameLocks xmlns:a="http://schemas.openxmlformats.org/drawingml/2006/main" noChangeAspect="1"/>
+            </wp:cNvGraphicFramePr>
+            <a:graphic xmlns:a="http://schemas.openxmlformats.org/drawingml/2006/main">
+              <a:graphicData uri="http://schemas.openxmlformats.org/drawingml/2006/picture">
+                <pic:pic xmlns:pic="http://schemas.openxmlformats.org/drawingml/2006/picture">
+                  <pic:nvPicPr>
+                    <pic:cNvPr id="0" name="Picture 5"/>
+                    <pic:cNvPicPr>
+                      <a:picLocks noChangeAspect="1" noChangeArrowheads="1"/>
+                    </pic:cNvPicPr>
+                  </pic:nvPicPr>
+                  <pic:blipFill>
+                    <a:blip r:embed="rId63">
+                      <a:extLst>
+                        <a:ext uri="{28A0092B-C50C-407E-A947-70E740481C1C}">
+                          <a14:useLocalDpi xmlns:a14="http://schemas.microsoft.com/office/drawing/2010/main" val="0"/>
+                        </a:ext>
+                      </a:extLst>
+                    </a:blip>
+                    <a:srcRect/>
+                    <a:stretch>
+                      <a:fillRect/>
+                    </a:stretch>
+                  </pic:blipFill>
+                  <pic:spPr bwMode="auto">
+                    <a:xfrm>
+                      <a:off x="0" y="0"/>
+                      <a:ext cx="3391535" cy="520700"/>
+                    </a:xfrm>
+                    <a:prstGeom prst="rect">
+                      <a:avLst/>
+                    </a:prstGeom>
+                    <a:noFill/>
+                    <a:ln>
+                      <a:noFill/>
+                    </a:ln>
+                  </pic:spPr>
+                </pic:pic>
+              </a:graphicData>
+            </a:graphic>
+          </wp:inline>
+        </w:drawing>
+      </w:r>
+    </w:p>
+    <w:p>
+      <w:pPr>
+        <w:pStyle w:val="Caption"/>
+      </w:pPr>
+      <w:r>
+        <w:t>A for loop</w:t>
+      </w:r>
+      <w:r>
+        <w:t xml:space="preserve"> involving an array of athletes and finding the highest value.</w:t>
+      </w:r>
+    </w:p>
+    <w:p>
+      <w:pPr>
+        <w:pStyle w:val="ListParagraph"/>
+        <w:numPr>
+          <w:ilvl w:val="0"/>
+          <w:numId w:val="10"/>
+        </w:numPr>
+      </w:pPr>
+      <w:r>
+        <w:t>This loop will run if it has run less than the length of the array.</w:t>
+      </w:r>
+    </w:p>
+    <w:p>
+      <w:pPr>
+        <w:pStyle w:val="ListParagraph"/>
+        <w:numPr>
+          <w:ilvl w:val="0"/>
+          <w:numId w:val="10"/>
+        </w:numPr>
+      </w:pPr>
+      <w:r>
+        <w:t>This will run a check for every spot within the array comparing the values.</w:t>
+      </w:r>
+    </w:p>
+    <w:p>
+      <w:pPr>
+        <w:pStyle w:val="ListParagraph"/>
+        <w:numPr>
+          <w:ilvl w:val="0"/>
+          <w:numId w:val="10"/>
+        </w:numPr>
+      </w:pPr>
+      <w:r>
+        <w:t>Once it finds the highest value, it will print which spot in the array it is, and its value</w:t>
+      </w:r>
+    </w:p>
+    <w:p/>
+    <w:p/>
+    <w:p>
+      <w:pPr>
+        <w:rPr>
+          <w:sz w:val="26"/>
+          <w:szCs w:val="26"/>
+        </w:rPr>
+      </w:pPr>
+      <w:r>
+        <w:rPr>
+          <w:sz w:val="26"/>
+          <w:szCs w:val="26"/>
+        </w:rPr>
+        <w:t>Stack and Heap</w:t>
+      </w:r>
+      <w:r>
+        <w:rPr>
+          <w:sz w:val="26"/>
+          <w:szCs w:val="26"/>
+        </w:rPr>
+        <w:t>:</w:t>
+      </w:r>
+    </w:p>
+    <w:p/>
+    <w:p>
+      <w:pPr>
+        <w:pStyle w:val="Heading3"/>
+      </w:pPr>
+      <w:r>
+        <w:t>Memory Storage in Stack:</w:t>
+      </w:r>
+    </w:p>
+    <w:p>
+      <w:pPr>
+        <w:pStyle w:val="ListParagraph"/>
+        <w:numPr>
+          <w:ilvl w:val="0"/>
+          <w:numId w:val="10"/>
+        </w:numPr>
+      </w:pPr>
+      <w:r>
+        <w:t>Methods are stored within the stack</w:t>
+      </w:r>
+    </w:p>
+    <w:p>
+      <w:pPr>
+        <w:pStyle w:val="ListParagraph"/>
+        <w:numPr>
+          <w:ilvl w:val="0"/>
+          <w:numId w:val="10"/>
+        </w:numPr>
+      </w:pPr>
+      <w:r>
+        <w:t>Local variables are stored within the stack</w:t>
+      </w:r>
+    </w:p>
+    <w:p>
+      <w:pPr>
+        <w:pStyle w:val="ListParagraph"/>
+        <w:numPr>
+          <w:ilvl w:val="0"/>
+          <w:numId w:val="10"/>
+        </w:numPr>
+      </w:pPr>
+      <w:r>
+        <w:t>Addresses or reference variables are stored within the stack</w:t>
+      </w:r>
+    </w:p>
+    <w:p>
+      <w:pPr>
+        <w:pStyle w:val="ListParagraph"/>
+        <w:numPr>
+          <w:ilvl w:val="0"/>
+          <w:numId w:val="10"/>
+        </w:numPr>
+      </w:pPr>
+      <w:r>
+        <w:t>Primitive datatypes are stored on the stack</w:t>
+      </w:r>
+    </w:p>
+    <w:p>
+      <w:pPr>
+        <w:pStyle w:val="Heading3"/>
+      </w:pPr>
+      <w:r>
+        <w:t>Heap:</w:t>
+      </w:r>
+    </w:p>
+    <w:p>
+      <w:pPr>
+        <w:pStyle w:val="ListParagraph"/>
+        <w:numPr>
+          <w:ilvl w:val="0"/>
+          <w:numId w:val="10"/>
+        </w:numPr>
+      </w:pPr>
+      <w:r>
+        <w:t>Objects are stored on the heap.</w:t>
+      </w:r>
+    </w:p>
+    <w:p>
+      <w:pPr>
+        <w:pStyle w:val="ListParagraph"/>
+        <w:numPr>
+          <w:ilvl w:val="0"/>
+          <w:numId w:val="10"/>
+        </w:numPr>
+      </w:pPr>
+      <w:r>
+        <w:t>Arrays are stored within the heap.</w:t>
+      </w:r>
+    </w:p>
+    <w:p>
+      <w:pPr>
+        <w:pStyle w:val="ListParagraph"/>
+        <w:numPr>
+          <w:ilvl w:val="0"/>
+          <w:numId w:val="10"/>
+        </w:numPr>
+      </w:pPr>
+      <w:r>
+        <w:t>Classes are stored within the heap.</w:t>
+      </w:r>
+    </w:p>
+    <w:p>
+      <w:pPr>
+        <w:pStyle w:val="ListParagraph"/>
+        <w:numPr>
+          <w:ilvl w:val="0"/>
+          <w:numId w:val="10"/>
+        </w:numPr>
+      </w:pPr>
+      <w:r>
+        <w:t>Non-primitive data types are stored on heap</w:t>
+      </w:r>
+    </w:p>
+    <w:p>
+      <w:pPr>
+        <w:pStyle w:val="ListParagraph"/>
+        <w:numPr>
+          <w:ilvl w:val="0"/>
+          <w:numId w:val="10"/>
+        </w:numPr>
+      </w:pPr>
+    </w:p>
+    <w:p>
+      <w:pPr>
+        <w:keepNext/>
+      </w:pPr>
+      <w:r>
+        <w:rPr>
+          <w:noProof/>
+        </w:rPr>
+        <w:drawing>
+          <wp:inline distT="0" distB="0" distL="0" distR="0" wp14:anchorId="2E64B61F" wp14:editId="36394F3F">
+            <wp:extent cx="2274570" cy="1226820"/>
+            <wp:effectExtent l="0" t="0" r="0" b="0"/>
+            <wp:docPr id="1595570593" name="Picture 7"/>
+            <wp:cNvGraphicFramePr>
+              <a:graphicFrameLocks xmlns:a="http://schemas.openxmlformats.org/drawingml/2006/main" noChangeAspect="1"/>
+            </wp:cNvGraphicFramePr>
+            <a:graphic xmlns:a="http://schemas.openxmlformats.org/drawingml/2006/main">
+              <a:graphicData uri="http://schemas.openxmlformats.org/drawingml/2006/picture">
+                <pic:pic xmlns:pic="http://schemas.openxmlformats.org/drawingml/2006/picture">
+                  <pic:nvPicPr>
+                    <pic:cNvPr id="0" name="Picture 7"/>
+                    <pic:cNvPicPr>
+                      <a:picLocks noChangeAspect="1" noChangeArrowheads="1"/>
+                    </pic:cNvPicPr>
+                  </pic:nvPicPr>
+                  <pic:blipFill>
+                    <a:blip r:embed="rId64">
+                      <a:extLst>
+                        <a:ext uri="{28A0092B-C50C-407E-A947-70E740481C1C}">
+                          <a14:useLocalDpi xmlns:a14="http://schemas.microsoft.com/office/drawing/2010/main" val="0"/>
+                        </a:ext>
+                      </a:extLst>
+                    </a:blip>
+                    <a:srcRect/>
+                    <a:stretch>
+                      <a:fillRect/>
+                    </a:stretch>
+                  </pic:blipFill>
+                  <pic:spPr bwMode="auto">
+                    <a:xfrm>
+                      <a:off x="0" y="0"/>
+                      <a:ext cx="2274570" cy="1226820"/>
+                    </a:xfrm>
+                    <a:prstGeom prst="rect">
+                      <a:avLst/>
+                    </a:prstGeom>
+                    <a:noFill/>
+                    <a:ln>
+                      <a:noFill/>
+                    </a:ln>
+                  </pic:spPr>
+                </pic:pic>
+              </a:graphicData>
+            </a:graphic>
+          </wp:inline>
+        </w:drawing>
+      </w:r>
+    </w:p>
+    <w:p>
+      <w:pPr>
+        <w:pStyle w:val="Caption"/>
+      </w:pPr>
+      <w:r>
+        <w:t>The array, athlete, is an object, and the data list assigned to it is allocated. – In the main method, it is stored within the heap and utilizes methods.</w:t>
+      </w:r>
+    </w:p>
+    <w:p/>
+    <w:p>
+      <w:pPr>
+        <w:keepNext/>
+      </w:pPr>
+      <w:r>
+        <w:rPr>
+          <w:noProof/>
+        </w:rPr>
+        <w:lastRenderedPageBreak/>
+        <w:drawing>
+          <wp:inline distT="0" distB="0" distL="0" distR="0" wp14:anchorId="0B9C447A" wp14:editId="4190E624">
+            <wp:extent cx="2934335" cy="960755"/>
+            <wp:effectExtent l="0" t="0" r="0" b="0"/>
+            <wp:docPr id="618640028" name="Picture 8"/>
+            <wp:cNvGraphicFramePr>
+              <a:graphicFrameLocks xmlns:a="http://schemas.openxmlformats.org/drawingml/2006/main" noChangeAspect="1"/>
+            </wp:cNvGraphicFramePr>
+            <a:graphic xmlns:a="http://schemas.openxmlformats.org/drawingml/2006/main">
+              <a:graphicData uri="http://schemas.openxmlformats.org/drawingml/2006/picture">
+                <pic:pic xmlns:pic="http://schemas.openxmlformats.org/drawingml/2006/picture">
+                  <pic:nvPicPr>
+                    <pic:cNvPr id="0" name="Picture 8"/>
+                    <pic:cNvPicPr>
+                      <a:picLocks noChangeAspect="1" noChangeArrowheads="1"/>
+                    </pic:cNvPicPr>
+                  </pic:nvPicPr>
+                  <pic:blipFill>
+                    <a:blip r:embed="rId65">
+                      <a:extLst>
+                        <a:ext uri="{28A0092B-C50C-407E-A947-70E740481C1C}">
+                          <a14:useLocalDpi xmlns:a14="http://schemas.microsoft.com/office/drawing/2010/main" val="0"/>
+                        </a:ext>
+                      </a:extLst>
+                    </a:blip>
+                    <a:srcRect/>
+                    <a:stretch>
+                      <a:fillRect/>
+                    </a:stretch>
+                  </pic:blipFill>
+                  <pic:spPr bwMode="auto">
+                    <a:xfrm>
+                      <a:off x="0" y="0"/>
+                      <a:ext cx="2934335" cy="960755"/>
+                    </a:xfrm>
+                    <a:prstGeom prst="rect">
+                      <a:avLst/>
+                    </a:prstGeom>
+                    <a:noFill/>
+                    <a:ln>
+                      <a:noFill/>
+                    </a:ln>
+                  </pic:spPr>
+                </pic:pic>
+              </a:graphicData>
+            </a:graphic>
+          </wp:inline>
+        </w:drawing>
+      </w:r>
+    </w:p>
+    <w:p>
+      <w:pPr>
+        <w:pStyle w:val="Caption"/>
+      </w:pPr>
+      <w:r>
+        <w:t>A method used to determine max value, this is stored on the stack, and after code is ran, it will dissipate.</w:t>
+      </w:r>
+    </w:p>
+    <w:p>
+      <w:pPr>
+        <w:keepNext/>
+      </w:pPr>
+      <w:r>
+        <w:rPr>
+          <w:noProof/>
+        </w:rPr>
+        <w:drawing>
+          <wp:inline distT="0" distB="0" distL="0" distR="0" wp14:anchorId="46BC6467" wp14:editId="44649E28">
+            <wp:extent cx="1377315" cy="104140"/>
+            <wp:effectExtent l="0" t="0" r="0" b="0"/>
+            <wp:docPr id="16893890" name="Picture 6"/>
+            <wp:cNvGraphicFramePr>
+              <a:graphicFrameLocks xmlns:a="http://schemas.openxmlformats.org/drawingml/2006/main" noChangeAspect="1"/>
+            </wp:cNvGraphicFramePr>
+            <a:graphic xmlns:a="http://schemas.openxmlformats.org/drawingml/2006/main">
+              <a:graphicData uri="http://schemas.openxmlformats.org/drawingml/2006/picture">
+                <pic:pic xmlns:pic="http://schemas.openxmlformats.org/drawingml/2006/picture">
+                  <pic:nvPicPr>
+                    <pic:cNvPr id="0" name="Picture 6"/>
+                    <pic:cNvPicPr>
+                      <a:picLocks noChangeAspect="1" noChangeArrowheads="1"/>
+                    </pic:cNvPicPr>
+                  </pic:nvPicPr>
+                  <pic:blipFill>
+                    <a:blip r:embed="rId66">
+                      <a:extLst>
+                        <a:ext uri="{28A0092B-C50C-407E-A947-70E740481C1C}">
+                          <a14:useLocalDpi xmlns:a14="http://schemas.microsoft.com/office/drawing/2010/main" val="0"/>
+                        </a:ext>
+                      </a:extLst>
+                    </a:blip>
+                    <a:srcRect/>
+                    <a:stretch>
+                      <a:fillRect/>
+                    </a:stretch>
+                  </pic:blipFill>
+                  <pic:spPr bwMode="auto">
+                    <a:xfrm>
+                      <a:off x="0" y="0"/>
+                      <a:ext cx="1377315" cy="104140"/>
+                    </a:xfrm>
+                    <a:prstGeom prst="rect">
+                      <a:avLst/>
+                    </a:prstGeom>
+                    <a:noFill/>
+                    <a:ln>
+                      <a:noFill/>
+                    </a:ln>
+                  </pic:spPr>
+                </pic:pic>
+              </a:graphicData>
+            </a:graphic>
+          </wp:inline>
+        </w:drawing>
+      </w:r>
+    </w:p>
+    <w:p>
+      <w:pPr>
+        <w:pStyle w:val="Caption"/>
+      </w:pPr>
+      <w:r>
+        <w:t>A reference variable. This variable references an address to a certain point on the array, this is stored on the stack.</w:t>
+      </w:r>
+    </w:p>
+    <w:p/>
+    <w:p>
+      <w:pPr>
+        <w:pStyle w:val="Heading2"/>
+      </w:pPr>
+      <w:r>
+        <w:t>Pseudo Code Examples:</w:t>
+      </w:r>
+      <w:r>
+        <w:t xml:space="preserve"> Top Athlete</w:t>
+      </w:r>
+    </w:p>
+    <w:p>
+      <w:pPr>
+        <w:pStyle w:val="ListParagraph"/>
+        <w:numPr>
+          <w:ilvl w:val="0"/>
+          <w:numId w:val="12"/>
+        </w:numPr>
+      </w:pPr>
+      <w:r>
+        <w:rPr>
+          <w:noProof/>
+        </w:rPr>
+        <w:drawing>
+          <wp:inline distT="0" distB="0" distL="0" distR="0" wp14:anchorId="2DC4BA31" wp14:editId="658396F4">
+            <wp:extent cx="2552218" cy="1670607"/>
+            <wp:effectExtent l="0" t="0" r="635" b="6350"/>
+            <wp:docPr id="344149474" name="Picture 10"/>
+            <wp:cNvGraphicFramePr>
+              <a:graphicFrameLocks xmlns:a="http://schemas.openxmlformats.org/drawingml/2006/main" noChangeAspect="1"/>
+            </wp:cNvGraphicFramePr>
+            <a:graphic xmlns:a="http://schemas.openxmlformats.org/drawingml/2006/main">
+              <a:graphicData uri="http://schemas.openxmlformats.org/drawingml/2006/picture">
+                <pic:pic xmlns:pic="http://schemas.openxmlformats.org/drawingml/2006/picture">
+                  <pic:nvPicPr>
+                    <pic:cNvPr id="0" name="Picture 10"/>
+                    <pic:cNvPicPr>
+                      <a:picLocks noChangeAspect="1" noChangeArrowheads="1"/>
+                    </pic:cNvPicPr>
+                  </pic:nvPicPr>
+                  <pic:blipFill>
+                    <a:blip r:embed="rId67" cstate="print">
+                      <a:extLst>
+                        <a:ext uri="{28A0092B-C50C-407E-A947-70E740481C1C}">
+                          <a14:useLocalDpi xmlns:a14="http://schemas.microsoft.com/office/drawing/2010/main" val="0"/>
+                        </a:ext>
+                      </a:extLst>
+                    </a:blip>
+                    <a:srcRect/>
+                    <a:stretch>
+                      <a:fillRect/>
+                    </a:stretch>
+                  </pic:blipFill>
+                  <pic:spPr bwMode="auto">
+                    <a:xfrm>
+                      <a:off x="0" y="0"/>
+                      <a:ext cx="2564231" cy="1678471"/>
+                    </a:xfrm>
+                    <a:prstGeom prst="rect">
+                      <a:avLst/>
+                    </a:prstGeom>
+                    <a:noFill/>
+                    <a:ln>
+                      <a:noFill/>
+                    </a:ln>
+                  </pic:spPr>
+                </pic:pic>
+              </a:graphicData>
+            </a:graphic>
+          </wp:inline>
+        </w:drawing>
+      </w:r>
+      <w:r>
+        <w:rPr>
+          <w:noProof/>
+        </w:rPr>
+        <w:drawing>
+          <wp:inline distT="0" distB="0" distL="0" distR="0" wp14:anchorId="326721A4" wp14:editId="5AC8D441">
+            <wp:extent cx="2546430" cy="1137743"/>
+            <wp:effectExtent l="0" t="0" r="6350" b="5715"/>
+            <wp:docPr id="167234181" name="Picture 16" descr="A piece of paper with writing on it&#10;&#10;AI-generated content may be incorrect."/>
+            <wp:cNvGraphicFramePr>
+              <a:graphicFrameLocks xmlns:a="http://schemas.openxmlformats.org/drawingml/2006/main" noChangeAspect="1"/>
+            </wp:cNvGraphicFramePr>
+            <a:graphic xmlns:a="http://schemas.openxmlformats.org/drawingml/2006/main">
+              <a:graphicData uri="http://schemas.openxmlformats.org/drawingml/2006/picture">
+                <pic:pic xmlns:pic="http://schemas.openxmlformats.org/drawingml/2006/picture">
+                  <pic:nvPicPr>
+                    <pic:cNvPr id="167234181" name="Picture 16" descr="A piece of paper with writing on it&#10;&#10;AI-generated content may be incorrect."/>
+                    <pic:cNvPicPr>
+                      <a:picLocks noChangeAspect="1" noChangeArrowheads="1"/>
+                    </pic:cNvPicPr>
+                  </pic:nvPicPr>
+                  <pic:blipFill>
+                    <a:blip r:embed="rId68" cstate="print">
+                      <a:extLst>
+                        <a:ext uri="{28A0092B-C50C-407E-A947-70E740481C1C}">
+                          <a14:useLocalDpi xmlns:a14="http://schemas.microsoft.com/office/drawing/2010/main" val="0"/>
+                        </a:ext>
+                      </a:extLst>
+                    </a:blip>
+                    <a:srcRect/>
+                    <a:stretch>
+                      <a:fillRect/>
+                    </a:stretch>
+                  </pic:blipFill>
+                  <pic:spPr bwMode="auto">
+                    <a:xfrm>
+                      <a:off x="0" y="0"/>
+                      <a:ext cx="2562869" cy="1145088"/>
+                    </a:xfrm>
+                    <a:prstGeom prst="rect">
+                      <a:avLst/>
+                    </a:prstGeom>
+                    <a:noFill/>
+                    <a:ln>
+                      <a:noFill/>
+                    </a:ln>
+                  </pic:spPr>
+                </pic:pic>
+              </a:graphicData>
+            </a:graphic>
+          </wp:inline>
+        </w:drawing>
+      </w:r>
+    </w:p>
+    <w:p>
+      <w:pPr>
+        <w:pStyle w:val="ListParagraph"/>
+        <w:numPr>
+          <w:ilvl w:val="0"/>
+          <w:numId w:val="12"/>
+        </w:numPr>
+      </w:pPr>
+      <w:r>
+        <w:rPr>
+          <w:noProof/>
+        </w:rPr>
+        <w:drawing>
+          <wp:inline distT="0" distB="0" distL="0" distR="0" wp14:anchorId="3D86514F" wp14:editId="7645472F">
+            <wp:extent cx="2523281" cy="1713249"/>
+            <wp:effectExtent l="0" t="0" r="0" b="1270"/>
+            <wp:docPr id="846951375" name="Picture 11"/>
+            <wp:cNvGraphicFramePr>
+              <a:graphicFrameLocks xmlns:a="http://schemas.openxmlformats.org/drawingml/2006/main" noChangeAspect="1"/>
+            </wp:cNvGraphicFramePr>
+            <a:graphic xmlns:a="http://schemas.openxmlformats.org/drawingml/2006/main">
+              <a:graphicData uri="http://schemas.openxmlformats.org/drawingml/2006/picture">
+                <pic:pic xmlns:pic="http://schemas.openxmlformats.org/drawingml/2006/picture">
+                  <pic:nvPicPr>
+                    <pic:cNvPr id="0" name="Picture 11"/>
+                    <pic:cNvPicPr>
+                      <a:picLocks noChangeAspect="1" noChangeArrowheads="1"/>
+                    </pic:cNvPicPr>
+                  </pic:nvPicPr>
+                  <pic:blipFill>
+                    <a:blip r:embed="rId69" cstate="print">
+                      <a:extLst>
+                        <a:ext uri="{28A0092B-C50C-407E-A947-70E740481C1C}">
+                          <a14:useLocalDpi xmlns:a14="http://schemas.microsoft.com/office/drawing/2010/main" val="0"/>
+                        </a:ext>
+                      </a:extLst>
+                    </a:blip>
+                    <a:srcRect/>
+                    <a:stretch>
+                      <a:fillRect/>
+                    </a:stretch>
+                  </pic:blipFill>
+                  <pic:spPr bwMode="auto">
+                    <a:xfrm>
+                      <a:off x="0" y="0"/>
+                      <a:ext cx="2523281" cy="1713249"/>
+                    </a:xfrm>
+                    <a:prstGeom prst="rect">
+                      <a:avLst/>
+                    </a:prstGeom>
+                    <a:noFill/>
+                    <a:ln>
+                      <a:noFill/>
+                    </a:ln>
+                  </pic:spPr>
+                </pic:pic>
+              </a:graphicData>
+            </a:graphic>
+          </wp:inline>
+        </w:drawing>
+      </w:r>
+      <w:r>
+        <w:rPr>
+          <w:noProof/>
+        </w:rPr>
+        <w:drawing>
+          <wp:inline distT="0" distB="0" distL="0" distR="0" wp14:anchorId="34CF19CA" wp14:editId="3D0EA7B9">
+            <wp:extent cx="2453833" cy="1329850"/>
+            <wp:effectExtent l="0" t="0" r="3810" b="3810"/>
+            <wp:docPr id="994137083" name="Picture 14" descr="A piece of paper with writing on it&#10;&#10;AI-generated content may be incorrect."/>
+            <wp:cNvGraphicFramePr>
+              <a:graphicFrameLocks xmlns:a="http://schemas.openxmlformats.org/drawingml/2006/main" noChangeAspect="1"/>
+            </wp:cNvGraphicFramePr>
+            <a:graphic xmlns:a="http://schemas.openxmlformats.org/drawingml/2006/main">
+              <a:graphicData uri="http://schemas.openxmlformats.org/drawingml/2006/picture">
+                <pic:pic xmlns:pic="http://schemas.openxmlformats.org/drawingml/2006/picture">
+                  <pic:nvPicPr>
+                    <pic:cNvPr id="994137083" name="Picture 14" descr="A piece of paper with writing on it&#10;&#10;AI-generated content may be incorrect."/>
+                    <pic:cNvPicPr>
+                      <a:picLocks noChangeAspect="1" noChangeArrowheads="1"/>
+                    </pic:cNvPicPr>
+                  </pic:nvPicPr>
+                  <pic:blipFill>
+                    <a:blip r:embed="rId70" cstate="print">
+                      <a:extLst>
+                        <a:ext uri="{28A0092B-C50C-407E-A947-70E740481C1C}">
+                          <a14:useLocalDpi xmlns:a14="http://schemas.microsoft.com/office/drawing/2010/main" val="0"/>
+                        </a:ext>
+                      </a:extLst>
+                    </a:blip>
+                    <a:srcRect/>
+                    <a:stretch>
+                      <a:fillRect/>
+                    </a:stretch>
+                  </pic:blipFill>
+                  <pic:spPr bwMode="auto">
+                    <a:xfrm>
+                      <a:off x="0" y="0"/>
+                      <a:ext cx="2462780" cy="1334699"/>
+                    </a:xfrm>
+                    <a:prstGeom prst="rect">
+                      <a:avLst/>
+                    </a:prstGeom>
+                    <a:noFill/>
+                    <a:ln>
+                      <a:noFill/>
+                    </a:ln>
+                  </pic:spPr>
+                </pic:pic>
+              </a:graphicData>
+            </a:graphic>
+          </wp:inline>
+        </w:drawing>
+      </w:r>
+    </w:p>
+    <w:p>
+      <w:pPr>
+        <w:pStyle w:val="ListParagraph"/>
+        <w:numPr>
+          <w:ilvl w:val="0"/>
+          <w:numId w:val="12"/>
+        </w:numPr>
+      </w:pPr>
+      <w:r>
+        <w:rPr>
+          <w:noProof/>
+        </w:rPr>
+        <w:drawing>
+          <wp:inline distT="0" distB="0" distL="0" distR="0" wp14:anchorId="752BA7FD" wp14:editId="6BC699FE">
+            <wp:extent cx="2326511" cy="1228005"/>
+            <wp:effectExtent l="0" t="0" r="0" b="0"/>
+            <wp:docPr id="1008394444" name="Picture 12"/>
+            <wp:cNvGraphicFramePr>
+              <a:graphicFrameLocks xmlns:a="http://schemas.openxmlformats.org/drawingml/2006/main" noChangeAspect="1"/>
+            </wp:cNvGraphicFramePr>
+            <a:graphic xmlns:a="http://schemas.openxmlformats.org/drawingml/2006/main">
+              <a:graphicData uri="http://schemas.openxmlformats.org/drawingml/2006/picture">
+                <pic:pic xmlns:pic="http://schemas.openxmlformats.org/drawingml/2006/picture">
+                  <pic:nvPicPr>
+                    <pic:cNvPr id="0" name="Picture 12"/>
+                    <pic:cNvPicPr>
+                      <a:picLocks noChangeAspect="1" noChangeArrowheads="1"/>
+                    </pic:cNvPicPr>
+                  </pic:nvPicPr>
+                  <pic:blipFill>
+                    <a:blip r:embed="rId71" cstate="print">
+                      <a:extLst>
+                        <a:ext uri="{28A0092B-C50C-407E-A947-70E740481C1C}">
+                          <a14:useLocalDpi xmlns:a14="http://schemas.microsoft.com/office/drawing/2010/main" val="0"/>
+                        </a:ext>
+                      </a:extLst>
+                    </a:blip>
+                    <a:srcRect/>
+                    <a:stretch>
+                      <a:fillRect/>
+                    </a:stretch>
+                  </pic:blipFill>
+                  <pic:spPr bwMode="auto">
+                    <a:xfrm>
+                      <a:off x="0" y="0"/>
+                      <a:ext cx="2338139" cy="1234143"/>
+                    </a:xfrm>
+                    <a:prstGeom prst="rect">
+                      <a:avLst/>
+                    </a:prstGeom>
+                    <a:noFill/>
+                    <a:ln>
+                      <a:noFill/>
+                    </a:ln>
+                  </pic:spPr>
+                </pic:pic>
+              </a:graphicData>
+            </a:graphic>
+          </wp:inline>
+        </w:drawing>
+      </w:r>
+      <w:r>
+        <w:rPr>
+          <w:noProof/>
+        </w:rPr>
+        <w:drawing>
+          <wp:inline distT="0" distB="0" distL="0" distR="0" wp14:anchorId="63463537" wp14:editId="0F95400B">
+            <wp:extent cx="2772137" cy="835617"/>
+            <wp:effectExtent l="0" t="0" r="0" b="3175"/>
+            <wp:docPr id="1427302112" name="Picture 17" descr="A writing on a piece of paper&#10;&#10;AI-generated content may be incorrect."/>
+            <wp:cNvGraphicFramePr>
+              <a:graphicFrameLocks xmlns:a="http://schemas.openxmlformats.org/drawingml/2006/main" noChangeAspect="1"/>
+            </wp:cNvGraphicFramePr>
+            <a:graphic xmlns:a="http://schemas.openxmlformats.org/drawingml/2006/main">
+              <a:graphicData uri="http://schemas.openxmlformats.org/drawingml/2006/picture">
+                <pic:pic xmlns:pic="http://schemas.openxmlformats.org/drawingml/2006/picture">
+                  <pic:nvPicPr>
+                    <pic:cNvPr id="1427302112" name="Picture 17" descr="A writing on a piece of paper&#10;&#10;AI-generated content may be incorrect."/>
+                    <pic:cNvPicPr>
+                      <a:picLocks noChangeAspect="1" noChangeArrowheads="1"/>
+                    </pic:cNvPicPr>
+                  </pic:nvPicPr>
+                  <pic:blipFill>
+                    <a:blip r:embed="rId72" cstate="print">
+                      <a:extLst>
+                        <a:ext uri="{28A0092B-C50C-407E-A947-70E740481C1C}">
+                          <a14:useLocalDpi xmlns:a14="http://schemas.microsoft.com/office/drawing/2010/main" val="0"/>
+                        </a:ext>
+                      </a:extLst>
+                    </a:blip>
+                    <a:srcRect/>
+                    <a:stretch>
+                      <a:fillRect/>
+                    </a:stretch>
+                  </pic:blipFill>
+                  <pic:spPr bwMode="auto">
+                    <a:xfrm>
+                      <a:off x="0" y="0"/>
+                      <a:ext cx="2816616" cy="849024"/>
+                    </a:xfrm>
+                    <a:prstGeom prst="rect">
+                      <a:avLst/>
+                    </a:prstGeom>
+                    <a:noFill/>
+                    <a:ln>
+                      <a:noFill/>
+                    </a:ln>
+                  </pic:spPr>
+                </pic:pic>
+              </a:graphicData>
+            </a:graphic>
+          </wp:inline>
+        </w:drawing>
+      </w:r>
+    </w:p>
+    <w:p>
+      <w:pPr>
+        <w:pStyle w:val="ListParagraph"/>
+        <w:numPr>
+          <w:ilvl w:val="0"/>
+          <w:numId w:val="12"/>
+        </w:numPr>
+      </w:pPr>
+      <w:r>
+        <w:rPr>
+          <w:noProof/>
+        </w:rPr>
+        <w:drawing>
+          <wp:inline distT="0" distB="0" distL="0" distR="0" wp14:anchorId="5E0BE04C" wp14:editId="11980219">
+            <wp:extent cx="2760562" cy="1658938"/>
+            <wp:effectExtent l="0" t="0" r="1905" b="0"/>
+            <wp:docPr id="239099068" name="Picture 13"/>
+            <wp:cNvGraphicFramePr>
+              <a:graphicFrameLocks xmlns:a="http://schemas.openxmlformats.org/drawingml/2006/main" noChangeAspect="1"/>
+            </wp:cNvGraphicFramePr>
+            <a:graphic xmlns:a="http://schemas.openxmlformats.org/drawingml/2006/main">
+              <a:graphicData uri="http://schemas.openxmlformats.org/drawingml/2006/picture">
+                <pic:pic xmlns:pic="http://schemas.openxmlformats.org/drawingml/2006/picture">
+                  <pic:nvPicPr>
+                    <pic:cNvPr id="0" name="Picture 13"/>
+                    <pic:cNvPicPr>
+                      <a:picLocks noChangeAspect="1" noChangeArrowheads="1"/>
+                    </pic:cNvPicPr>
+                  </pic:nvPicPr>
+                  <pic:blipFill>
+                    <a:blip r:embed="rId73" cstate="print">
+                      <a:extLst>
+                        <a:ext uri="{28A0092B-C50C-407E-A947-70E740481C1C}">
+                          <a14:useLocalDpi xmlns:a14="http://schemas.microsoft.com/office/drawing/2010/main" val="0"/>
+                        </a:ext>
+                      </a:extLst>
+                    </a:blip>
+                    <a:srcRect/>
+                    <a:stretch>
+                      <a:fillRect/>
+                    </a:stretch>
+                  </pic:blipFill>
+                  <pic:spPr bwMode="auto">
+                    <a:xfrm>
+                      <a:off x="0" y="0"/>
+                      <a:ext cx="2779880" cy="1670547"/>
+                    </a:xfrm>
+                    <a:prstGeom prst="rect">
+                      <a:avLst/>
+                    </a:prstGeom>
+                    <a:noFill/>
+                    <a:ln>
+                      <a:noFill/>
+                    </a:ln>
+                  </pic:spPr>
+                </pic:pic>
+              </a:graphicData>
+            </a:graphic>
+          </wp:inline>
+        </w:drawing>
+      </w:r>
+      <w:r>
+        <w:rPr>
+          <w:noProof/>
+        </w:rPr>
+        <w:drawing>
+          <wp:inline distT="0" distB="0" distL="0" distR="0" wp14:anchorId="4B60D8BC" wp14:editId="722F09CD">
+            <wp:extent cx="2361235" cy="1144979"/>
+            <wp:effectExtent l="0" t="0" r="1270" b="0"/>
+            <wp:docPr id="1919287073" name="Picture 15" descr="A piece of paper with writing&#10;&#10;AI-generated content may be incorrect."/>
+            <wp:cNvGraphicFramePr>
+              <a:graphicFrameLocks xmlns:a="http://schemas.openxmlformats.org/drawingml/2006/main" noChangeAspect="1"/>
+            </wp:cNvGraphicFramePr>
+            <a:graphic xmlns:a="http://schemas.openxmlformats.org/drawingml/2006/main">
+              <a:graphicData uri="http://schemas.openxmlformats.org/drawingml/2006/picture">
+                <pic:pic xmlns:pic="http://schemas.openxmlformats.org/drawingml/2006/picture">
+                  <pic:nvPicPr>
+                    <pic:cNvPr id="1919287073" name="Picture 15" descr="A piece of paper with writing&#10;&#10;AI-generated content may be incorrect."/>
+                    <pic:cNvPicPr>
+                      <a:picLocks noChangeAspect="1" noChangeArrowheads="1"/>
+                    </pic:cNvPicPr>
+                  </pic:nvPicPr>
+                  <pic:blipFill>
+                    <a:blip r:embed="rId74" cstate="print">
+                      <a:extLst>
+                        <a:ext uri="{28A0092B-C50C-407E-A947-70E740481C1C}">
+                          <a14:useLocalDpi xmlns:a14="http://schemas.microsoft.com/office/drawing/2010/main" val="0"/>
+                        </a:ext>
+                      </a:extLst>
+                    </a:blip>
+                    <a:srcRect/>
+                    <a:stretch>
+                      <a:fillRect/>
+                    </a:stretch>
+                  </pic:blipFill>
+                  <pic:spPr bwMode="auto">
+                    <a:xfrm>
+                      <a:off x="0" y="0"/>
+                      <a:ext cx="2379130" cy="1153657"/>
+                    </a:xfrm>
+                    <a:prstGeom prst="rect">
+                      <a:avLst/>
+                    </a:prstGeom>
+                    <a:noFill/>
+                    <a:ln>
+                      <a:noFill/>
+                    </a:ln>
+                  </pic:spPr>
+                </pic:pic>
+              </a:graphicData>
+            </a:graphic>
+          </wp:inline>
+        </w:drawing>
+      </w:r>
+    </w:p>
+    <w:p>
+      <w:r>
+        <w:br w:type="page"/>
+      </w:r>
+    </w:p>
+    <w:p/>
+    <w:p>
+      <w:pPr>
+        <w:pStyle w:val="Heading2"/>
+      </w:pPr>
+      <w:r>
+        <w:t xml:space="preserve">Pseudo Code </w:t>
+      </w:r>
+      <w:r>
+        <w:t>Translation</w:t>
+      </w:r>
+      <w:r>
+        <w:t>: Top Athlete</w:t>
+      </w:r>
+    </w:p>
+    <w:p/>
+    <w:p/>
+    <w:p>
+      <w:pPr>
+        <w:pStyle w:val="ListParagraph"/>
+        <w:numPr>
+          <w:ilvl w:val="0"/>
+          <w:numId w:val="13"/>
+        </w:numPr>
+      </w:pPr>
+      <w:r>
+        <w:rPr>
+          <w:noProof/>
+        </w:rPr>
+        <w:drawing>
+          <wp:inline distT="0" distB="0" distL="0" distR="0" wp14:anchorId="74769F29" wp14:editId="583E8BC3">
+            <wp:extent cx="3113405" cy="741045"/>
+            <wp:effectExtent l="0" t="0" r="0" b="1905"/>
+            <wp:docPr id="972661277" name="Picture 18"/>
+            <wp:cNvGraphicFramePr>
+              <a:graphicFrameLocks xmlns:a="http://schemas.openxmlformats.org/drawingml/2006/main" noChangeAspect="1"/>
+            </wp:cNvGraphicFramePr>
+            <a:graphic xmlns:a="http://schemas.openxmlformats.org/drawingml/2006/main">
+              <a:graphicData uri="http://schemas.openxmlformats.org/drawingml/2006/picture">
+                <pic:pic xmlns:pic="http://schemas.openxmlformats.org/drawingml/2006/picture">
+                  <pic:nvPicPr>
+                    <pic:cNvPr id="0" name="Picture 18"/>
+                    <pic:cNvPicPr>
+                      <a:picLocks noChangeAspect="1" noChangeArrowheads="1"/>
+                    </pic:cNvPicPr>
+                  </pic:nvPicPr>
+                  <pic:blipFill>
+                    <a:blip r:embed="rId75">
+                      <a:extLst>
+                        <a:ext uri="{28A0092B-C50C-407E-A947-70E740481C1C}">
+                          <a14:useLocalDpi xmlns:a14="http://schemas.microsoft.com/office/drawing/2010/main" val="0"/>
+                        </a:ext>
+                      </a:extLst>
+                    </a:blip>
+                    <a:srcRect/>
+                    <a:stretch>
+                      <a:fillRect/>
+                    </a:stretch>
+                  </pic:blipFill>
+                  <pic:spPr bwMode="auto">
+                    <a:xfrm>
+                      <a:off x="0" y="0"/>
+                      <a:ext cx="3113405" cy="741045"/>
+                    </a:xfrm>
+                    <a:prstGeom prst="rect">
+                      <a:avLst/>
+                    </a:prstGeom>
+                    <a:noFill/>
+                    <a:ln>
+                      <a:noFill/>
+                    </a:ln>
+                  </pic:spPr>
+                </pic:pic>
+              </a:graphicData>
+            </a:graphic>
+          </wp:inline>
+        </w:drawing>
+      </w:r>
+    </w:p>
+    <w:p>
+      <w:pPr>
+        <w:pStyle w:val="ListParagraph"/>
+        <w:numPr>
+          <w:ilvl w:val="0"/>
+          <w:numId w:val="13"/>
+        </w:numPr>
+      </w:pPr>
+      <w:r>
+        <w:rPr>
+          <w:noProof/>
+        </w:rPr>
+        <w:drawing>
+          <wp:inline distT="0" distB="0" distL="0" distR="0" wp14:anchorId="12ADC895" wp14:editId="222AE53E">
+            <wp:extent cx="2691130" cy="786765"/>
+            <wp:effectExtent l="0" t="0" r="0" b="0"/>
+            <wp:docPr id="2042017112" name="Picture 19"/>
+            <wp:cNvGraphicFramePr>
+              <a:graphicFrameLocks xmlns:a="http://schemas.openxmlformats.org/drawingml/2006/main" noChangeAspect="1"/>
+            </wp:cNvGraphicFramePr>
+            <a:graphic xmlns:a="http://schemas.openxmlformats.org/drawingml/2006/main">
+              <a:graphicData uri="http://schemas.openxmlformats.org/drawingml/2006/picture">
+                <pic:pic xmlns:pic="http://schemas.openxmlformats.org/drawingml/2006/picture">
+                  <pic:nvPicPr>
+                    <pic:cNvPr id="0" name="Picture 19"/>
+                    <pic:cNvPicPr>
+                      <a:picLocks noChangeAspect="1" noChangeArrowheads="1"/>
+                    </pic:cNvPicPr>
+                  </pic:nvPicPr>
+                  <pic:blipFill>
+                    <a:blip r:embed="rId76">
+                      <a:extLst>
+                        <a:ext uri="{28A0092B-C50C-407E-A947-70E740481C1C}">
+                          <a14:useLocalDpi xmlns:a14="http://schemas.microsoft.com/office/drawing/2010/main" val="0"/>
+                        </a:ext>
+                      </a:extLst>
+                    </a:blip>
+                    <a:srcRect/>
+                    <a:stretch>
+                      <a:fillRect/>
+                    </a:stretch>
+                  </pic:blipFill>
+                  <pic:spPr bwMode="auto">
+                    <a:xfrm>
+                      <a:off x="0" y="0"/>
+                      <a:ext cx="2691130" cy="786765"/>
+                    </a:xfrm>
+                    <a:prstGeom prst="rect">
+                      <a:avLst/>
+                    </a:prstGeom>
+                    <a:noFill/>
+                    <a:ln>
+                      <a:noFill/>
+                    </a:ln>
+                  </pic:spPr>
+                </pic:pic>
+              </a:graphicData>
+            </a:graphic>
+          </wp:inline>
+        </w:drawing>
+      </w:r>
+    </w:p>
+    <w:p>
+      <w:pPr>
+        <w:pStyle w:val="ListParagraph"/>
+        <w:numPr>
+          <w:ilvl w:val="0"/>
+          <w:numId w:val="13"/>
+        </w:numPr>
+      </w:pPr>
+      <w:r>
+        <w:rPr>
+          <w:noProof/>
+        </w:rPr>
+        <w:drawing>
+          <wp:inline distT="0" distB="0" distL="0" distR="0" wp14:anchorId="50905D94" wp14:editId="58F7786F">
+            <wp:extent cx="2864485" cy="786765"/>
+            <wp:effectExtent l="0" t="0" r="0" b="0"/>
+            <wp:docPr id="1717293390" name="Picture 20"/>
+            <wp:cNvGraphicFramePr>
+              <a:graphicFrameLocks xmlns:a="http://schemas.openxmlformats.org/drawingml/2006/main" noChangeAspect="1"/>
+            </wp:cNvGraphicFramePr>
+            <a:graphic xmlns:a="http://schemas.openxmlformats.org/drawingml/2006/main">
+              <a:graphicData uri="http://schemas.openxmlformats.org/drawingml/2006/picture">
+                <pic:pic xmlns:pic="http://schemas.openxmlformats.org/drawingml/2006/picture">
+                  <pic:nvPicPr>
+                    <pic:cNvPr id="0" name="Picture 20"/>
+                    <pic:cNvPicPr>
+                      <a:picLocks noChangeAspect="1" noChangeArrowheads="1"/>
+                    </pic:cNvPicPr>
+                  </pic:nvPicPr>
+                  <pic:blipFill>
+                    <a:blip r:embed="rId77">
+                      <a:extLst>
+                        <a:ext uri="{28A0092B-C50C-407E-A947-70E740481C1C}">
+                          <a14:useLocalDpi xmlns:a14="http://schemas.microsoft.com/office/drawing/2010/main" val="0"/>
+                        </a:ext>
+                      </a:extLst>
+                    </a:blip>
+                    <a:srcRect/>
+                    <a:stretch>
+                      <a:fillRect/>
+                    </a:stretch>
+                  </pic:blipFill>
+                  <pic:spPr bwMode="auto">
+                    <a:xfrm>
+                      <a:off x="0" y="0"/>
+                      <a:ext cx="2864485" cy="786765"/>
+                    </a:xfrm>
+                    <a:prstGeom prst="rect">
+                      <a:avLst/>
+                    </a:prstGeom>
+                    <a:noFill/>
+                    <a:ln>
+                      <a:noFill/>
+                    </a:ln>
+                  </pic:spPr>
+                </pic:pic>
+              </a:graphicData>
+            </a:graphic>
+          </wp:inline>
+        </w:drawing>
+      </w:r>
+    </w:p>
+    <w:p>
+      <w:pPr>
+        <w:pStyle w:val="ListParagraph"/>
+        <w:numPr>
+          <w:ilvl w:val="0"/>
+          <w:numId w:val="13"/>
+        </w:numPr>
+      </w:pPr>
+      <w:r>
+        <w:drawing>
+          <wp:inline distT="0" distB="0" distL="0" distR="0" wp14:anchorId="0FC9D39B" wp14:editId="1DE628BD">
+            <wp:extent cx="3372023" cy="901746"/>
+            <wp:effectExtent l="0" t="0" r="0" b="0"/>
+            <wp:docPr id="2092837359" name="Picture 1" descr="A screen shot of a computer code&#10;&#10;AI-generated content may be incorrect."/>
+            <wp:cNvGraphicFramePr>
+              <a:graphicFrameLocks xmlns:a="http://schemas.openxmlformats.org/drawingml/2006/main" noChangeAspect="1"/>
+            </wp:cNvGraphicFramePr>
+            <a:graphic xmlns:a="http://schemas.openxmlformats.org/drawingml/2006/main">
+              <a:graphicData uri="http://schemas.openxmlformats.org/drawingml/2006/picture">
+                <pic:pic xmlns:pic="http://schemas.openxmlformats.org/drawingml/2006/picture">
+                  <pic:nvPicPr>
+                    <pic:cNvPr id="2092837359" name="Picture 1" descr="A screen shot of a computer code&#10;&#10;AI-generated content may be incorrect."/>
+                    <pic:cNvPicPr/>
+                  </pic:nvPicPr>
+                  <pic:blipFill>
+                    <a:blip r:embed="rId78"/>
+                    <a:stretch>
+                      <a:fillRect/>
+                    </a:stretch>
+                  </pic:blipFill>
+                  <pic:spPr>
+                    <a:xfrm>
+                      <a:off x="0" y="0"/>
+                      <a:ext cx="3372023" cy="901746"/>
+                    </a:xfrm>
+                    <a:prstGeom prst="rect">
+                      <a:avLst/>
+                    </a:prstGeom>
+                  </pic:spPr>
+                </pic:pic>
+              </a:graphicData>
+            </a:graphic>
+          </wp:inline>
+        </w:drawing>
+      </w:r>
+    </w:p>
+    <w:p/>
+    <w:p>
+      <w:pPr>
+        <w:pStyle w:val="Heading4"/>
+        <w:rPr>
+          <w:sz w:val="28"/>
+          <w:szCs w:val="28"/>
+        </w:rPr>
+      </w:pPr>
+      <w:r>
+        <w:rPr>
+          <w:sz w:val="28"/>
+          <w:szCs w:val="28"/>
+        </w:rPr>
+        <w:t xml:space="preserve">2-D </w:t>
+      </w:r>
+      <w:r>
+        <w:rPr>
+          <w:sz w:val="28"/>
+          <w:szCs w:val="28"/>
+        </w:rPr>
+        <w:t>Arrays:</w:t>
+      </w:r>
+    </w:p>
+    <w:p/>
+    <w:p>
+      <w:pPr>
+        <w:pStyle w:val="ListParagraph"/>
+        <w:numPr>
+          <w:ilvl w:val="0"/>
+          <w:numId w:val="10"/>
+        </w:numPr>
+      </w:pPr>
+      <w:r>
+        <w:t>Essentially an array inside of an array.</w:t>
+      </w:r>
+    </w:p>
+    <w:p>
+      <w:pPr>
+        <w:pStyle w:val="ListParagraph"/>
+        <w:numPr>
+          <w:ilvl w:val="0"/>
+          <w:numId w:val="10"/>
+        </w:numPr>
+      </w:pPr>
+      <w:proofErr w:type="gramStart"/>
+      <w:r>
+        <w:t>Similar to</w:t>
+      </w:r>
+      <w:proofErr w:type="gramEnd"/>
+      <w:r>
+        <w:t xml:space="preserve"> a spreadsheet – rows and columns</w:t>
+      </w:r>
+    </w:p>
+    <w:p/>
+    <w:p/>
+    <w:p>
+      <w:pPr>
+        <w:rPr>
+          <w:sz w:val="26"/>
+          <w:szCs w:val="26"/>
+        </w:rPr>
+      </w:pPr>
+      <w:r>
+        <w:rPr>
+          <w:sz w:val="26"/>
+          <w:szCs w:val="26"/>
+        </w:rPr>
+        <w:t>Declaration</w:t>
+      </w:r>
+      <w:r>
+        <w:rPr>
+          <w:sz w:val="26"/>
+          <w:szCs w:val="26"/>
+        </w:rPr>
+        <w:t>:</w:t>
+      </w:r>
+    </w:p>
+    <w:p>
+      <w:pPr>
+        <w:pStyle w:val="ListParagraph"/>
+        <w:numPr>
+          <w:ilvl w:val="0"/>
+          <w:numId w:val="10"/>
+        </w:numPr>
+        <w:rPr>
+          <w:sz w:val="26"/>
+          <w:szCs w:val="26"/>
+        </w:rPr>
+      </w:pPr>
+      <w:r>
+        <w:rPr>
+          <w:sz w:val="26"/>
+          <w:szCs w:val="26"/>
+        </w:rPr>
+        <w:t>Int [] [] array = new int [size] [size]</w:t>
+      </w:r>
+    </w:p>
+    <w:p>
+      <w:pPr>
+        <w:pStyle w:val="ListParagraph"/>
+        <w:numPr>
+          <w:ilvl w:val="1"/>
+          <w:numId w:val="10"/>
+        </w:numPr>
+        <w:rPr>
+          <w:sz w:val="26"/>
+          <w:szCs w:val="26"/>
+        </w:rPr>
+      </w:pPr>
+      <w:r>
+        <w:rPr>
+          <w:sz w:val="26"/>
+          <w:szCs w:val="26"/>
+        </w:rPr>
+        <w:t>[] [] – indicates 2-D array</w:t>
+      </w:r>
+    </w:p>
+    <w:p>
+      <w:pPr>
+        <w:pStyle w:val="ListParagraph"/>
+        <w:numPr>
+          <w:ilvl w:val="1"/>
+          <w:numId w:val="10"/>
+        </w:numPr>
+        <w:rPr>
+          <w:sz w:val="26"/>
+          <w:szCs w:val="26"/>
+        </w:rPr>
+      </w:pPr>
+      <w:r>
+        <w:rPr>
+          <w:sz w:val="26"/>
+          <w:szCs w:val="26"/>
+        </w:rPr>
+        <w:t>[size 1] – rows [size 2] = columns</w:t>
+      </w:r>
+    </w:p>
+    <w:p>
+      <w:pPr>
+        <w:rPr>
+          <w:sz w:val="26"/>
+          <w:szCs w:val="26"/>
+        </w:rPr>
+      </w:pPr>
+    </w:p>
+    <w:p>
+      <w:pPr>
+        <w:rPr>
+          <w:sz w:val="26"/>
+          <w:szCs w:val="26"/>
+        </w:rPr>
+      </w:pPr>
+      <w:r>
+        <w:rPr>
+          <w:sz w:val="26"/>
+          <w:szCs w:val="26"/>
+        </w:rPr>
+        <w:t>Initialization:</w:t>
+      </w:r>
+    </w:p>
+    <w:p>
+      <w:pPr>
+        <w:pStyle w:val="ListParagraph"/>
+        <w:numPr>
+          <w:ilvl w:val="0"/>
+          <w:numId w:val="10"/>
+        </w:numPr>
+        <w:rPr>
+          <w:sz w:val="26"/>
+          <w:szCs w:val="26"/>
+        </w:rPr>
+      </w:pPr>
+      <w:r>
+        <w:rPr>
+          <w:sz w:val="26"/>
+          <w:szCs w:val="26"/>
+        </w:rPr>
+        <w:t>Initialize with for loops</w:t>
+      </w:r>
+    </w:p>
+    <w:p>
+      <w:pPr>
+        <w:pStyle w:val="ListParagraph"/>
+        <w:numPr>
+          <w:ilvl w:val="1"/>
+          <w:numId w:val="10"/>
+        </w:numPr>
+        <w:rPr>
+          <w:sz w:val="26"/>
+          <w:szCs w:val="26"/>
+        </w:rPr>
+      </w:pPr>
+      <w:r>
+        <w:rPr>
+          <w:sz w:val="26"/>
+          <w:szCs w:val="26"/>
+        </w:rPr>
+        <w:t>Works the same as a single array, but with a nested second for loop</w:t>
+      </w:r>
+    </w:p>
+    <w:p>
+      <w:pPr>
+        <w:rPr>
+          <w:sz w:val="26"/>
+          <w:szCs w:val="26"/>
+        </w:rPr>
+      </w:pPr>
+    </w:p>
+    <w:p>
+      <w:pPr>
+        <w:pStyle w:val="Heading4"/>
+        <w:rPr>
+          <w:sz w:val="28"/>
+          <w:szCs w:val="28"/>
+        </w:rPr>
+      </w:pPr>
+      <w:r>
+        <w:rPr>
+          <w:sz w:val="28"/>
+          <w:szCs w:val="28"/>
+        </w:rPr>
+        <w:t>Write and Read in Files</w:t>
+      </w:r>
+      <w:r>
+        <w:rPr>
+          <w:sz w:val="28"/>
+          <w:szCs w:val="28"/>
+        </w:rPr>
+        <w:t>:</w:t>
+      </w:r>
+    </w:p>
+    <w:p>
+      <w:pPr>
+        <w:rPr>
+          <w:sz w:val="26"/>
+          <w:szCs w:val="26"/>
+        </w:rPr>
+      </w:pPr>
+      <w:r>
+        <w:rPr>
+          <w:sz w:val="26"/>
+          <w:szCs w:val="26"/>
+        </w:rPr>
+        <w:t>First, to read or write in files, the java.io package needs to be imported.</w:t>
+      </w:r>
+    </w:p>
+    <w:p>
+      <w:pPr>
+        <w:rPr>
+          <w:i/>
+          <w:iCs/>
+        </w:rPr>
+      </w:pPr>
+    </w:p>
+    <w:p>
+      <w:pPr>
+        <w:rPr>
+          <w:i/>
+          <w:iCs/>
+        </w:rPr>
+      </w:pPr>
+      <w:r>
+        <w:rPr>
+          <w:i/>
+          <w:iCs/>
+        </w:rPr>
+        <w:t>Reading and Writing:</w:t>
+      </w:r>
+    </w:p>
+    <w:p>
+      <w:pPr>
+        <w:pStyle w:val="ListParagraph"/>
+        <w:numPr>
+          <w:ilvl w:val="0"/>
+          <w:numId w:val="10"/>
+        </w:numPr>
+        <w:rPr>
+          <w:i/>
+          <w:iCs/>
+        </w:rPr>
+      </w:pPr>
+      <w:r>
+        <w:rPr>
+          <w:i/>
+          <w:iCs/>
+        </w:rPr>
+        <w:t>A scanner will be needed to read files, like a keyboard input.</w:t>
+      </w:r>
+    </w:p>
+    <w:p>
+      <w:pPr>
+        <w:pStyle w:val="ListParagraph"/>
+        <w:numPr>
+          <w:ilvl w:val="0"/>
+          <w:numId w:val="10"/>
+        </w:numPr>
+        <w:rPr>
+          <w:i/>
+          <w:iCs/>
+        </w:rPr>
+      </w:pPr>
+      <w:r>
+        <w:rPr>
+          <w:i/>
+          <w:iCs/>
+        </w:rPr>
+        <w:t xml:space="preserve">A file must be in the same folder as the java file </w:t>
+      </w:r>
+      <w:r>
+        <w:rPr>
+          <w:i/>
+          <w:iCs/>
+        </w:rPr>
+        <w:t>to</w:t>
+      </w:r>
+      <w:r>
+        <w:rPr>
+          <w:i/>
+          <w:iCs/>
+        </w:rPr>
+        <w:t xml:space="preserve"> be referenced.</w:t>
+      </w:r>
+    </w:p>
+    <w:p>
+      <w:pPr>
+        <w:pStyle w:val="ListParagraph"/>
+        <w:numPr>
+          <w:ilvl w:val="0"/>
+          <w:numId w:val="10"/>
+        </w:numPr>
+        <w:rPr>
+          <w:i/>
+          <w:iCs/>
+        </w:rPr>
+      </w:pPr>
+      <w:r>
+        <w:rPr>
+          <w:i/>
+          <w:iCs/>
+        </w:rPr>
+        <w:t>Files can be created, they are the datatype of object.</w:t>
+      </w:r>
+    </w:p>
+    <w:p>
+      <w:pPr>
+        <w:rPr>
+          <w:sz w:val="26"/>
+          <w:szCs w:val="26"/>
+        </w:rPr>
+      </w:pPr>
+    </w:p>
     <w:p/>
     <w:sectPr>
       <w:pgSz w:w="12240" w:h="15840"/>
@@ -8641,6 +10650,95 @@
     </w:lvl>
   </w:abstractNum>
   <w:abstractNum w:abstractNumId="8" w15:restartNumberingAfterBreak="0">
+    <w:nsid w:val="370C77A5"/>
+    <w:multiLevelType w:val="hybridMultilevel"/>
+    <w:tmpl w:val="3724C540"/>
+    <w:lvl w:ilvl="0" w:tplc="0409000F">
+      <w:start w:val="1"/>
+      <w:numFmt w:val="decimal"/>
+      <w:lvlText w:val="%1."/>
+      <w:lvlJc w:val="left"/>
+      <w:pPr>
+        <w:ind w:left="720" w:hanging="360"/>
+      </w:pPr>
+      <w:rPr>
+        <w:rFonts w:hint="default"/>
+      </w:rPr>
+    </w:lvl>
+    <w:lvl w:ilvl="1" w:tplc="04090019" w:tentative="1">
+      <w:start w:val="1"/>
+      <w:numFmt w:val="lowerLetter"/>
+      <w:lvlText w:val="%2."/>
+      <w:lvlJc w:val="left"/>
+      <w:pPr>
+        <w:ind w:left="1440" w:hanging="360"/>
+      </w:pPr>
+    </w:lvl>
+    <w:lvl w:ilvl="2" w:tplc="0409001B" w:tentative="1">
+      <w:start w:val="1"/>
+      <w:numFmt w:val="lowerRoman"/>
+      <w:lvlText w:val="%3."/>
+      <w:lvlJc w:val="right"/>
+      <w:pPr>
+        <w:ind w:left="2160" w:hanging="180"/>
+      </w:pPr>
+    </w:lvl>
+    <w:lvl w:ilvl="3" w:tplc="0409000F" w:tentative="1">
+      <w:start w:val="1"/>
+      <w:numFmt w:val="decimal"/>
+      <w:lvlText w:val="%4."/>
+      <w:lvlJc w:val="left"/>
+      <w:pPr>
+        <w:ind w:left="2880" w:hanging="360"/>
+      </w:pPr>
+    </w:lvl>
+    <w:lvl w:ilvl="4" w:tplc="04090019" w:tentative="1">
+      <w:start w:val="1"/>
+      <w:numFmt w:val="lowerLetter"/>
+      <w:lvlText w:val="%5."/>
+      <w:lvlJc w:val="left"/>
+      <w:pPr>
+        <w:ind w:left="3600" w:hanging="360"/>
+      </w:pPr>
+    </w:lvl>
+    <w:lvl w:ilvl="5" w:tplc="0409001B" w:tentative="1">
+      <w:start w:val="1"/>
+      <w:numFmt w:val="lowerRoman"/>
+      <w:lvlText w:val="%6."/>
+      <w:lvlJc w:val="right"/>
+      <w:pPr>
+        <w:ind w:left="4320" w:hanging="180"/>
+      </w:pPr>
+    </w:lvl>
+    <w:lvl w:ilvl="6" w:tplc="0409000F" w:tentative="1">
+      <w:start w:val="1"/>
+      <w:numFmt w:val="decimal"/>
+      <w:lvlText w:val="%7."/>
+      <w:lvlJc w:val="left"/>
+      <w:pPr>
+        <w:ind w:left="5040" w:hanging="360"/>
+      </w:pPr>
+    </w:lvl>
+    <w:lvl w:ilvl="7" w:tplc="04090019" w:tentative="1">
+      <w:start w:val="1"/>
+      <w:numFmt w:val="lowerLetter"/>
+      <w:lvlText w:val="%8."/>
+      <w:lvlJc w:val="left"/>
+      <w:pPr>
+        <w:ind w:left="5760" w:hanging="360"/>
+      </w:pPr>
+    </w:lvl>
+    <w:lvl w:ilvl="8" w:tplc="0409001B" w:tentative="1">
+      <w:start w:val="1"/>
+      <w:numFmt w:val="lowerRoman"/>
+      <w:lvlText w:val="%9."/>
+      <w:lvlJc w:val="right"/>
+      <w:pPr>
+        <w:ind w:left="6480" w:hanging="180"/>
+      </w:pPr>
+    </w:lvl>
+  </w:abstractNum>
+  <w:abstractNum w:abstractNumId="9" w15:restartNumberingAfterBreak="0">
     <w:nsid w:val="3FE5650E"/>
     <w:multiLevelType w:val="hybridMultilevel"/>
     <w:tmpl w:val="2C181A84"/>
@@ -8752,7 +10850,7 @@
       </w:rPr>
     </w:lvl>
   </w:abstractNum>
-  <w:abstractNum w:abstractNumId="9" w15:restartNumberingAfterBreak="0">
+  <w:abstractNum w:abstractNumId="10" w15:restartNumberingAfterBreak="0">
     <w:nsid w:val="4B4F63F6"/>
     <w:multiLevelType w:val="multilevel"/>
     <w:tmpl w:val="65CCC816"/>
@@ -8865,7 +10963,96 @@
       </w:rPr>
     </w:lvl>
   </w:abstractNum>
-  <w:abstractNum w:abstractNumId="10" w15:restartNumberingAfterBreak="0">
+  <w:abstractNum w:abstractNumId="11" w15:restartNumberingAfterBreak="0">
+    <w:nsid w:val="6E1D0C3D"/>
+    <w:multiLevelType w:val="hybridMultilevel"/>
+    <w:tmpl w:val="97622150"/>
+    <w:lvl w:ilvl="0" w:tplc="0409000F">
+      <w:start w:val="1"/>
+      <w:numFmt w:val="decimal"/>
+      <w:lvlText w:val="%1."/>
+      <w:lvlJc w:val="left"/>
+      <w:pPr>
+        <w:ind w:left="720" w:hanging="360"/>
+      </w:pPr>
+      <w:rPr>
+        <w:rFonts w:hint="default"/>
+      </w:rPr>
+    </w:lvl>
+    <w:lvl w:ilvl="1" w:tplc="04090019" w:tentative="1">
+      <w:start w:val="1"/>
+      <w:numFmt w:val="lowerLetter"/>
+      <w:lvlText w:val="%2."/>
+      <w:lvlJc w:val="left"/>
+      <w:pPr>
+        <w:ind w:left="1440" w:hanging="360"/>
+      </w:pPr>
+    </w:lvl>
+    <w:lvl w:ilvl="2" w:tplc="0409001B" w:tentative="1">
+      <w:start w:val="1"/>
+      <w:numFmt w:val="lowerRoman"/>
+      <w:lvlText w:val="%3."/>
+      <w:lvlJc w:val="right"/>
+      <w:pPr>
+        <w:ind w:left="2160" w:hanging="180"/>
+      </w:pPr>
+    </w:lvl>
+    <w:lvl w:ilvl="3" w:tplc="0409000F" w:tentative="1">
+      <w:start w:val="1"/>
+      <w:numFmt w:val="decimal"/>
+      <w:lvlText w:val="%4."/>
+      <w:lvlJc w:val="left"/>
+      <w:pPr>
+        <w:ind w:left="2880" w:hanging="360"/>
+      </w:pPr>
+    </w:lvl>
+    <w:lvl w:ilvl="4" w:tplc="04090019" w:tentative="1">
+      <w:start w:val="1"/>
+      <w:numFmt w:val="lowerLetter"/>
+      <w:lvlText w:val="%5."/>
+      <w:lvlJc w:val="left"/>
+      <w:pPr>
+        <w:ind w:left="3600" w:hanging="360"/>
+      </w:pPr>
+    </w:lvl>
+    <w:lvl w:ilvl="5" w:tplc="0409001B" w:tentative="1">
+      <w:start w:val="1"/>
+      <w:numFmt w:val="lowerRoman"/>
+      <w:lvlText w:val="%6."/>
+      <w:lvlJc w:val="right"/>
+      <w:pPr>
+        <w:ind w:left="4320" w:hanging="180"/>
+      </w:pPr>
+    </w:lvl>
+    <w:lvl w:ilvl="6" w:tplc="0409000F" w:tentative="1">
+      <w:start w:val="1"/>
+      <w:numFmt w:val="decimal"/>
+      <w:lvlText w:val="%7."/>
+      <w:lvlJc w:val="left"/>
+      <w:pPr>
+        <w:ind w:left="5040" w:hanging="360"/>
+      </w:pPr>
+    </w:lvl>
+    <w:lvl w:ilvl="7" w:tplc="04090019" w:tentative="1">
+      <w:start w:val="1"/>
+      <w:numFmt w:val="lowerLetter"/>
+      <w:lvlText w:val="%8."/>
+      <w:lvlJc w:val="left"/>
+      <w:pPr>
+        <w:ind w:left="5760" w:hanging="360"/>
+      </w:pPr>
+    </w:lvl>
+    <w:lvl w:ilvl="8" w:tplc="0409001B" w:tentative="1">
+      <w:start w:val="1"/>
+      <w:numFmt w:val="lowerRoman"/>
+      <w:lvlText w:val="%9."/>
+      <w:lvlJc w:val="right"/>
+      <w:pPr>
+        <w:ind w:left="6480" w:hanging="180"/>
+      </w:pPr>
+    </w:lvl>
+  </w:abstractNum>
+  <w:abstractNum w:abstractNumId="12" w15:restartNumberingAfterBreak="0">
     <w:nsid w:val="753C4F50"/>
     <w:multiLevelType w:val="hybridMultilevel"/>
     <w:tmpl w:val="2D903B46"/>
@@ -8984,7 +11171,7 @@
     <w:abstractNumId w:val="6"/>
   </w:num>
   <w:num w:numId="3" w16cid:durableId="235408417">
-    <w:abstractNumId w:val="9"/>
+    <w:abstractNumId w:val="10"/>
   </w:num>
   <w:num w:numId="4" w16cid:durableId="288972749">
     <w:abstractNumId w:val="0"/>
@@ -9005,10 +11192,16 @@
     <w:abstractNumId w:val="2"/>
   </w:num>
   <w:num w:numId="10" w16cid:durableId="497766151">
-    <w:abstractNumId w:val="10"/>
+    <w:abstractNumId w:val="12"/>
   </w:num>
   <w:num w:numId="11" w16cid:durableId="822703117">
+    <w:abstractNumId w:val="9"/>
+  </w:num>
+  <w:num w:numId="12" w16cid:durableId="860823027">
     <w:abstractNumId w:val="8"/>
+  </w:num>
+  <w:num w:numId="13" w16cid:durableId="798496667">
+    <w:abstractNumId w:val="11"/>
   </w:num>
 </w:numbering>
 </file>
@@ -9678,6 +11871,25 @@
       <w:ind w:left="220"/>
     </w:pPr>
   </w:style>
+  <w:style w:type="paragraph" w:styleId="Caption">
+    <w:name w:val="caption"/>
+    <w:basedOn w:val="Normal"/>
+    <w:next w:val="Normal"/>
+    <w:uiPriority w:val="35"/>
+    <w:unhideWhenUsed/>
+    <w:qFormat/>
+    <w:rsid w:val="0087545E"/>
+    <w:pPr>
+      <w:spacing w:after="200" w:line="240" w:lineRule="auto"/>
+    </w:pPr>
+    <w:rPr>
+      <w:i/>
+      <w:iCs/>
+      <w:color w:val="1F497D" w:themeColor="text2"/>
+      <w:sz w:val="18"/>
+      <w:szCs w:val="18"/>
+    </w:rPr>
+  </w:style>
 </w:styles>
 </file>
 

</xml_diff>